<commit_message>
resume update & other info update
</commit_message>
<xml_diff>
--- a/Resume - In Kwon Choi.docx
+++ b/Resume - In Kwon Choi.docx
@@ -1,6 +1,6 @@
 
 <file path=word/document.xml><?xml version="1.0" encoding="utf-8"?>
-<w:document xmlns:wpc="http://schemas.microsoft.com/office/word/2010/wordprocessingCanvas" xmlns:cx="http://schemas.microsoft.com/office/drawing/2014/chartex" xmlns:cx1="http://schemas.microsoft.com/office/drawing/2015/9/8/chartex" xmlns:cx2="http://schemas.microsoft.com/office/drawing/2015/10/21/chartex" xmlns:cx3="http://schemas.microsoft.com/office/drawing/2016/5/9/chartex" xmlns:cx4="http://schemas.microsoft.com/office/drawing/2016/5/10/chartex" xmlns:cx5="http://schemas.microsoft.com/office/drawing/2016/5/11/chartex" xmlns:cx6="http://schemas.microsoft.com/office/drawing/2016/5/12/chartex" xmlns:cx7="http://schemas.microsoft.com/office/drawing/2016/5/13/chartex" xmlns:cx8="http://schemas.microsoft.com/office/drawing/2016/5/14/chartex" xmlns:mc="http://schemas.openxmlformats.org/markup-compatibility/2006" xmlns:aink="http://schemas.microsoft.com/office/drawing/2016/ink" xmlns:am3d="http://schemas.microsoft.com/office/drawing/2017/model3d" xmlns:o="urn:schemas-microsoft-com:office:office" xmlns:r="http://schemas.openxmlformats.org/officeDocument/2006/relationships" xmlns:m="http://schemas.openxmlformats.org/officeDocument/2006/math" xmlns:v="urn:schemas-microsoft-com:vml" xmlns:wp14="http://schemas.microsoft.com/office/word/2010/wordprocessingDrawing" xmlns:wp="http://schemas.openxmlformats.org/drawingml/2006/wordprocessingDrawing" xmlns:w10="urn:schemas-microsoft-com:office:word" xmlns:w="http://schemas.openxmlformats.org/wordprocessingml/2006/main" xmlns:w14="http://schemas.microsoft.com/office/word/2010/wordml" xmlns:w15="http://schemas.microsoft.com/office/word/2012/wordml" xmlns:w16cid="http://schemas.microsoft.com/office/word/2016/wordml/cid" xmlns:w16se="http://schemas.microsoft.com/office/word/2015/wordml/symex" xmlns:wpg="http://schemas.microsoft.com/office/word/2010/wordprocessingGroup" xmlns:wpi="http://schemas.microsoft.com/office/word/2010/wordprocessingInk" xmlns:wne="http://schemas.microsoft.com/office/word/2006/wordml" xmlns:wps="http://schemas.microsoft.com/office/word/2010/wordprocessingShape" mc:Ignorable="w14 w15 w16se w16cid wp14">
+<w:document xmlns:wpc="http://schemas.microsoft.com/office/word/2010/wordprocessingCanvas" xmlns:cx="http://schemas.microsoft.com/office/drawing/2014/chartex" xmlns:cx1="http://schemas.microsoft.com/office/drawing/2015/9/8/chartex" xmlns:cx2="http://schemas.microsoft.com/office/drawing/2015/10/21/chartex" xmlns:cx3="http://schemas.microsoft.com/office/drawing/2016/5/9/chartex" xmlns:cx4="http://schemas.microsoft.com/office/drawing/2016/5/10/chartex" xmlns:cx5="http://schemas.microsoft.com/office/drawing/2016/5/11/chartex" xmlns:cx6="http://schemas.microsoft.com/office/drawing/2016/5/12/chartex" xmlns:cx7="http://schemas.microsoft.com/office/drawing/2016/5/13/chartex" xmlns:cx8="http://schemas.microsoft.com/office/drawing/2016/5/14/chartex" xmlns:mc="http://schemas.openxmlformats.org/markup-compatibility/2006" xmlns:aink="http://schemas.microsoft.com/office/drawing/2016/ink" xmlns:am3d="http://schemas.microsoft.com/office/drawing/2017/model3d" xmlns:o="urn:schemas-microsoft-com:office:office" xmlns:r="http://schemas.openxmlformats.org/officeDocument/2006/relationships" xmlns:m="http://schemas.openxmlformats.org/officeDocument/2006/math" xmlns:v="urn:schemas-microsoft-com:vml" xmlns:wp14="http://schemas.microsoft.com/office/word/2010/wordprocessingDrawing" xmlns:wp="http://schemas.openxmlformats.org/drawingml/2006/wordprocessingDrawing" xmlns:w10="urn:schemas-microsoft-com:office:word" xmlns:w="http://schemas.openxmlformats.org/wordprocessingml/2006/main" xmlns:w14="http://schemas.microsoft.com/office/word/2010/wordml" xmlns:w15="http://schemas.microsoft.com/office/word/2012/wordml" xmlns:w16cex="http://schemas.microsoft.com/office/word/2018/wordml/cex" xmlns:w16cid="http://schemas.microsoft.com/office/word/2016/wordml/cid" xmlns:w16="http://schemas.microsoft.com/office/word/2018/wordml" xmlns:w16sdtdh="http://schemas.microsoft.com/office/word/2020/wordml/sdtdatahash" xmlns:w16se="http://schemas.microsoft.com/office/word/2015/wordml/symex" xmlns:wpg="http://schemas.microsoft.com/office/word/2010/wordprocessingGroup" xmlns:wpi="http://schemas.microsoft.com/office/word/2010/wordprocessingInk" xmlns:wne="http://schemas.microsoft.com/office/word/2006/wordml" xmlns:wps="http://schemas.microsoft.com/office/word/2010/wordprocessingShape" mc:Ignorable="w14 w15 w16se w16cid w16 w16cex w16sdtdh wp14">
   <w:body>
     <w:p>
       <w:pPr>
@@ -8,12 +8,16 @@
         <w:rPr>
           <w:rFonts w:ascii="Times New Roman" w:eastAsia="Times New Roman" w:hAnsi="Times New Roman" w:cs="Times New Roman"/>
           <w:b/>
-        </w:rPr>
-      </w:pPr>
-      <w:r>
-        <w:rPr>
-          <w:rFonts w:ascii="Times New Roman" w:eastAsia="Times New Roman" w:hAnsi="Times New Roman" w:cs="Times New Roman"/>
-          <w:b/>
+          <w:sz w:val="32"/>
+          <w:szCs w:val="32"/>
+        </w:rPr>
+      </w:pPr>
+      <w:r>
+        <w:rPr>
+          <w:rFonts w:ascii="Times New Roman" w:eastAsia="Times New Roman" w:hAnsi="Times New Roman" w:cs="Times New Roman"/>
+          <w:b/>
+          <w:sz w:val="32"/>
+          <w:szCs w:val="32"/>
         </w:rPr>
         <w:t xml:space="preserve">IN KWON </w:t>
       </w:r>
@@ -21,15 +25,19 @@
         <w:rPr>
           <w:rFonts w:ascii="Times New Roman" w:eastAsia="Times New Roman" w:hAnsi="Times New Roman" w:cs="Times New Roman"/>
           <w:b/>
-        </w:rPr>
-        <w:t>CHOI</w:t>
-      </w:r>
-      <w:r>
-        <w:rPr>
-          <w:rFonts w:ascii="Times New Roman" w:eastAsia="Times New Roman" w:hAnsi="Times New Roman" w:cs="Times New Roman"/>
-          <w:b/>
-        </w:rPr>
-        <w:t xml:space="preserve">                                   </w:t>
+          <w:sz w:val="32"/>
+          <w:szCs w:val="32"/>
+        </w:rPr>
+        <w:t xml:space="preserve">   </w:t>
+      </w:r>
+      <w:r>
+        <w:rPr>
+          <w:rFonts w:ascii="Times New Roman" w:eastAsia="Times New Roman" w:hAnsi="Times New Roman" w:cs="Times New Roman"/>
+          <w:b/>
+          <w:sz w:val="32"/>
+          <w:szCs w:val="32"/>
+        </w:rPr>
+        <w:t xml:space="preserve">CHOI                                   </w:t>
       </w:r>
     </w:p>
     <w:p>
@@ -63,7 +71,7 @@
         </w:rPr>
         <w:t xml:space="preserve">  </w:t>
       </w:r>
-      <w:hyperlink r:id="rId7" w:history="1">
+      <w:hyperlink r:id="rId8" w:history="1">
         <w:r>
           <w:rPr>
             <w:rStyle w:val="Hyperlink"/>
@@ -84,79 +92,42 @@
         </w:rPr>
         <w:t xml:space="preserve"> </w:t>
       </w:r>
-      <w:r>
-        <w:rPr>
-          <w:rFonts w:ascii="Times New Roman" w:eastAsia="Times New Roman" w:hAnsi="Times New Roman" w:cs="Times New Roman"/>
-        </w:rPr>
-        <w:t xml:space="preserve">Portfolio: </w:t>
-      </w:r>
-      <w:hyperlink r:id="rId8" w:history="1">
-        <w:r>
-          <w:rPr>
-            <w:rStyle w:val="Hyperlink"/>
-            <w:rFonts w:ascii="Times New Roman" w:eastAsia="Times New Roman" w:hAnsi="Times New Roman" w:cs="Times New Roman"/>
-          </w:rPr>
-          <w:t>https://239cda.github.io/port/</w:t>
-        </w:r>
-      </w:hyperlink>
-    </w:p>
-    <w:p>
-      <w:pPr>
-        <w:spacing w:after="0" w:line="240" w:lineRule="auto"/>
-        <w:rPr>
-          <w:rFonts w:ascii="Times New Roman" w:eastAsia="Times New Roman" w:hAnsi="Times New Roman" w:cs="Times New Roman"/>
-        </w:rPr>
-      </w:pPr>
-      <w:r>
-        <w:rPr>
-          <w:rFonts w:ascii="Times New Roman" w:eastAsia="Times New Roman" w:hAnsi="Times New Roman" w:cs="Times New Roman"/>
-        </w:rPr>
-        <w:t>Indianapolis, IN 462</w:t>
-      </w:r>
-      <w:r>
-        <w:rPr>
-          <w:rFonts w:ascii="Times New Roman" w:eastAsia="Times New Roman" w:hAnsi="Times New Roman" w:cs="Times New Roman"/>
-        </w:rPr>
-        <w:t>34</w:t>
-      </w:r>
-    </w:p>
-    <w:p>
-      <w:pPr>
-        <w:spacing w:after="0" w:line="240" w:lineRule="auto"/>
-        <w:rPr>
-          <w:rFonts w:ascii="Times New Roman" w:eastAsia="Times New Roman" w:hAnsi="Times New Roman" w:cs="Times New Roman"/>
-          <w:b/>
-        </w:rPr>
-      </w:pPr>
-    </w:p>
-    <w:p>
-      <w:pPr>
-        <w:spacing w:after="0" w:line="240" w:lineRule="auto"/>
-        <w:rPr>
-          <w:rFonts w:ascii="Times New Roman" w:eastAsia="Times New Roman" w:hAnsi="Times New Roman" w:cs="Times New Roman"/>
-          <w:b/>
-        </w:rPr>
-      </w:pPr>
-      <w:r>
-        <w:rPr>
-          <w:rFonts w:ascii="Times New Roman" w:eastAsia="Times New Roman" w:hAnsi="Times New Roman" w:cs="Times New Roman"/>
-          <w:b/>
-        </w:rPr>
-        <w:t xml:space="preserve">OBJECTIVE </w:t>
-      </w:r>
-    </w:p>
-    <w:p>
-      <w:pPr>
-        <w:spacing w:after="0" w:line="240" w:lineRule="auto"/>
-        <w:rPr>
-          <w:rFonts w:ascii="Times New Roman" w:eastAsia="Times New Roman" w:hAnsi="Times New Roman" w:cs="Times New Roman"/>
-        </w:rPr>
-      </w:pPr>
-      <w:r>
-        <w:rPr>
-          <w:rFonts w:ascii="Times New Roman" w:eastAsia="Times New Roman" w:hAnsi="Times New Roman" w:cs="Times New Roman"/>
-        </w:rPr>
-        <w:t>Working as</w:t>
+    </w:p>
+    <w:p>
+      <w:pPr>
+        <w:spacing w:after="0" w:line="240" w:lineRule="auto"/>
+        <w:rPr>
+          <w:rFonts w:ascii="Times New Roman" w:eastAsia="Times New Roman" w:hAnsi="Times New Roman" w:cs="Times New Roman"/>
+          <w:b/>
+          <w:sz w:val="14"/>
+          <w:szCs w:val="12"/>
+        </w:rPr>
+      </w:pPr>
+    </w:p>
+    <w:p>
+      <w:pPr>
+        <w:spacing w:after="0" w:line="240" w:lineRule="auto"/>
+        <w:rPr>
+          <w:rFonts w:ascii="Times New Roman" w:eastAsia="Times New Roman" w:hAnsi="Times New Roman" w:cs="Times New Roman"/>
+        </w:rPr>
+      </w:pPr>
+      <w:r>
+        <w:rPr>
+          <w:rFonts w:ascii="Times New Roman" w:eastAsia="Times New Roman" w:hAnsi="Times New Roman" w:cs="Times New Roman"/>
+        </w:rPr>
+        <w:t>A web a</w:t>
+      </w:r>
+      <w:r>
+        <w:rPr>
+          <w:rFonts w:ascii="Times New Roman" w:eastAsia="Times New Roman" w:hAnsi="Times New Roman" w:cs="Times New Roman"/>
+        </w:rPr>
+        <w:t>pplication</w:t>
+      </w:r>
+      <w:r>
+        <w:rPr>
+          <w:rFonts w:ascii="Times New Roman" w:eastAsia="Times New Roman" w:hAnsi="Times New Roman" w:cs="Times New Roman"/>
+        </w:rPr>
+        <w:t xml:space="preserve"> developer</w:t>
       </w:r>
       <w:r>
         <w:rPr>
@@ -164,13 +135,11 @@
         </w:rPr>
         <w:t xml:space="preserve"> </w:t>
       </w:r>
-      <w:bookmarkStart w:id="0" w:name="_GoBack"/>
-      <w:bookmarkEnd w:id="0"/>
-      <w:r>
-        <w:rPr>
-          <w:rFonts w:ascii="Times New Roman" w:eastAsia="Times New Roman" w:hAnsi="Times New Roman" w:cs="Times New Roman"/>
-        </w:rPr>
-        <w:t>application developer</w:t>
+      <w:r>
+        <w:rPr>
+          <w:rFonts w:ascii="Times New Roman" w:eastAsia="Times New Roman" w:hAnsi="Times New Roman" w:cs="Times New Roman"/>
+        </w:rPr>
+        <w:t>with M.S in Computer and Information Science and</w:t>
       </w:r>
       <w:r>
         <w:rPr>
@@ -182,37 +151,55 @@
         <w:rPr>
           <w:rFonts w:ascii="Times New Roman" w:eastAsia="Times New Roman" w:hAnsi="Times New Roman" w:cs="Times New Roman"/>
         </w:rPr>
-        <w:t xml:space="preserve">with solid knowledge and experience </w:t>
-      </w:r>
-      <w:r>
-        <w:rPr>
-          <w:rFonts w:ascii="Times New Roman" w:eastAsia="Times New Roman" w:hAnsi="Times New Roman" w:cs="Times New Roman"/>
-        </w:rPr>
-        <w:t xml:space="preserve">in </w:t>
-      </w:r>
-      <w:r>
-        <w:rPr>
-          <w:rFonts w:ascii="Times New Roman" w:eastAsia="Times New Roman" w:hAnsi="Times New Roman" w:cs="Times New Roman"/>
-        </w:rPr>
-        <w:t>web</w:t>
-      </w:r>
-      <w:r>
-        <w:rPr>
-          <w:rFonts w:ascii="Times New Roman" w:eastAsia="Times New Roman" w:hAnsi="Times New Roman" w:cs="Times New Roman"/>
-        </w:rPr>
-        <w:t xml:space="preserve"> development and</w:t>
-      </w:r>
-      <w:r>
-        <w:rPr>
-          <w:rFonts w:ascii="Times New Roman" w:eastAsia="Times New Roman" w:hAnsi="Times New Roman" w:cs="Times New Roman"/>
-        </w:rPr>
-        <w:t xml:space="preserve"> UX </w:t>
-      </w:r>
-      <w:r>
-        <w:rPr>
-          <w:rFonts w:ascii="Times New Roman" w:eastAsia="Times New Roman" w:hAnsi="Times New Roman" w:cs="Times New Roman"/>
-        </w:rPr>
-        <w:t>design</w:t>
+        <w:t xml:space="preserve">M.S. in Human-Computer Interaction. </w:t>
+      </w:r>
+      <w:r>
+        <w:rPr>
+          <w:rFonts w:ascii="Times New Roman" w:eastAsia="Times New Roman" w:hAnsi="Times New Roman" w:cs="Times New Roman"/>
+        </w:rPr>
+        <w:t>3+ years of</w:t>
+      </w:r>
+      <w:r>
+        <w:rPr>
+          <w:rFonts w:ascii="Times New Roman" w:eastAsia="Times New Roman" w:hAnsi="Times New Roman" w:cs="Times New Roman"/>
+        </w:rPr>
+        <w:t xml:space="preserve"> work</w:t>
+      </w:r>
+      <w:r>
+        <w:rPr>
+          <w:rFonts w:ascii="Times New Roman" w:eastAsia="Times New Roman" w:hAnsi="Times New Roman" w:cs="Times New Roman"/>
+        </w:rPr>
+        <w:t xml:space="preserve"> </w:t>
+      </w:r>
+      <w:r>
+        <w:rPr>
+          <w:rFonts w:ascii="Times New Roman" w:eastAsia="Times New Roman" w:hAnsi="Times New Roman" w:cs="Times New Roman"/>
+        </w:rPr>
+        <w:t>experiences in</w:t>
+      </w:r>
+      <w:r>
+        <w:rPr>
+          <w:rFonts w:ascii="Times New Roman" w:eastAsia="Times New Roman" w:hAnsi="Times New Roman" w:cs="Times New Roman"/>
+        </w:rPr>
+        <w:t xml:space="preserve"> </w:t>
+      </w:r>
+      <w:r>
+        <w:rPr>
+          <w:rFonts w:ascii="Times New Roman" w:eastAsia="Times New Roman" w:hAnsi="Times New Roman" w:cs="Times New Roman"/>
+        </w:rPr>
+        <w:t>web application d</w:t>
+      </w:r>
+      <w:r>
+        <w:rPr>
+          <w:rFonts w:ascii="Times New Roman" w:eastAsia="Times New Roman" w:hAnsi="Times New Roman" w:cs="Times New Roman"/>
+        </w:rPr>
+        <w:t>evelopment</w:t>
+      </w:r>
+      <w:r>
+        <w:rPr>
+          <w:rFonts w:ascii="Times New Roman" w:eastAsia="Times New Roman" w:hAnsi="Times New Roman" w:cs="Times New Roman"/>
+        </w:rPr>
+        <w:t xml:space="preserve"> for front-end and back-end.</w:t>
       </w:r>
     </w:p>
     <w:p>
@@ -328,13 +315,19 @@
         <w:rPr>
           <w:rFonts w:ascii="Times New Roman" w:eastAsia="Times New Roman" w:hAnsi="Times New Roman" w:cs="Times New Roman"/>
         </w:rPr>
-        <w:t>3.6</w:t>
-      </w:r>
-      <w:r>
-        <w:rPr>
-          <w:rFonts w:ascii="Times New Roman" w:eastAsia="Times New Roman" w:hAnsi="Times New Roman" w:cs="Times New Roman"/>
-        </w:rPr>
-        <w:t>7/4.0</w:t>
+        <w:t>3.</w:t>
+      </w:r>
+      <w:r>
+        <w:rPr>
+          <w:rFonts w:ascii="Times New Roman" w:eastAsia="Times New Roman" w:hAnsi="Times New Roman" w:cs="Times New Roman"/>
+        </w:rPr>
+        <w:t>76</w:t>
+      </w:r>
+      <w:r>
+        <w:rPr>
+          <w:rFonts w:ascii="Times New Roman" w:eastAsia="Times New Roman" w:hAnsi="Times New Roman" w:cs="Times New Roman"/>
+        </w:rPr>
+        <w:t>/4.0</w:t>
       </w:r>
     </w:p>
     <w:p>
@@ -479,7 +472,7 @@
       <w:pPr>
         <w:spacing w:after="0" w:line="240" w:lineRule="auto"/>
         <w:rPr>
-          <w:rFonts w:ascii="Times New Roman" w:eastAsia="맑은 고딕" w:hAnsi="Times New Roman" w:cs="Times New Roman"/>
+          <w:rFonts w:ascii="Times New Roman" w:eastAsia="Malgun Gothic" w:hAnsi="Times New Roman" w:cs="Times New Roman"/>
           <w:lang w:eastAsia="ko-KR"/>
         </w:rPr>
       </w:pPr>
@@ -549,84 +542,127 @@
         <w:rPr>
           <w:rFonts w:ascii="Times New Roman" w:eastAsia="Times New Roman" w:hAnsi="Times New Roman" w:cs="Times New Roman"/>
           <w:b/>
-        </w:rPr>
-      </w:pPr>
-      <w:r>
-        <w:rPr>
-          <w:rFonts w:ascii="Times New Roman" w:eastAsia="Times New Roman" w:hAnsi="Times New Roman" w:cs="Times New Roman"/>
-          <w:b/>
+          <w:bCs/>
+          <w:iCs/>
+        </w:rPr>
+      </w:pPr>
+      <w:r>
+        <w:rPr>
+          <w:rFonts w:ascii="Times New Roman" w:eastAsia="Times New Roman" w:hAnsi="Times New Roman" w:cs="Times New Roman"/>
+          <w:b/>
+        </w:rPr>
+        <w:t xml:space="preserve">   </w:t>
+      </w:r>
+      <w:r>
+        <w:rPr>
+          <w:rFonts w:ascii="Times New Roman" w:eastAsia="Times New Roman" w:hAnsi="Times New Roman" w:cs="Times New Roman"/>
+          <w:b/>
+          <w:bCs/>
+          <w:iCs/>
+        </w:rPr>
+        <w:t>Software Developer</w:t>
+      </w:r>
+      <w:r>
+        <w:rPr>
+          <w:rFonts w:ascii="Times New Roman" w:eastAsia="Times New Roman" w:hAnsi="Times New Roman" w:cs="Times New Roman"/>
+          <w:b/>
+          <w:bCs/>
+          <w:iCs/>
+        </w:rPr>
+        <w:t xml:space="preserve"> (*</w:t>
+      </w:r>
+      <w:r>
+        <w:rPr>
+          <w:rFonts w:ascii="Times New Roman" w:eastAsia="Times New Roman" w:hAnsi="Times New Roman" w:cs="Times New Roman"/>
+          <w:b/>
+          <w:bCs/>
+          <w:iCs/>
+        </w:rPr>
+        <w:t xml:space="preserve">research lab </w:t>
+      </w:r>
+      <w:r>
+        <w:rPr>
+          <w:rFonts w:ascii="Times New Roman" w:eastAsia="Times New Roman" w:hAnsi="Times New Roman" w:cs="Times New Roman"/>
+          <w:b/>
+          <w:bCs/>
+          <w:iCs/>
+        </w:rPr>
+        <w:t xml:space="preserve">has </w:t>
+      </w:r>
+      <w:r>
+        <w:rPr>
+          <w:rFonts w:ascii="Times New Roman" w:eastAsia="Times New Roman" w:hAnsi="Times New Roman" w:cs="Times New Roman"/>
+          <w:b/>
+          <w:bCs/>
+          <w:iCs/>
+        </w:rPr>
+        <w:t>moved to a new institution)</w:t>
+      </w:r>
+    </w:p>
+    <w:p>
+      <w:pPr>
+        <w:spacing w:after="0" w:line="240" w:lineRule="auto"/>
+        <w:rPr>
+          <w:rFonts w:ascii="Times New Roman" w:eastAsia="Times New Roman" w:hAnsi="Times New Roman" w:cs="Times New Roman"/>
+        </w:rPr>
+      </w:pPr>
+      <w:r>
+        <w:rPr>
+          <w:rFonts w:ascii="Times New Roman" w:eastAsia="Times New Roman" w:hAnsi="Times New Roman" w:cs="Times New Roman"/>
+          <w:b/>
+          <w:sz w:val="24"/>
+        </w:rPr>
+        <w:t xml:space="preserve">   </w:t>
+      </w:r>
+      <w:r>
+        <w:rPr>
+          <w:rFonts w:ascii="Times New Roman" w:eastAsia="Times New Roman" w:hAnsi="Times New Roman" w:cs="Times New Roman"/>
+          <w:bCs/>
+        </w:rPr>
+        <w:t>Indiana University–Purdue University Indianapolis,</w:t>
+      </w:r>
+      <w:r>
+        <w:rPr>
+          <w:rFonts w:ascii="Times New Roman" w:eastAsia="Times New Roman" w:hAnsi="Times New Roman" w:cs="Times New Roman"/>
+        </w:rPr>
+        <w:t xml:space="preserve"> Indianapolis, IN</w:t>
+      </w:r>
+      <w:r>
+        <w:rPr>
+          <w:rFonts w:ascii="Times New Roman" w:eastAsia="Times New Roman" w:hAnsi="Times New Roman" w:cs="Times New Roman"/>
+        </w:rPr>
+        <w:t xml:space="preserve">             </w:t>
+      </w:r>
+      <w:r>
+        <w:rPr>
+          <w:rFonts w:ascii="Times New Roman" w:eastAsia="Times New Roman" w:hAnsi="Times New Roman" w:cs="Times New Roman"/>
+        </w:rPr>
+        <w:t xml:space="preserve">  </w:t>
+      </w:r>
+      <w:r>
+        <w:rPr>
+          <w:rFonts w:ascii="Times New Roman" w:eastAsia="Times New Roman" w:hAnsi="Times New Roman" w:cs="Times New Roman"/>
         </w:rPr>
         <w:t xml:space="preserve"> </w:t>
       </w:r>
       <w:r>
         <w:rPr>
           <w:rFonts w:ascii="Times New Roman" w:eastAsia="Times New Roman" w:hAnsi="Times New Roman" w:cs="Times New Roman"/>
-          <w:b/>
-        </w:rPr>
-        <w:t xml:space="preserve">  </w:t>
-      </w:r>
-      <w:r>
-        <w:rPr>
-          <w:rFonts w:ascii="Times New Roman" w:eastAsia="Times New Roman" w:hAnsi="Times New Roman" w:cs="Times New Roman"/>
-          <w:b/>
-        </w:rPr>
-        <w:t>Work Experiences</w:t>
-      </w:r>
-    </w:p>
-    <w:p>
-      <w:pPr>
-        <w:spacing w:after="0" w:line="240" w:lineRule="auto"/>
-        <w:rPr>
-          <w:rFonts w:ascii="Times New Roman" w:eastAsia="Times New Roman" w:hAnsi="Times New Roman" w:cs="Times New Roman"/>
-          <w:b/>
-        </w:rPr>
-      </w:pPr>
-      <w:r>
-        <w:rPr>
-          <w:rFonts w:ascii="Times New Roman" w:eastAsia="Times New Roman" w:hAnsi="Times New Roman" w:cs="Times New Roman"/>
-          <w:b/>
         </w:rPr>
         <w:t xml:space="preserve">     </w:t>
       </w:r>
       <w:r>
         <w:rPr>
           <w:rFonts w:ascii="Times New Roman" w:eastAsia="Times New Roman" w:hAnsi="Times New Roman" w:cs="Times New Roman"/>
-          <w:b/>
-        </w:rPr>
-        <w:t xml:space="preserve">  </w:t>
-      </w:r>
-      <w:r>
-        <w:rPr>
-          <w:rFonts w:ascii="Times New Roman" w:eastAsia="Times New Roman" w:hAnsi="Times New Roman" w:cs="Times New Roman"/>
-          <w:b/>
-        </w:rPr>
-        <w:t>Indiana University–Purdue University Indianapolis</w:t>
-      </w:r>
-      <w:r>
-        <w:rPr>
-          <w:rFonts w:ascii="Times New Roman" w:eastAsia="Times New Roman" w:hAnsi="Times New Roman" w:cs="Times New Roman"/>
-          <w:b/>
-        </w:rPr>
-        <w:t>,</w:t>
-      </w:r>
-      <w:r>
-        <w:rPr>
-          <w:rFonts w:ascii="Times New Roman" w:eastAsia="Times New Roman" w:hAnsi="Times New Roman" w:cs="Times New Roman"/>
-        </w:rPr>
-        <w:t xml:space="preserve"> Indianapolis, IN</w:t>
-      </w:r>
-      <w:r>
-        <w:rPr>
-          <w:rFonts w:ascii="Times New Roman" w:eastAsia="Times New Roman" w:hAnsi="Times New Roman" w:cs="Times New Roman"/>
-        </w:rPr>
-        <w:t xml:space="preserve">             </w:t>
-      </w:r>
-      <w:r>
-        <w:rPr>
-          <w:rFonts w:ascii="Times New Roman" w:eastAsia="Times New Roman" w:hAnsi="Times New Roman" w:cs="Times New Roman"/>
-          <w:b/>
-        </w:rPr>
-        <w:t>Jan 2017</w:t>
+        </w:rPr>
+        <w:t xml:space="preserve">   </w:t>
+      </w:r>
+      <w:r>
+        <w:rPr>
+          <w:rFonts w:ascii="Times New Roman" w:eastAsia="Times New Roman" w:hAnsi="Times New Roman" w:cs="Times New Roman"/>
+          <w:b/>
+        </w:rPr>
+        <w:t>Nov 2019</w:t>
       </w:r>
       <w:r>
         <w:rPr>
@@ -640,735 +676,78 @@
           <w:rFonts w:ascii="Times New Roman" w:eastAsia="Times New Roman" w:hAnsi="Times New Roman" w:cs="Times New Roman"/>
           <w:b/>
         </w:rPr>
-        <w:t>May 2019</w:t>
-      </w:r>
-    </w:p>
-    <w:p>
-      <w:pPr>
-        <w:spacing w:after="0" w:line="240" w:lineRule="auto"/>
-        <w:rPr>
-          <w:rFonts w:ascii="Times New Roman" w:eastAsia="Times New Roman" w:hAnsi="Times New Roman" w:cs="Times New Roman"/>
-        </w:rPr>
-      </w:pPr>
-      <w:r>
-        <w:rPr>
-          <w:rFonts w:ascii="Times New Roman" w:eastAsia="Times New Roman" w:hAnsi="Times New Roman" w:cs="Times New Roman"/>
-          <w:b/>
+        <w:t>Jun 2021</w:t>
+      </w:r>
+      <w:r>
+        <w:rPr>
+          <w:rFonts w:ascii="Times New Roman" w:eastAsia="Times New Roman" w:hAnsi="Times New Roman" w:cs="Times New Roman"/>
         </w:rPr>
         <w:t xml:space="preserve">     </w:t>
       </w:r>
-      <w:r>
-        <w:rPr>
-          <w:rFonts w:ascii="Times New Roman" w:eastAsia="Times New Roman" w:hAnsi="Times New Roman" w:cs="Times New Roman"/>
-          <w:b/>
-        </w:rPr>
-        <w:t xml:space="preserve">  </w:t>
-      </w:r>
-      <w:r>
-        <w:rPr>
-          <w:rFonts w:ascii="Times New Roman" w:eastAsia="Times New Roman" w:hAnsi="Times New Roman" w:cs="Times New Roman"/>
-          <w:i/>
-        </w:rPr>
-        <w:t>Research assistant</w:t>
-      </w:r>
-      <w:r>
-        <w:rPr>
-          <w:rFonts w:ascii="Times New Roman" w:eastAsia="Times New Roman" w:hAnsi="Times New Roman" w:cs="Times New Roman"/>
-          <w:i/>
-        </w:rPr>
-        <w:t>.</w:t>
-      </w:r>
-      <w:r>
-        <w:rPr>
-          <w:rFonts w:ascii="Times New Roman" w:eastAsia="Times New Roman" w:hAnsi="Times New Roman" w:cs="Times New Roman"/>
+    </w:p>
+    <w:p>
+      <w:pPr>
+        <w:spacing w:after="0" w:line="240" w:lineRule="auto"/>
+        <w:rPr>
+          <w:rFonts w:ascii="Times New Roman" w:eastAsia="Times New Roman" w:hAnsi="Times New Roman" w:cs="Times New Roman"/>
+        </w:rPr>
+      </w:pPr>
+      <w:r>
+        <w:rPr>
+          <w:rFonts w:ascii="Times New Roman" w:eastAsia="Times New Roman" w:hAnsi="Times New Roman" w:cs="Times New Roman"/>
+        </w:rPr>
+        <w:t xml:space="preserve">   Tulane University, New Orleans, LA                                                                       </w:t>
+      </w:r>
+      <w:r>
+        <w:rPr>
+          <w:rFonts w:ascii="Times New Roman" w:eastAsia="Times New Roman" w:hAnsi="Times New Roman" w:cs="Times New Roman"/>
+          <w:sz w:val="12"/>
+          <w:szCs w:val="12"/>
         </w:rPr>
         <w:t xml:space="preserve"> </w:t>
       </w:r>
       <w:r>
         <w:rPr>
           <w:rFonts w:ascii="Times New Roman" w:eastAsia="Times New Roman" w:hAnsi="Times New Roman" w:cs="Times New Roman"/>
-        </w:rPr>
-        <w:t xml:space="preserve">Leading front-end development, </w:t>
-      </w:r>
-      <w:r>
-        <w:rPr>
-          <w:rFonts w:ascii="Times New Roman" w:eastAsia="Times New Roman" w:hAnsi="Times New Roman" w:cs="Times New Roman"/>
-        </w:rPr>
-        <w:t xml:space="preserve">worked both as a developer and UX designer in </w:t>
-      </w:r>
-      <w:r>
-        <w:rPr>
-          <w:rFonts w:ascii="Times New Roman" w:eastAsia="Times New Roman" w:hAnsi="Times New Roman" w:cs="Times New Roman"/>
-        </w:rPr>
-        <w:t xml:space="preserve"> </w:t>
-      </w:r>
-    </w:p>
-    <w:p>
-      <w:pPr>
-        <w:spacing w:after="0" w:line="240" w:lineRule="auto"/>
-        <w:rPr>
-          <w:rFonts w:ascii="Times New Roman" w:eastAsia="Times New Roman" w:hAnsi="Times New Roman" w:cs="Times New Roman"/>
-        </w:rPr>
-      </w:pPr>
-      <w:r>
-        <w:rPr>
-          <w:rFonts w:ascii="Times New Roman" w:eastAsia="Times New Roman" w:hAnsi="Times New Roman" w:cs="Times New Roman"/>
-        </w:rPr>
-        <w:t xml:space="preserve">       </w:t>
-      </w:r>
-      <w:r>
-        <w:rPr>
-          <w:rFonts w:ascii="Times New Roman" w:eastAsia="Times New Roman" w:hAnsi="Times New Roman" w:cs="Times New Roman"/>
-        </w:rPr>
-        <w:t xml:space="preserve">building </w:t>
-      </w:r>
-      <w:r>
-        <w:rPr>
-          <w:rFonts w:ascii="Times New Roman" w:eastAsia="Times New Roman" w:hAnsi="Times New Roman" w:cs="Times New Roman"/>
-        </w:rPr>
-        <w:t>multiple</w:t>
-      </w:r>
-      <w:r>
-        <w:rPr>
-          <w:rFonts w:ascii="Times New Roman" w:eastAsia="Times New Roman" w:hAnsi="Times New Roman" w:cs="Times New Roman"/>
-        </w:rPr>
-        <w:t xml:space="preserve"> interactive</w:t>
-      </w:r>
-      <w:r>
-        <w:rPr>
-          <w:rFonts w:ascii="Times New Roman" w:eastAsia="Times New Roman" w:hAnsi="Times New Roman" w:cs="Times New Roman"/>
-        </w:rPr>
-        <w:t xml:space="preserve"> web</w:t>
-      </w:r>
-      <w:r>
-        <w:rPr>
-          <w:rFonts w:ascii="Times New Roman" w:eastAsia="Times New Roman" w:hAnsi="Times New Roman" w:cs="Times New Roman"/>
-        </w:rPr>
-        <w:t xml:space="preserve"> </w:t>
-      </w:r>
-      <w:r>
-        <w:rPr>
-          <w:rFonts w:ascii="Times New Roman" w:eastAsia="Times New Roman" w:hAnsi="Times New Roman" w:cs="Times New Roman"/>
-        </w:rPr>
-        <w:t>visualization</w:t>
-      </w:r>
-      <w:r>
-        <w:rPr>
-          <w:rFonts w:ascii="Times New Roman" w:eastAsia="Times New Roman" w:hAnsi="Times New Roman" w:cs="Times New Roman"/>
-        </w:rPr>
-        <w:t xml:space="preserve">s </w:t>
-      </w:r>
-      <w:r>
-        <w:rPr>
-          <w:rFonts w:ascii="Times New Roman" w:eastAsia="Times New Roman" w:hAnsi="Times New Roman" w:cs="Times New Roman"/>
-        </w:rPr>
-        <w:t>based on high-level sketches</w:t>
-      </w:r>
-      <w:r>
-        <w:rPr>
-          <w:rFonts w:ascii="Times New Roman" w:eastAsia="Times New Roman" w:hAnsi="Times New Roman" w:cs="Times New Roman"/>
-        </w:rPr>
-        <w:t xml:space="preserve"> or verbal specifications</w:t>
-      </w:r>
-      <w:r>
-        <w:rPr>
-          <w:rFonts w:ascii="Times New Roman" w:eastAsia="Times New Roman" w:hAnsi="Times New Roman" w:cs="Times New Roman"/>
-        </w:rPr>
-        <w:t>,</w:t>
-      </w:r>
-      <w:r>
-        <w:rPr>
-          <w:rFonts w:ascii="Times New Roman" w:eastAsia="Times New Roman" w:hAnsi="Times New Roman" w:cs="Times New Roman"/>
-        </w:rPr>
-        <w:t xml:space="preserve"> </w:t>
-      </w:r>
-    </w:p>
-    <w:p>
-      <w:pPr>
-        <w:spacing w:after="0" w:line="240" w:lineRule="auto"/>
-        <w:rPr>
-          <w:rFonts w:ascii="Times New Roman" w:eastAsia="Times New Roman" w:hAnsi="Times New Roman" w:cs="Times New Roman"/>
-        </w:rPr>
-      </w:pPr>
-      <w:r>
-        <w:rPr>
-          <w:rFonts w:ascii="Times New Roman" w:eastAsia="Times New Roman" w:hAnsi="Times New Roman" w:cs="Times New Roman"/>
-        </w:rPr>
-        <w:t xml:space="preserve">       </w:t>
-      </w:r>
-      <w:r>
-        <w:rPr>
-          <w:rFonts w:ascii="Times New Roman" w:eastAsia="Times New Roman" w:hAnsi="Times New Roman" w:cs="Times New Roman"/>
-        </w:rPr>
-        <w:t xml:space="preserve">using </w:t>
-      </w:r>
-      <w:r>
-        <w:rPr>
-          <w:rFonts w:ascii="Times New Roman" w:eastAsia="Times New Roman" w:hAnsi="Times New Roman" w:cs="Times New Roman"/>
-        </w:rPr>
-        <w:t xml:space="preserve">HTML/CSS and </w:t>
-      </w:r>
-      <w:r>
-        <w:rPr>
-          <w:rFonts w:ascii="Times New Roman" w:eastAsia="Times New Roman" w:hAnsi="Times New Roman" w:cs="Times New Roman"/>
-        </w:rPr>
-        <w:t>JavaScript</w:t>
-      </w:r>
-      <w:r>
-        <w:rPr>
-          <w:rFonts w:ascii="Times New Roman" w:eastAsia="Times New Roman" w:hAnsi="Times New Roman" w:cs="Times New Roman"/>
-        </w:rPr>
-        <w:t xml:space="preserve"> </w:t>
-      </w:r>
-      <w:r>
-        <w:rPr>
-          <w:rFonts w:ascii="Times New Roman" w:eastAsia="Times New Roman" w:hAnsi="Times New Roman" w:cs="Times New Roman"/>
-        </w:rPr>
-        <w:t>libraries</w:t>
-      </w:r>
-      <w:r>
-        <w:rPr>
-          <w:rFonts w:ascii="Times New Roman" w:eastAsia="Times New Roman" w:hAnsi="Times New Roman" w:cs="Times New Roman"/>
-        </w:rPr>
-        <w:t xml:space="preserve">; </w:t>
-      </w:r>
-      <w:r>
-        <w:rPr>
-          <w:rFonts w:ascii="Times New Roman" w:eastAsia="Times New Roman" w:hAnsi="Times New Roman" w:cs="Times New Roman"/>
-        </w:rPr>
-        <w:t>continuously updated the app</w:t>
-      </w:r>
-      <w:r>
-        <w:rPr>
-          <w:rFonts w:ascii="Times New Roman" w:eastAsia="Times New Roman" w:hAnsi="Times New Roman" w:cs="Times New Roman"/>
-        </w:rPr>
-        <w:t>lication</w:t>
-      </w:r>
-      <w:r>
-        <w:rPr>
-          <w:rFonts w:ascii="Times New Roman" w:eastAsia="Times New Roman" w:hAnsi="Times New Roman" w:cs="Times New Roman"/>
-        </w:rPr>
-        <w:t xml:space="preserve"> based on feedback </w:t>
-      </w:r>
-    </w:p>
-    <w:p>
-      <w:pPr>
-        <w:spacing w:after="0" w:line="240" w:lineRule="auto"/>
-        <w:rPr>
-          <w:rFonts w:ascii="Times New Roman" w:eastAsia="Times New Roman" w:hAnsi="Times New Roman" w:cs="Times New Roman"/>
-        </w:rPr>
-      </w:pPr>
-      <w:r>
-        <w:rPr>
-          <w:rFonts w:ascii="Times New Roman" w:eastAsia="Times New Roman" w:hAnsi="Times New Roman" w:cs="Times New Roman"/>
-        </w:rPr>
-        <w:t xml:space="preserve">       </w:t>
-      </w:r>
-      <w:r>
-        <w:rPr>
-          <w:rFonts w:ascii="Times New Roman" w:eastAsia="Times New Roman" w:hAnsi="Times New Roman" w:cs="Times New Roman"/>
-        </w:rPr>
-        <w:t>and changed requirements</w:t>
-      </w:r>
-      <w:r>
-        <w:rPr>
-          <w:rFonts w:ascii="Times New Roman" w:eastAsia="Times New Roman" w:hAnsi="Times New Roman" w:cs="Times New Roman"/>
-        </w:rPr>
-        <w:t>;</w:t>
-      </w:r>
-      <w:r>
-        <w:rPr>
-          <w:rFonts w:ascii="Times New Roman" w:eastAsia="Times New Roman" w:hAnsi="Times New Roman" w:cs="Times New Roman"/>
-        </w:rPr>
-        <w:t xml:space="preserve"> </w:t>
-      </w:r>
-      <w:r>
-        <w:rPr>
-          <w:rFonts w:ascii="Times New Roman" w:eastAsia="Times New Roman" w:hAnsi="Times New Roman" w:cs="Times New Roman"/>
-        </w:rPr>
-        <w:t xml:space="preserve">set the goals for the week </w:t>
-      </w:r>
-      <w:r>
-        <w:rPr>
-          <w:rFonts w:ascii="Times New Roman" w:eastAsia="Times New Roman" w:hAnsi="Times New Roman" w:cs="Times New Roman"/>
-        </w:rPr>
-        <w:t xml:space="preserve">and </w:t>
-      </w:r>
-      <w:r>
-        <w:rPr>
-          <w:rFonts w:ascii="Times New Roman" w:eastAsia="Times New Roman" w:hAnsi="Times New Roman" w:cs="Times New Roman"/>
-        </w:rPr>
-        <w:t>gave</w:t>
-      </w:r>
-      <w:r>
-        <w:rPr>
-          <w:rFonts w:ascii="Times New Roman" w:eastAsia="Times New Roman" w:hAnsi="Times New Roman" w:cs="Times New Roman"/>
-        </w:rPr>
-        <w:t xml:space="preserve"> progress updates</w:t>
-      </w:r>
-      <w:r>
-        <w:rPr>
-          <w:rFonts w:ascii="Times New Roman" w:eastAsia="Times New Roman" w:hAnsi="Times New Roman" w:cs="Times New Roman"/>
-        </w:rPr>
-        <w:t xml:space="preserve"> in the meetings</w:t>
-      </w:r>
-      <w:r>
-        <w:rPr>
-          <w:rFonts w:ascii="Times New Roman" w:eastAsia="Times New Roman" w:hAnsi="Times New Roman" w:cs="Times New Roman"/>
-        </w:rPr>
-        <w:t>;</w:t>
-      </w:r>
-      <w:r>
-        <w:rPr>
-          <w:rFonts w:ascii="Times New Roman" w:eastAsia="Times New Roman" w:hAnsi="Times New Roman" w:cs="Times New Roman"/>
-        </w:rPr>
-        <w:t xml:space="preserve"> </w:t>
-      </w:r>
-    </w:p>
-    <w:p>
-      <w:pPr>
-        <w:spacing w:after="0" w:line="240" w:lineRule="auto"/>
-        <w:rPr>
-          <w:rFonts w:ascii="Times New Roman" w:eastAsia="Times New Roman" w:hAnsi="Times New Roman" w:cs="Times New Roman"/>
-        </w:rPr>
-      </w:pPr>
-      <w:r>
-        <w:rPr>
-          <w:rFonts w:ascii="Times New Roman" w:eastAsia="Times New Roman" w:hAnsi="Times New Roman" w:cs="Times New Roman"/>
-        </w:rPr>
-        <w:t xml:space="preserve">       generated the design ideas and sketches for the visualizations and the interfaces</w:t>
-      </w:r>
-      <w:r>
-        <w:rPr>
-          <w:rFonts w:ascii="Times New Roman" w:eastAsia="Times New Roman" w:hAnsi="Times New Roman" w:cs="Times New Roman"/>
-        </w:rPr>
-        <w:t xml:space="preserve">; </w:t>
-      </w:r>
-      <w:r>
-        <w:rPr>
-          <w:rFonts w:ascii="Times New Roman" w:eastAsia="Times New Roman" w:hAnsi="Times New Roman" w:cs="Times New Roman"/>
-        </w:rPr>
-        <w:t>test</w:t>
-      </w:r>
-      <w:r>
-        <w:rPr>
-          <w:rFonts w:ascii="Times New Roman" w:eastAsia="Times New Roman" w:hAnsi="Times New Roman" w:cs="Times New Roman"/>
-        </w:rPr>
-        <w:t>ed</w:t>
-      </w:r>
-      <w:r>
-        <w:rPr>
-          <w:rFonts w:ascii="Times New Roman" w:eastAsia="Times New Roman" w:hAnsi="Times New Roman" w:cs="Times New Roman"/>
-        </w:rPr>
-        <w:t xml:space="preserve"> </w:t>
-      </w:r>
-      <w:r>
-        <w:rPr>
-          <w:rFonts w:ascii="Times New Roman" w:eastAsia="Times New Roman" w:hAnsi="Times New Roman" w:cs="Times New Roman"/>
-        </w:rPr>
-        <w:t xml:space="preserve">the </w:t>
-      </w:r>
-    </w:p>
-    <w:p>
-      <w:pPr>
-        <w:spacing w:after="0" w:line="240" w:lineRule="auto"/>
-        <w:rPr>
-          <w:rFonts w:ascii="Times New Roman" w:eastAsia="Times New Roman" w:hAnsi="Times New Roman" w:cs="Times New Roman"/>
-        </w:rPr>
-      </w:pPr>
-      <w:r>
-        <w:rPr>
-          <w:rFonts w:ascii="Times New Roman" w:eastAsia="Times New Roman" w:hAnsi="Times New Roman" w:cs="Times New Roman"/>
-        </w:rPr>
-        <w:t xml:space="preserve">       application </w:t>
-      </w:r>
-      <w:r>
-        <w:rPr>
-          <w:rFonts w:ascii="Times New Roman" w:eastAsia="Times New Roman" w:hAnsi="Times New Roman" w:cs="Times New Roman"/>
-        </w:rPr>
-        <w:t>for</w:t>
-      </w:r>
-      <w:r>
-        <w:rPr>
-          <w:rFonts w:ascii="Times New Roman" w:eastAsia="Times New Roman" w:hAnsi="Times New Roman" w:cs="Times New Roman"/>
-        </w:rPr>
-        <w:t xml:space="preserve"> </w:t>
-      </w:r>
-      <w:r>
-        <w:rPr>
-          <w:rFonts w:ascii="Times New Roman" w:eastAsia="Times New Roman" w:hAnsi="Times New Roman" w:cs="Times New Roman"/>
-        </w:rPr>
-        <w:t>bugs</w:t>
-      </w:r>
-      <w:r>
-        <w:rPr>
-          <w:rFonts w:ascii="Times New Roman" w:eastAsia="Times New Roman" w:hAnsi="Times New Roman" w:cs="Times New Roman"/>
-        </w:rPr>
-        <w:t xml:space="preserve"> </w:t>
-      </w:r>
-      <w:r>
-        <w:rPr>
-          <w:rFonts w:ascii="Times New Roman" w:eastAsia="Times New Roman" w:hAnsi="Times New Roman" w:cs="Times New Roman"/>
-        </w:rPr>
-        <w:t>and fix</w:t>
-      </w:r>
-      <w:r>
-        <w:rPr>
-          <w:rFonts w:ascii="Times New Roman" w:eastAsia="Times New Roman" w:hAnsi="Times New Roman" w:cs="Times New Roman"/>
-        </w:rPr>
-        <w:t>ed</w:t>
-      </w:r>
-      <w:r>
-        <w:rPr>
-          <w:rFonts w:ascii="Times New Roman" w:eastAsia="Times New Roman" w:hAnsi="Times New Roman" w:cs="Times New Roman"/>
-        </w:rPr>
-        <w:t xml:space="preserve"> </w:t>
-      </w:r>
-      <w:r>
-        <w:rPr>
-          <w:rFonts w:ascii="Times New Roman" w:eastAsia="Times New Roman" w:hAnsi="Times New Roman" w:cs="Times New Roman"/>
-        </w:rPr>
-        <w:t xml:space="preserve">them; </w:t>
-      </w:r>
-    </w:p>
-    <w:p>
-      <w:pPr>
-        <w:spacing w:after="0" w:line="240" w:lineRule="auto"/>
-        <w:rPr>
-          <w:rFonts w:ascii="Times New Roman" w:eastAsia="Times New Roman" w:hAnsi="Times New Roman" w:cs="Times New Roman"/>
-          <w:sz w:val="10"/>
-          <w:szCs w:val="10"/>
-        </w:rPr>
-      </w:pPr>
-    </w:p>
-    <w:p>
-      <w:pPr>
-        <w:spacing w:after="0" w:line="240" w:lineRule="auto"/>
-        <w:rPr>
-          <w:rFonts w:ascii="Times New Roman" w:eastAsia="Times New Roman" w:hAnsi="Times New Roman" w:cs="Times New Roman"/>
-          <w:b/>
-        </w:rPr>
-      </w:pPr>
-      <w:r>
-        <w:rPr>
-          <w:rFonts w:ascii="Times New Roman" w:eastAsia="Times New Roman" w:hAnsi="Times New Roman" w:cs="Times New Roman"/>
-          <w:b/>
-        </w:rPr>
-        <w:t xml:space="preserve">     </w:t>
-      </w:r>
-      <w:r>
-        <w:rPr>
-          <w:rFonts w:ascii="Times New Roman" w:eastAsia="Times New Roman" w:hAnsi="Times New Roman" w:cs="Times New Roman"/>
-          <w:b/>
-        </w:rPr>
-        <w:t xml:space="preserve">  </w:t>
-      </w:r>
-      <w:r>
-        <w:rPr>
-          <w:rFonts w:ascii="Times New Roman" w:eastAsia="Times New Roman" w:hAnsi="Times New Roman" w:cs="Times New Roman"/>
-          <w:b/>
-        </w:rPr>
-        <w:t>Indiana University–Purdue University Indianapolis</w:t>
-      </w:r>
-      <w:r>
-        <w:rPr>
-          <w:rFonts w:ascii="Times New Roman" w:eastAsia="Times New Roman" w:hAnsi="Times New Roman" w:cs="Times New Roman"/>
-        </w:rPr>
-        <w:t>, Indianapolis, IN</w:t>
-      </w:r>
-      <w:r>
-        <w:rPr>
-          <w:rFonts w:ascii="Times New Roman" w:eastAsia="Times New Roman" w:hAnsi="Times New Roman" w:cs="Times New Roman"/>
-        </w:rPr>
-        <w:t xml:space="preserve">             </w:t>
-      </w:r>
-      <w:r>
-        <w:rPr>
-          <w:rFonts w:ascii="Times New Roman" w:eastAsia="Times New Roman" w:hAnsi="Times New Roman" w:cs="Times New Roman"/>
-          <w:b/>
-        </w:rPr>
-        <w:t>Aug 2015-May 2017</w:t>
-      </w:r>
-    </w:p>
-    <w:p>
-      <w:pPr>
-        <w:spacing w:after="0" w:line="240" w:lineRule="auto"/>
-        <w:rPr>
-          <w:rFonts w:ascii="Times New Roman" w:eastAsia="Times New Roman" w:hAnsi="Times New Roman" w:cs="Times New Roman"/>
-        </w:rPr>
-      </w:pPr>
-      <w:r>
-        <w:rPr>
-          <w:rFonts w:ascii="Times New Roman" w:eastAsia="Times New Roman" w:hAnsi="Times New Roman" w:cs="Times New Roman"/>
-        </w:rPr>
-        <w:t xml:space="preserve">    </w:t>
-      </w:r>
-      <w:r>
-        <w:rPr>
-          <w:rFonts w:ascii="Times New Roman" w:eastAsia="Times New Roman" w:hAnsi="Times New Roman" w:cs="Times New Roman"/>
-        </w:rPr>
-        <w:t xml:space="preserve">  </w:t>
-      </w:r>
-      <w:r>
-        <w:rPr>
-          <w:rFonts w:ascii="Times New Roman" w:eastAsia="Times New Roman" w:hAnsi="Times New Roman" w:cs="Times New Roman"/>
-        </w:rPr>
-        <w:t xml:space="preserve"> </w:t>
-      </w:r>
-      <w:r>
-        <w:rPr>
-          <w:rFonts w:ascii="Times New Roman" w:eastAsia="Times New Roman" w:hAnsi="Times New Roman" w:cs="Times New Roman"/>
-          <w:i/>
-        </w:rPr>
-        <w:t xml:space="preserve">Teaching </w:t>
-      </w:r>
-      <w:r>
-        <w:rPr>
-          <w:rFonts w:ascii="Times New Roman" w:eastAsia="Times New Roman" w:hAnsi="Times New Roman" w:cs="Times New Roman"/>
-          <w:i/>
-        </w:rPr>
-        <w:t>A</w:t>
-      </w:r>
-      <w:r>
-        <w:rPr>
-          <w:rFonts w:ascii="Times New Roman" w:eastAsia="Times New Roman" w:hAnsi="Times New Roman" w:cs="Times New Roman"/>
-          <w:i/>
-        </w:rPr>
-        <w:t>ssistant</w:t>
-      </w:r>
-      <w:r>
-        <w:rPr>
-          <w:rFonts w:ascii="Times New Roman" w:eastAsia="Times New Roman" w:hAnsi="Times New Roman" w:cs="Times New Roman"/>
-        </w:rPr>
-        <w:t xml:space="preserve">. </w:t>
-      </w:r>
-      <w:r>
-        <w:rPr>
-          <w:rFonts w:ascii="Times New Roman" w:eastAsia="Times New Roman" w:hAnsi="Times New Roman" w:cs="Times New Roman"/>
-        </w:rPr>
-        <w:t>Worked as a TA for courses on</w:t>
-      </w:r>
-      <w:r>
-        <w:rPr>
-          <w:rFonts w:ascii="Times New Roman" w:eastAsia="Times New Roman" w:hAnsi="Times New Roman" w:cs="Times New Roman"/>
-        </w:rPr>
-        <w:t xml:space="preserve"> visual</w:t>
-      </w:r>
-      <w:r>
-        <w:rPr>
-          <w:rFonts w:ascii="Times New Roman" w:eastAsia="Times New Roman" w:hAnsi="Times New Roman" w:cs="Times New Roman"/>
-        </w:rPr>
-        <w:t xml:space="preserve"> design and </w:t>
-      </w:r>
-      <w:r>
-        <w:rPr>
-          <w:rFonts w:ascii="Times New Roman" w:eastAsia="Times New Roman" w:hAnsi="Times New Roman" w:cs="Times New Roman"/>
-        </w:rPr>
-        <w:t>audio</w:t>
-      </w:r>
-      <w:r>
-        <w:rPr>
-          <w:rFonts w:ascii="Times New Roman" w:eastAsia="Times New Roman" w:hAnsi="Times New Roman" w:cs="Times New Roman"/>
-        </w:rPr>
-        <w:t xml:space="preserve"> design; graded </w:t>
-      </w:r>
-    </w:p>
-    <w:p>
-      <w:pPr>
-        <w:spacing w:after="0" w:line="240" w:lineRule="auto"/>
-        <w:rPr>
-          <w:rFonts w:ascii="Times New Roman" w:eastAsia="Times New Roman" w:hAnsi="Times New Roman" w:cs="Times New Roman"/>
-        </w:rPr>
-      </w:pPr>
-      <w:r>
-        <w:rPr>
-          <w:rFonts w:ascii="Times New Roman" w:eastAsia="Times New Roman" w:hAnsi="Times New Roman" w:cs="Times New Roman"/>
-        </w:rPr>
-        <w:t xml:space="preserve">     </w:t>
-      </w:r>
-      <w:r>
-        <w:rPr>
-          <w:rFonts w:ascii="Times New Roman" w:eastAsia="Times New Roman" w:hAnsi="Times New Roman" w:cs="Times New Roman"/>
-        </w:rPr>
-        <w:t xml:space="preserve">  </w:t>
-      </w:r>
-      <w:r>
-        <w:rPr>
-          <w:rFonts w:ascii="Times New Roman" w:eastAsia="Times New Roman" w:hAnsi="Times New Roman" w:cs="Times New Roman"/>
-        </w:rPr>
-        <w:t>student designs</w:t>
-      </w:r>
-      <w:r>
-        <w:rPr>
-          <w:rFonts w:ascii="Times New Roman" w:eastAsia="Times New Roman" w:hAnsi="Times New Roman" w:cs="Times New Roman"/>
-        </w:rPr>
-        <w:t xml:space="preserve"> </w:t>
-      </w:r>
-      <w:r>
-        <w:rPr>
-          <w:rFonts w:ascii="Times New Roman" w:eastAsia="Times New Roman" w:hAnsi="Times New Roman" w:cs="Times New Roman"/>
-        </w:rPr>
-        <w:t xml:space="preserve">and </w:t>
-      </w:r>
-      <w:r>
-        <w:rPr>
-          <w:rFonts w:ascii="Times New Roman" w:eastAsia="Times New Roman" w:hAnsi="Times New Roman" w:cs="Times New Roman"/>
-        </w:rPr>
-        <w:t xml:space="preserve">provided comments in terms of </w:t>
-      </w:r>
-      <w:r>
-        <w:rPr>
-          <w:rFonts w:ascii="Times New Roman" w:eastAsia="Times New Roman" w:hAnsi="Times New Roman" w:cs="Times New Roman"/>
-        </w:rPr>
-        <w:t xml:space="preserve">graphic design </w:t>
-      </w:r>
-      <w:r>
-        <w:rPr>
-          <w:rFonts w:ascii="Times New Roman" w:eastAsia="Times New Roman" w:hAnsi="Times New Roman" w:cs="Times New Roman"/>
-        </w:rPr>
-        <w:t>and user experience</w:t>
-      </w:r>
-      <w:r>
-        <w:t xml:space="preserve"> </w:t>
-      </w:r>
-      <w:r>
-        <w:rPr>
-          <w:rFonts w:ascii="Times New Roman" w:eastAsia="Times New Roman" w:hAnsi="Times New Roman" w:cs="Times New Roman"/>
-        </w:rPr>
-        <w:t>principles</w:t>
-      </w:r>
-      <w:r>
-        <w:rPr>
-          <w:rFonts w:ascii="Times New Roman" w:eastAsia="Times New Roman" w:hAnsi="Times New Roman" w:cs="Times New Roman"/>
-        </w:rPr>
-        <w:t>;</w:t>
-      </w:r>
-      <w:r>
-        <w:rPr>
-          <w:rFonts w:ascii="Times New Roman" w:eastAsia="Times New Roman" w:hAnsi="Times New Roman" w:cs="Times New Roman"/>
-        </w:rPr>
-        <w:t xml:space="preserve">  </w:t>
-      </w:r>
-    </w:p>
-    <w:p>
-      <w:pPr>
-        <w:spacing w:after="0" w:line="240" w:lineRule="auto"/>
-        <w:rPr>
-          <w:rFonts w:ascii="Times New Roman" w:eastAsia="Times New Roman" w:hAnsi="Times New Roman" w:cs="Times New Roman"/>
-        </w:rPr>
-      </w:pPr>
-      <w:r>
-        <w:rPr>
-          <w:rFonts w:ascii="Times New Roman" w:eastAsia="Times New Roman" w:hAnsi="Times New Roman" w:cs="Times New Roman"/>
-        </w:rPr>
-        <w:t xml:space="preserve">       </w:t>
-      </w:r>
-      <w:r>
-        <w:rPr>
-          <w:rFonts w:ascii="Times New Roman" w:eastAsia="Times New Roman" w:hAnsi="Times New Roman" w:cs="Times New Roman"/>
-        </w:rPr>
-        <w:t xml:space="preserve">created </w:t>
-      </w:r>
-      <w:r>
-        <w:rPr>
-          <w:rFonts w:ascii="Times New Roman" w:eastAsia="Times New Roman" w:hAnsi="Times New Roman" w:cs="Times New Roman"/>
-        </w:rPr>
-        <w:t xml:space="preserve">questions for </w:t>
-      </w:r>
-      <w:r>
-        <w:rPr>
-          <w:rFonts w:ascii="Times New Roman" w:eastAsia="Times New Roman" w:hAnsi="Times New Roman" w:cs="Times New Roman"/>
-        </w:rPr>
-        <w:t>quizzes</w:t>
-      </w:r>
-      <w:r>
-        <w:rPr>
-          <w:rFonts w:ascii="Times New Roman" w:eastAsia="Times New Roman" w:hAnsi="Times New Roman" w:cs="Times New Roman"/>
-        </w:rPr>
-        <w:t xml:space="preserve"> and exams</w:t>
-      </w:r>
-      <w:r>
-        <w:rPr>
-          <w:rFonts w:ascii="Times New Roman" w:eastAsia="Times New Roman" w:hAnsi="Times New Roman" w:cs="Times New Roman"/>
-        </w:rPr>
-        <w:t xml:space="preserve"> </w:t>
-      </w:r>
-    </w:p>
-    <w:p>
-      <w:pPr>
-        <w:spacing w:after="0" w:line="240" w:lineRule="auto"/>
-        <w:rPr>
-          <w:rFonts w:ascii="Times New Roman" w:eastAsia="Times New Roman" w:hAnsi="Times New Roman" w:cs="Times New Roman"/>
-          <w:b/>
-          <w:sz w:val="14"/>
-        </w:rPr>
-      </w:pPr>
-    </w:p>
-    <w:p>
-      <w:pPr>
-        <w:spacing w:after="0" w:line="240" w:lineRule="auto"/>
-        <w:rPr>
-          <w:rFonts w:ascii="Times New Roman" w:eastAsia="Times New Roman" w:hAnsi="Times New Roman" w:cs="Times New Roman"/>
-          <w:b/>
-        </w:rPr>
-      </w:pPr>
-      <w:r>
-        <w:rPr>
-          <w:rFonts w:ascii="Times New Roman" w:eastAsia="Times New Roman" w:hAnsi="Times New Roman" w:cs="Times New Roman"/>
-          <w:b/>
-        </w:rPr>
-        <w:t xml:space="preserve">  </w:t>
-      </w:r>
-      <w:r>
-        <w:rPr>
-          <w:rFonts w:ascii="Times New Roman" w:eastAsia="Times New Roman" w:hAnsi="Times New Roman" w:cs="Times New Roman"/>
-          <w:b/>
-        </w:rPr>
-        <w:t xml:space="preserve"> </w:t>
-      </w:r>
-      <w:r>
-        <w:rPr>
-          <w:rFonts w:ascii="Times New Roman" w:eastAsia="Times New Roman" w:hAnsi="Times New Roman" w:cs="Times New Roman"/>
-          <w:b/>
-        </w:rPr>
-        <w:t>Academic Projects</w:t>
-      </w:r>
-    </w:p>
-    <w:p>
-      <w:pPr>
-        <w:spacing w:after="0" w:line="240" w:lineRule="auto"/>
-        <w:rPr>
-          <w:rFonts w:ascii="Times New Roman" w:eastAsia="Times New Roman" w:hAnsi="Times New Roman" w:cs="Times New Roman"/>
-          <w:b/>
-        </w:rPr>
-      </w:pPr>
-      <w:r>
-        <w:rPr>
-          <w:rFonts w:ascii="Times New Roman" w:eastAsia="Times New Roman" w:hAnsi="Times New Roman" w:cs="Times New Roman"/>
-          <w:b/>
-        </w:rPr>
-        <w:t xml:space="preserve">       </w:t>
-      </w:r>
-      <w:r>
-        <w:rPr>
-          <w:rFonts w:ascii="Times New Roman" w:eastAsia="Times New Roman" w:hAnsi="Times New Roman" w:cs="Times New Roman"/>
-          <w:b/>
-        </w:rPr>
-        <w:t xml:space="preserve">Developing </w:t>
-      </w:r>
-      <w:r>
-        <w:rPr>
-          <w:rFonts w:ascii="Times New Roman" w:eastAsia="Times New Roman" w:hAnsi="Times New Roman" w:cs="Times New Roman"/>
-          <w:b/>
-        </w:rPr>
-        <w:t>an</w:t>
-      </w:r>
-      <w:r>
-        <w:rPr>
-          <w:rFonts w:ascii="Times New Roman" w:eastAsia="Times New Roman" w:hAnsi="Times New Roman" w:cs="Times New Roman"/>
-          <w:b/>
-        </w:rPr>
-        <w:t xml:space="preserve"> interface for a concept-driven data analysis research </w:t>
+          <w:sz w:val="12"/>
+          <w:szCs w:val="12"/>
+        </w:rPr>
+        <w:t xml:space="preserve">      </w:t>
+      </w:r>
+      <w:r>
+        <w:rPr>
+          <w:rFonts w:ascii="Times New Roman" w:eastAsia="Times New Roman" w:hAnsi="Times New Roman" w:cs="Times New Roman"/>
+          <w:b/>
+        </w:rPr>
+        <w:t>Jun</w:t>
+      </w:r>
+      <w:r>
+        <w:rPr>
+          <w:rFonts w:ascii="Times New Roman" w:eastAsia="Times New Roman" w:hAnsi="Times New Roman" w:cs="Times New Roman"/>
+          <w:b/>
+        </w:rPr>
+        <w:t xml:space="preserve"> 20</w:t>
+      </w:r>
+      <w:r>
+        <w:rPr>
+          <w:rFonts w:ascii="Times New Roman" w:eastAsia="Times New Roman" w:hAnsi="Times New Roman" w:cs="Times New Roman"/>
+          <w:b/>
+        </w:rPr>
+        <w:t>21</w:t>
+      </w:r>
+      <w:r>
+        <w:rPr>
+          <w:rFonts w:ascii="Times New Roman" w:eastAsia="Times New Roman" w:hAnsi="Times New Roman" w:cs="Times New Roman"/>
+          <w:b/>
+        </w:rPr>
+        <w:t>-</w:t>
+      </w:r>
+      <w:r>
+        <w:rPr>
+          <w:rFonts w:ascii="Times New Roman" w:eastAsia="Times New Roman" w:hAnsi="Times New Roman" w:cs="Times New Roman"/>
+          <w:b/>
+        </w:rPr>
+        <w:t>Current</w:t>
       </w:r>
     </w:p>
     <w:p>
@@ -1376,183 +755,84 @@
         <w:pStyle w:val="ListParagraph"/>
         <w:numPr>
           <w:ilvl w:val="0"/>
-          <w:numId w:val="9"/>
+          <w:numId w:val="12"/>
         </w:numPr>
         <w:spacing w:after="0" w:line="240" w:lineRule="auto"/>
-        <w:ind w:hanging="294"/>
-        <w:rPr>
-          <w:rFonts w:ascii="Times New Roman" w:eastAsia="Times New Roman" w:hAnsi="Times New Roman" w:cs="Times New Roman"/>
-        </w:rPr>
-      </w:pPr>
-      <w:r>
-        <w:rPr>
-          <w:rFonts w:ascii="Times New Roman" w:eastAsia="Times New Roman" w:hAnsi="Times New Roman" w:cs="Times New Roman"/>
-        </w:rPr>
-        <w:t xml:space="preserve">Developed </w:t>
-      </w:r>
-      <w:r>
-        <w:rPr>
-          <w:rFonts w:ascii="Times New Roman" w:eastAsia="Times New Roman" w:hAnsi="Times New Roman" w:cs="Times New Roman"/>
-        </w:rPr>
-        <w:t>the front-end side of</w:t>
-      </w:r>
-      <w:r>
-        <w:rPr>
-          <w:rFonts w:ascii="Times New Roman" w:eastAsia="Times New Roman" w:hAnsi="Times New Roman" w:cs="Times New Roman"/>
-        </w:rPr>
-        <w:t xml:space="preserve"> </w:t>
-      </w:r>
-      <w:r>
-        <w:rPr>
-          <w:rFonts w:ascii="Times New Roman" w:eastAsia="Times New Roman" w:hAnsi="Times New Roman" w:cs="Times New Roman"/>
-        </w:rPr>
-        <w:t>web</w:t>
-      </w:r>
-      <w:r>
-        <w:rPr>
-          <w:rFonts w:ascii="Times New Roman" w:eastAsia="Times New Roman" w:hAnsi="Times New Roman" w:cs="Times New Roman"/>
-        </w:rPr>
-        <w:t xml:space="preserve"> application </w:t>
-      </w:r>
-      <w:r>
-        <w:rPr>
-          <w:rFonts w:ascii="Times New Roman" w:eastAsia="Times New Roman" w:hAnsi="Times New Roman" w:cs="Times New Roman"/>
-        </w:rPr>
-        <w:t xml:space="preserve">that creates multiple types of graphs </w:t>
-      </w:r>
-      <w:r>
-        <w:rPr>
-          <w:rFonts w:ascii="Times New Roman" w:eastAsia="Times New Roman" w:hAnsi="Times New Roman" w:cs="Times New Roman"/>
-        </w:rPr>
-        <w:t xml:space="preserve">based on a user-created concept maps; the </w:t>
-      </w:r>
-      <w:r>
-        <w:rPr>
-          <w:rFonts w:ascii="Times New Roman" w:eastAsia="Times New Roman" w:hAnsi="Times New Roman" w:cs="Times New Roman"/>
-        </w:rPr>
-        <w:t>features included</w:t>
-      </w:r>
-      <w:r>
-        <w:rPr>
-          <w:rFonts w:ascii="Times New Roman" w:eastAsia="Times New Roman" w:hAnsi="Times New Roman" w:cs="Times New Roman"/>
-        </w:rPr>
-        <w:t xml:space="preserve"> read</w:t>
-      </w:r>
-      <w:r>
-        <w:rPr>
-          <w:rFonts w:ascii="Times New Roman" w:eastAsia="Times New Roman" w:hAnsi="Times New Roman" w:cs="Times New Roman"/>
-        </w:rPr>
-        <w:t>ing</w:t>
-      </w:r>
-      <w:r>
-        <w:rPr>
-          <w:rFonts w:ascii="Times New Roman" w:eastAsia="Times New Roman" w:hAnsi="Times New Roman" w:cs="Times New Roman"/>
-        </w:rPr>
-        <w:t xml:space="preserve"> data from </w:t>
-      </w:r>
-      <w:r>
-        <w:rPr>
-          <w:rFonts w:ascii="Times New Roman" w:eastAsia="Times New Roman" w:hAnsi="Times New Roman" w:cs="Times New Roman"/>
-        </w:rPr>
-        <w:t xml:space="preserve">incoming </w:t>
-      </w:r>
-      <w:r>
-        <w:rPr>
-          <w:rFonts w:ascii="Times New Roman" w:eastAsia="Times New Roman" w:hAnsi="Times New Roman" w:cs="Times New Roman"/>
-        </w:rPr>
-        <w:t xml:space="preserve">JSON </w:t>
-      </w:r>
-      <w:r>
-        <w:rPr>
-          <w:rFonts w:ascii="Times New Roman" w:eastAsia="Times New Roman" w:hAnsi="Times New Roman" w:cs="Times New Roman"/>
-        </w:rPr>
-        <w:t>and drawing</w:t>
-      </w:r>
-      <w:r>
-        <w:rPr>
-          <w:rFonts w:ascii="Times New Roman" w:eastAsia="Times New Roman" w:hAnsi="Times New Roman" w:cs="Times New Roman"/>
-        </w:rPr>
-        <w:t xml:space="preserve"> a concept ma</w:t>
-      </w:r>
-      <w:r>
-        <w:rPr>
-          <w:rFonts w:ascii="Times New Roman" w:eastAsia="Times New Roman" w:hAnsi="Times New Roman" w:cs="Times New Roman"/>
-        </w:rPr>
-        <w:t>p accordingly</w:t>
-      </w:r>
-      <w:r>
-        <w:rPr>
-          <w:rFonts w:ascii="Times New Roman" w:eastAsia="Times New Roman" w:hAnsi="Times New Roman" w:cs="Times New Roman"/>
-        </w:rPr>
-        <w:t>, travers</w:t>
-      </w:r>
-      <w:r>
-        <w:rPr>
-          <w:rFonts w:ascii="Times New Roman" w:eastAsia="Times New Roman" w:hAnsi="Times New Roman" w:cs="Times New Roman"/>
-        </w:rPr>
-        <w:t xml:space="preserve">ing the map and gathering all data on its nodes and edges, and generating an appropriate graph; </w:t>
-      </w:r>
-      <w:r>
-        <w:rPr>
-          <w:rFonts w:ascii="Times New Roman" w:eastAsia="Times New Roman" w:hAnsi="Times New Roman" w:cs="Times New Roman"/>
-        </w:rPr>
-        <w:t>used JavaScript and HTML</w:t>
-      </w:r>
-      <w:r>
-        <w:rPr>
-          <w:rFonts w:ascii="Times New Roman" w:eastAsia="Times New Roman" w:hAnsi="Times New Roman" w:cs="Times New Roman"/>
-        </w:rPr>
-        <w:t>/</w:t>
-      </w:r>
-      <w:r>
-        <w:rPr>
-          <w:rFonts w:ascii="Times New Roman" w:eastAsia="Times New Roman" w:hAnsi="Times New Roman" w:cs="Times New Roman"/>
-        </w:rPr>
-        <w:t>CSS</w:t>
-      </w:r>
-    </w:p>
-    <w:p>
-      <w:pPr>
-        <w:spacing w:after="0" w:line="240" w:lineRule="auto"/>
-        <w:ind w:left="384"/>
-        <w:rPr>
-          <w:rFonts w:ascii="Times New Roman" w:eastAsia="Times New Roman" w:hAnsi="Times New Roman" w:cs="Times New Roman"/>
-        </w:rPr>
-      </w:pPr>
-      <w:r>
-        <w:rPr>
-          <w:rFonts w:ascii="Times New Roman" w:eastAsia="Times New Roman" w:hAnsi="Times New Roman" w:cs="Times New Roman"/>
-          <w:b/>
-        </w:rPr>
-        <w:t>Developing an i</w:t>
-      </w:r>
-      <w:r>
-        <w:rPr>
-          <w:rFonts w:ascii="Times New Roman" w:eastAsia="Times New Roman" w:hAnsi="Times New Roman" w:cs="Times New Roman"/>
-          <w:b/>
-        </w:rPr>
-        <w:t xml:space="preserve">nteractive visualization of </w:t>
-      </w:r>
-      <w:r>
-        <w:rPr>
-          <w:rFonts w:ascii="Times New Roman" w:eastAsia="Times New Roman" w:hAnsi="Times New Roman" w:cs="Times New Roman"/>
-          <w:b/>
-        </w:rPr>
-        <w:t>g</w:t>
-      </w:r>
-      <w:r>
-        <w:rPr>
-          <w:rFonts w:ascii="Times New Roman" w:eastAsia="Times New Roman" w:hAnsi="Times New Roman" w:cs="Times New Roman"/>
-          <w:b/>
-        </w:rPr>
-        <w:t>lobal happiness data</w:t>
-      </w:r>
-      <w:r>
-        <w:rPr>
-          <w:rFonts w:ascii="Times New Roman" w:eastAsia="Times New Roman" w:hAnsi="Times New Roman" w:cs="Times New Roman"/>
-          <w:b/>
-        </w:rPr>
-        <w:t xml:space="preserve"> </w:t>
+        <w:rPr>
+          <w:rFonts w:ascii="Times New Roman" w:eastAsia="Times New Roman" w:hAnsi="Times New Roman" w:cs="Times New Roman"/>
+        </w:rPr>
+      </w:pPr>
+      <w:r>
+        <w:rPr>
+          <w:rFonts w:ascii="Times New Roman" w:eastAsia="Times New Roman" w:hAnsi="Times New Roman" w:cs="Times New Roman"/>
+        </w:rPr>
+        <w:t xml:space="preserve">Designing, developing, and maintaining </w:t>
+      </w:r>
+      <w:r>
+        <w:rPr>
+          <w:rFonts w:ascii="Times New Roman" w:eastAsia="Times New Roman" w:hAnsi="Times New Roman" w:cs="Times New Roman"/>
+        </w:rPr>
+        <w:t xml:space="preserve">2D/3D visualizations of bioinformatics data for </w:t>
+      </w:r>
+      <w:r>
+        <w:rPr>
+          <w:rFonts w:ascii="Times New Roman" w:eastAsia="Times New Roman" w:hAnsi="Times New Roman" w:cs="Times New Roman"/>
+        </w:rPr>
+        <w:t>web using JavaScript/TypeScript</w:t>
+      </w:r>
+      <w:r>
+        <w:rPr>
+          <w:rFonts w:ascii="Times New Roman" w:eastAsia="Times New Roman" w:hAnsi="Times New Roman" w:cs="Times New Roman"/>
+        </w:rPr>
+        <w:t>, SQL</w:t>
+      </w:r>
+      <w:r>
+        <w:rPr>
+          <w:rFonts w:ascii="Times New Roman" w:eastAsia="Times New Roman" w:hAnsi="Times New Roman" w:cs="Times New Roman"/>
+        </w:rPr>
+        <w:t xml:space="preserve">, </w:t>
+      </w:r>
+      <w:r>
+        <w:rPr>
+          <w:rFonts w:ascii="Times New Roman" w:eastAsia="Times New Roman" w:hAnsi="Times New Roman" w:cs="Times New Roman"/>
+        </w:rPr>
+        <w:t xml:space="preserve">as well as </w:t>
+      </w:r>
+      <w:r>
+        <w:rPr>
+          <w:rFonts w:ascii="Times New Roman" w:eastAsia="Times New Roman" w:hAnsi="Times New Roman" w:cs="Times New Roman"/>
+        </w:rPr>
+        <w:t xml:space="preserve">HTML/CSS and </w:t>
+      </w:r>
+      <w:r>
+        <w:rPr>
+          <w:rFonts w:ascii="Times New Roman" w:eastAsia="Times New Roman" w:hAnsi="Times New Roman" w:cs="Times New Roman"/>
+        </w:rPr>
+        <w:t>frameworks/</w:t>
+      </w:r>
+      <w:r>
+        <w:rPr>
+          <w:rFonts w:ascii="Times New Roman" w:eastAsia="Times New Roman" w:hAnsi="Times New Roman" w:cs="Times New Roman"/>
+        </w:rPr>
+        <w:t xml:space="preserve">libraries such as </w:t>
+      </w:r>
+      <w:r>
+        <w:rPr>
+          <w:rFonts w:ascii="Times New Roman" w:eastAsia="Times New Roman" w:hAnsi="Times New Roman" w:cs="Times New Roman"/>
+        </w:rPr>
+        <w:t xml:space="preserve">jQuery, Node.js, </w:t>
+      </w:r>
+      <w:r>
+        <w:rPr>
+          <w:rFonts w:ascii="Times New Roman" w:eastAsia="Times New Roman" w:hAnsi="Times New Roman" w:cs="Times New Roman"/>
+        </w:rPr>
+        <w:t>D3.js, Three.js, Vega.js</w:t>
+      </w:r>
+      <w:r>
+        <w:rPr>
+          <w:rFonts w:ascii="Times New Roman" w:eastAsia="Times New Roman" w:hAnsi="Times New Roman" w:cs="Times New Roman"/>
+        </w:rPr>
+        <w:t>, and Bootstrap</w:t>
       </w:r>
     </w:p>
     <w:p>
@@ -1560,117 +840,30 @@
         <w:pStyle w:val="ListParagraph"/>
         <w:numPr>
           <w:ilvl w:val="0"/>
-          <w:numId w:val="6"/>
+          <w:numId w:val="12"/>
         </w:numPr>
         <w:spacing w:after="0" w:line="240" w:lineRule="auto"/>
-        <w:ind w:left="709" w:hanging="283"/>
-        <w:rPr>
-          <w:rFonts w:ascii="Times New Roman" w:eastAsia="Times New Roman" w:hAnsi="Times New Roman" w:cs="Times New Roman"/>
-          <w:b/>
-        </w:rPr>
-      </w:pPr>
-      <w:r>
-        <w:rPr>
-          <w:rFonts w:ascii="Times New Roman" w:eastAsia="Times New Roman" w:hAnsi="Times New Roman" w:cs="Times New Roman"/>
-        </w:rPr>
-        <w:t>Designed and developed</w:t>
-      </w:r>
-      <w:r>
-        <w:rPr>
-          <w:rFonts w:ascii="Times New Roman" w:eastAsia="Times New Roman" w:hAnsi="Times New Roman" w:cs="Times New Roman"/>
-        </w:rPr>
-        <w:t xml:space="preserve"> an interactive choropleth map</w:t>
-      </w:r>
-      <w:r>
-        <w:rPr>
-          <w:rFonts w:ascii="Times New Roman" w:eastAsia="Times New Roman" w:hAnsi="Times New Roman" w:cs="Times New Roman"/>
-        </w:rPr>
-        <w:t xml:space="preserve">, line charts, and </w:t>
-      </w:r>
-      <w:r>
-        <w:rPr>
-          <w:rFonts w:ascii="Times New Roman" w:eastAsia="Times New Roman" w:hAnsi="Times New Roman" w:cs="Times New Roman"/>
-        </w:rPr>
-        <w:t xml:space="preserve">bar charts displaying spatial, multi-dimensional data </w:t>
-      </w:r>
-      <w:r>
-        <w:rPr>
-          <w:rFonts w:ascii="Times New Roman" w:eastAsia="Times New Roman" w:hAnsi="Times New Roman" w:cs="Times New Roman"/>
-        </w:rPr>
-        <w:t>using</w:t>
-      </w:r>
-      <w:r>
-        <w:rPr>
-          <w:rFonts w:ascii="Times New Roman" w:eastAsia="Times New Roman" w:hAnsi="Times New Roman" w:cs="Times New Roman"/>
-        </w:rPr>
-        <w:t xml:space="preserve"> JavaScript </w:t>
-      </w:r>
-      <w:r>
-        <w:rPr>
-          <w:rFonts w:ascii="Times New Roman" w:eastAsia="Times New Roman" w:hAnsi="Times New Roman" w:cs="Times New Roman"/>
-        </w:rPr>
-        <w:t xml:space="preserve">D3 library </w:t>
-      </w:r>
-      <w:r>
-        <w:rPr>
-          <w:rFonts w:ascii="Times New Roman" w:eastAsia="Times New Roman" w:hAnsi="Times New Roman" w:cs="Times New Roman"/>
-        </w:rPr>
-        <w:t>and HTML</w:t>
-      </w:r>
-      <w:r>
-        <w:rPr>
-          <w:rFonts w:ascii="Times New Roman" w:eastAsia="Times New Roman" w:hAnsi="Times New Roman" w:cs="Times New Roman"/>
-        </w:rPr>
-        <w:t>/</w:t>
-      </w:r>
-      <w:r>
-        <w:rPr>
-          <w:rFonts w:ascii="Times New Roman" w:eastAsia="Times New Roman" w:hAnsi="Times New Roman" w:cs="Times New Roman"/>
-        </w:rPr>
-        <w:t>CSS</w:t>
-      </w:r>
-      <w:r>
-        <w:rPr>
-          <w:rFonts w:ascii="Times New Roman" w:eastAsia="Times New Roman" w:hAnsi="Times New Roman" w:cs="Times New Roman"/>
-        </w:rPr>
-        <w:t>.</w:t>
-      </w:r>
-    </w:p>
-    <w:p>
-      <w:pPr>
-        <w:spacing w:after="0" w:line="240" w:lineRule="auto"/>
-        <w:rPr>
-          <w:rFonts w:ascii="Times New Roman" w:eastAsia="Times New Roman" w:hAnsi="Times New Roman" w:cs="Times New Roman"/>
-          <w:b/>
-        </w:rPr>
-      </w:pPr>
-      <w:r>
-        <w:rPr>
-          <w:rFonts w:ascii="Times New Roman" w:eastAsia="Times New Roman" w:hAnsi="Times New Roman" w:cs="Times New Roman"/>
-          <w:b/>
-        </w:rPr>
-        <w:t xml:space="preserve">    </w:t>
-      </w:r>
-      <w:r>
-        <w:rPr>
-          <w:rFonts w:ascii="Times New Roman" w:eastAsia="Times New Roman" w:hAnsi="Times New Roman" w:cs="Times New Roman"/>
-          <w:b/>
-        </w:rPr>
-        <w:t xml:space="preserve">  </w:t>
-      </w:r>
-      <w:r>
-        <w:rPr>
-          <w:rFonts w:ascii="Times New Roman" w:eastAsia="Times New Roman" w:hAnsi="Times New Roman" w:cs="Times New Roman"/>
-          <w:b/>
-        </w:rPr>
-        <w:t xml:space="preserve"> </w:t>
-      </w:r>
-      <w:r>
-        <w:rPr>
-          <w:rFonts w:ascii="Times New Roman" w:eastAsia="Times New Roman" w:hAnsi="Times New Roman" w:cs="Times New Roman"/>
-          <w:b/>
-        </w:rPr>
-        <w:t>Developing an interface for visualization of geo-temporal data</w:t>
+        <w:rPr>
+          <w:rFonts w:ascii="Times New Roman" w:eastAsia="Times New Roman" w:hAnsi="Times New Roman" w:cs="Times New Roman"/>
+        </w:rPr>
+      </w:pPr>
+      <w:r>
+        <w:rPr>
+          <w:rFonts w:ascii="Times New Roman" w:eastAsia="Times New Roman" w:hAnsi="Times New Roman" w:cs="Times New Roman"/>
+        </w:rPr>
+        <w:t>Writing codes u</w:t>
+      </w:r>
+      <w:r>
+        <w:rPr>
+          <w:rFonts w:ascii="Times New Roman" w:eastAsia="Times New Roman" w:hAnsi="Times New Roman" w:cs="Times New Roman"/>
+        </w:rPr>
+        <w:t xml:space="preserve">tilizing Ajax to </w:t>
+      </w:r>
+      <w:r>
+        <w:rPr>
+          <w:rFonts w:ascii="Times New Roman" w:eastAsia="Times New Roman" w:hAnsi="Times New Roman" w:cs="Times New Roman"/>
+        </w:rPr>
+        <w:t>communicate between front-end and back-end</w:t>
       </w:r>
     </w:p>
     <w:p>
@@ -1678,46 +871,619 @@
         <w:pStyle w:val="ListParagraph"/>
         <w:numPr>
           <w:ilvl w:val="0"/>
-          <w:numId w:val="6"/>
+          <w:numId w:val="12"/>
         </w:numPr>
         <w:spacing w:after="0" w:line="240" w:lineRule="auto"/>
-        <w:ind w:left="709" w:hanging="283"/>
-        <w:rPr>
-          <w:rFonts w:ascii="Times New Roman" w:eastAsia="Times New Roman" w:hAnsi="Times New Roman" w:cs="Times New Roman"/>
-          <w:b/>
-        </w:rPr>
-      </w:pPr>
-      <w:r>
-        <w:rPr>
-          <w:rFonts w:ascii="Times New Roman" w:eastAsia="Times New Roman" w:hAnsi="Times New Roman" w:cs="Times New Roman"/>
-        </w:rPr>
-        <w:t xml:space="preserve">Merging, cleaning and normalizing multiple datasets for visualization using Python pandas library; designing and developing the interface for visualizing the geo-temporal data on the map  </w:t>
-      </w:r>
-    </w:p>
-    <w:p>
-      <w:pPr>
-        <w:spacing w:after="0" w:line="240" w:lineRule="auto"/>
-        <w:rPr>
-          <w:rFonts w:ascii="Times New Roman" w:eastAsia="Times New Roman" w:hAnsi="Times New Roman" w:cs="Times New Roman"/>
-          <w:b/>
+        <w:rPr>
+          <w:rFonts w:ascii="Times New Roman" w:eastAsia="Times New Roman" w:hAnsi="Times New Roman" w:cs="Times New Roman"/>
+        </w:rPr>
+      </w:pPr>
+      <w:r>
+        <w:rPr>
+          <w:rFonts w:ascii="Times New Roman" w:eastAsia="Times New Roman" w:hAnsi="Times New Roman" w:cs="Times New Roman"/>
+        </w:rPr>
+        <w:t xml:space="preserve">Code refactoring including rewriting old codes </w:t>
+      </w:r>
+      <w:r>
+        <w:rPr>
+          <w:rFonts w:ascii="Times New Roman" w:eastAsia="Times New Roman" w:hAnsi="Times New Roman" w:cs="Times New Roman"/>
+        </w:rPr>
+        <w:t xml:space="preserve">for reusability and better </w:t>
+      </w:r>
+      <w:r>
+        <w:rPr>
+          <w:rFonts w:ascii="Times New Roman" w:eastAsia="Times New Roman" w:hAnsi="Times New Roman" w:cs="Times New Roman"/>
+        </w:rPr>
+        <w:t>quality</w:t>
+      </w:r>
+      <w:r>
+        <w:rPr>
+          <w:rFonts w:ascii="Times New Roman" w:eastAsia="Times New Roman" w:hAnsi="Times New Roman" w:cs="Times New Roman"/>
+        </w:rPr>
+        <w:t>, as well as</w:t>
+      </w:r>
+      <w:r>
+        <w:rPr>
+          <w:rFonts w:ascii="Times New Roman" w:eastAsia="Times New Roman" w:hAnsi="Times New Roman" w:cs="Times New Roman"/>
+        </w:rPr>
+        <w:t xml:space="preserve"> converting JavaScript codes into TypeScript</w:t>
+      </w:r>
+    </w:p>
+    <w:p>
+      <w:pPr>
+        <w:pStyle w:val="ListParagraph"/>
+        <w:numPr>
+          <w:ilvl w:val="0"/>
+          <w:numId w:val="12"/>
+        </w:numPr>
+        <w:spacing w:after="0" w:line="240" w:lineRule="auto"/>
+        <w:rPr>
+          <w:rFonts w:ascii="Times New Roman" w:eastAsia="Times New Roman" w:hAnsi="Times New Roman" w:cs="Times New Roman"/>
+        </w:rPr>
+      </w:pPr>
+      <w:r>
+        <w:rPr>
+          <w:rFonts w:ascii="Times New Roman" w:eastAsia="Times New Roman" w:hAnsi="Times New Roman" w:cs="Times New Roman"/>
+        </w:rPr>
+        <w:t xml:space="preserve">Utilizing Git for version-control, developing in </w:t>
+      </w:r>
+      <w:r>
+        <w:rPr>
+          <w:rFonts w:ascii="Times New Roman" w:eastAsia="Times New Roman" w:hAnsi="Times New Roman" w:cs="Times New Roman"/>
+        </w:rPr>
+        <w:t xml:space="preserve">Linux and Windows </w:t>
+      </w:r>
+      <w:r>
+        <w:rPr>
+          <w:rFonts w:ascii="Times New Roman" w:eastAsia="Times New Roman" w:hAnsi="Times New Roman" w:cs="Times New Roman"/>
+        </w:rPr>
+        <w:t>environment</w:t>
+      </w:r>
+    </w:p>
+    <w:p>
+      <w:pPr>
+        <w:pStyle w:val="ListParagraph"/>
+        <w:numPr>
+          <w:ilvl w:val="0"/>
+          <w:numId w:val="12"/>
+        </w:numPr>
+        <w:spacing w:after="0" w:line="240" w:lineRule="auto"/>
+        <w:rPr>
+          <w:rFonts w:ascii="Times New Roman" w:eastAsia="Times New Roman" w:hAnsi="Times New Roman" w:cs="Times New Roman"/>
+        </w:rPr>
+      </w:pPr>
+      <w:r>
+        <w:rPr>
+          <w:rFonts w:ascii="Times New Roman" w:eastAsia="Times New Roman" w:hAnsi="Times New Roman" w:cs="Times New Roman"/>
+        </w:rPr>
+        <w:t>Setting up and managing Docker repository and distributing software as Docker image</w:t>
+      </w:r>
+    </w:p>
+    <w:p>
+      <w:pPr>
+        <w:pStyle w:val="ListParagraph"/>
+        <w:numPr>
+          <w:ilvl w:val="0"/>
+          <w:numId w:val="12"/>
+        </w:numPr>
+        <w:spacing w:after="0" w:line="240" w:lineRule="auto"/>
+        <w:rPr>
+          <w:rFonts w:ascii="Times New Roman" w:eastAsia="Times New Roman" w:hAnsi="Times New Roman" w:cs="Times New Roman"/>
+        </w:rPr>
+      </w:pPr>
+      <w:r>
+        <w:rPr>
+          <w:rFonts w:ascii="Times New Roman" w:eastAsia="Times New Roman" w:hAnsi="Times New Roman" w:cs="Times New Roman"/>
+        </w:rPr>
+        <w:t>A</w:t>
+      </w:r>
+      <w:r>
+        <w:rPr>
+          <w:rFonts w:ascii="Times New Roman" w:eastAsia="Times New Roman" w:hAnsi="Times New Roman" w:cs="Times New Roman"/>
+        </w:rPr>
+        <w:t>nalyzing requirements in</w:t>
+      </w:r>
+      <w:r>
+        <w:rPr>
+          <w:rFonts w:ascii="Times New Roman" w:eastAsia="Times New Roman" w:hAnsi="Times New Roman" w:cs="Times New Roman"/>
+        </w:rPr>
+        <w:t xml:space="preserve"> a meeting with a client</w:t>
+      </w:r>
+      <w:r>
+        <w:rPr>
+          <w:rFonts w:ascii="Times New Roman" w:eastAsia="Times New Roman" w:hAnsi="Times New Roman" w:cs="Times New Roman"/>
+        </w:rPr>
+        <w:t xml:space="preserve">, designing and </w:t>
+      </w:r>
+      <w:r>
+        <w:rPr>
+          <w:rFonts w:ascii="Times New Roman" w:eastAsia="Times New Roman" w:hAnsi="Times New Roman" w:cs="Times New Roman"/>
+        </w:rPr>
+        <w:t xml:space="preserve">developing a web application based on the client needs and feedback </w:t>
+      </w:r>
+      <w:r>
+        <w:rPr>
+          <w:rFonts w:ascii="Times New Roman" w:eastAsia="Times New Roman" w:hAnsi="Times New Roman" w:cs="Times New Roman"/>
+        </w:rPr>
+        <w:t xml:space="preserve">to </w:t>
+      </w:r>
+      <w:r>
+        <w:rPr>
+          <w:rFonts w:ascii="Times New Roman" w:eastAsia="Times New Roman" w:hAnsi="Times New Roman" w:cs="Times New Roman"/>
+        </w:rPr>
+        <w:t>a prototype</w:t>
+      </w:r>
+    </w:p>
+    <w:p>
+      <w:pPr>
+        <w:pStyle w:val="ListParagraph"/>
+        <w:numPr>
+          <w:ilvl w:val="0"/>
+          <w:numId w:val="12"/>
+        </w:numPr>
+        <w:spacing w:after="0" w:line="240" w:lineRule="auto"/>
+        <w:rPr>
+          <w:rFonts w:ascii="Times New Roman" w:eastAsia="Times New Roman" w:hAnsi="Times New Roman" w:cs="Times New Roman"/>
+        </w:rPr>
+      </w:pPr>
+      <w:r>
+        <w:rPr>
+          <w:rFonts w:ascii="Times New Roman" w:eastAsia="Times New Roman" w:hAnsi="Times New Roman" w:cs="Times New Roman"/>
+        </w:rPr>
+        <w:t xml:space="preserve">Responding to </w:t>
+      </w:r>
+      <w:r>
+        <w:rPr>
+          <w:rFonts w:ascii="Times New Roman" w:eastAsia="Times New Roman" w:hAnsi="Times New Roman" w:cs="Times New Roman"/>
+        </w:rPr>
+        <w:t>issue</w:t>
+      </w:r>
+      <w:r>
+        <w:rPr>
+          <w:rFonts w:ascii="Times New Roman" w:eastAsia="Times New Roman" w:hAnsi="Times New Roman" w:cs="Times New Roman"/>
+        </w:rPr>
+        <w:t xml:space="preserve"> reports</w:t>
+      </w:r>
+      <w:r>
+        <w:rPr>
+          <w:rFonts w:ascii="Times New Roman" w:eastAsia="Times New Roman" w:hAnsi="Times New Roman" w:cs="Times New Roman"/>
+        </w:rPr>
+        <w:t xml:space="preserve"> and questions </w:t>
+      </w:r>
+      <w:r>
+        <w:rPr>
+          <w:rFonts w:ascii="Times New Roman" w:eastAsia="Times New Roman" w:hAnsi="Times New Roman" w:cs="Times New Roman"/>
+        </w:rPr>
+        <w:t>from users</w:t>
+      </w:r>
+    </w:p>
+    <w:p>
+      <w:pPr>
+        <w:pStyle w:val="ListParagraph"/>
+        <w:numPr>
+          <w:ilvl w:val="0"/>
+          <w:numId w:val="12"/>
+        </w:numPr>
+        <w:spacing w:after="0" w:line="240" w:lineRule="auto"/>
+        <w:rPr>
+          <w:rFonts w:ascii="Times New Roman" w:eastAsia="Times New Roman" w:hAnsi="Times New Roman" w:cs="Times New Roman"/>
+        </w:rPr>
+      </w:pPr>
+      <w:r>
+        <w:rPr>
+          <w:rFonts w:ascii="Times New Roman" w:eastAsia="Times New Roman" w:hAnsi="Times New Roman" w:cs="Times New Roman"/>
+        </w:rPr>
+        <w:t>Testing and troubleshooting applications</w:t>
+      </w:r>
+      <w:r>
+        <w:rPr>
+          <w:rFonts w:ascii="Times New Roman" w:eastAsia="Times New Roman" w:hAnsi="Times New Roman" w:cs="Times New Roman"/>
+        </w:rPr>
+        <w:t xml:space="preserve"> developed by </w:t>
+      </w:r>
+      <w:r>
+        <w:rPr>
+          <w:rFonts w:ascii="Times New Roman" w:eastAsia="Times New Roman" w:hAnsi="Times New Roman" w:cs="Times New Roman"/>
+        </w:rPr>
+        <w:t>one</w:t>
+      </w:r>
+      <w:r>
+        <w:rPr>
+          <w:rFonts w:ascii="Times New Roman" w:eastAsia="Times New Roman" w:hAnsi="Times New Roman" w:cs="Times New Roman"/>
+        </w:rPr>
+        <w:t>self and the team</w:t>
+      </w:r>
+    </w:p>
+    <w:p>
+      <w:pPr>
+        <w:spacing w:after="0" w:line="240" w:lineRule="auto"/>
+        <w:rPr>
+          <w:rFonts w:ascii="Times New Roman" w:eastAsia="Times New Roman" w:hAnsi="Times New Roman" w:cs="Times New Roman"/>
           <w:sz w:val="14"/>
-        </w:rPr>
-      </w:pPr>
-    </w:p>
-    <w:p>
-      <w:pPr>
-        <w:spacing w:after="0" w:line="240" w:lineRule="auto"/>
-        <w:rPr>
-          <w:rFonts w:ascii="Times New Roman" w:eastAsia="Times New Roman" w:hAnsi="Times New Roman" w:cs="Times New Roman"/>
-          <w:b/>
-          <w:sz w:val="24"/>
-        </w:rPr>
-      </w:pPr>
-      <w:r>
-        <w:rPr>
-          <w:rFonts w:ascii="Times New Roman" w:eastAsia="Times New Roman" w:hAnsi="Times New Roman" w:cs="Times New Roman"/>
-          <w:b/>
-          <w:sz w:val="24"/>
+          <w:szCs w:val="14"/>
+        </w:rPr>
+      </w:pPr>
+    </w:p>
+    <w:p>
+      <w:pPr>
+        <w:spacing w:after="0" w:line="240" w:lineRule="auto"/>
+        <w:rPr>
+          <w:rFonts w:ascii="Times New Roman" w:eastAsia="Times New Roman" w:hAnsi="Times New Roman" w:cs="Times New Roman"/>
+          <w:b/>
+          <w:bCs/>
+        </w:rPr>
+      </w:pPr>
+      <w:r>
+        <w:rPr>
+          <w:rFonts w:ascii="Times New Roman" w:eastAsia="Times New Roman" w:hAnsi="Times New Roman" w:cs="Times New Roman"/>
+        </w:rPr>
+        <w:t xml:space="preserve">   </w:t>
+      </w:r>
+      <w:r>
+        <w:rPr>
+          <w:rFonts w:ascii="Times New Roman" w:eastAsia="Times New Roman" w:hAnsi="Times New Roman" w:cs="Times New Roman"/>
+          <w:b/>
+          <w:bCs/>
+        </w:rPr>
+        <w:t xml:space="preserve">Research </w:t>
+      </w:r>
+      <w:r>
+        <w:rPr>
+          <w:rFonts w:ascii="Times New Roman" w:eastAsia="Times New Roman" w:hAnsi="Times New Roman" w:cs="Times New Roman"/>
+          <w:b/>
+          <w:bCs/>
+        </w:rPr>
+        <w:t>A</w:t>
+      </w:r>
+      <w:r>
+        <w:rPr>
+          <w:rFonts w:ascii="Times New Roman" w:eastAsia="Times New Roman" w:hAnsi="Times New Roman" w:cs="Times New Roman"/>
+          <w:b/>
+          <w:bCs/>
+        </w:rPr>
+        <w:t>ssistant</w:t>
+      </w:r>
+    </w:p>
+    <w:p>
+      <w:pPr>
+        <w:spacing w:after="0" w:line="240" w:lineRule="auto"/>
+        <w:rPr>
+          <w:rFonts w:ascii="Times New Roman" w:eastAsia="Times New Roman" w:hAnsi="Times New Roman" w:cs="Times New Roman"/>
+          <w:b/>
+        </w:rPr>
+      </w:pPr>
+      <w:r>
+        <w:rPr>
+          <w:rFonts w:ascii="Times New Roman" w:eastAsia="Times New Roman" w:hAnsi="Times New Roman" w:cs="Times New Roman"/>
+          <w:b/>
+        </w:rPr>
+        <w:t xml:space="preserve">   </w:t>
+      </w:r>
+      <w:r>
+        <w:rPr>
+          <w:rFonts w:ascii="Times New Roman" w:eastAsia="Times New Roman" w:hAnsi="Times New Roman" w:cs="Times New Roman"/>
+          <w:bCs/>
+        </w:rPr>
+        <w:t>Indiana University–Purdue University Indianapolis</w:t>
+      </w:r>
+      <w:r>
+        <w:rPr>
+          <w:rFonts w:ascii="Times New Roman" w:eastAsia="Times New Roman" w:hAnsi="Times New Roman" w:cs="Times New Roman"/>
+          <w:bCs/>
+        </w:rPr>
+        <w:t>,</w:t>
+      </w:r>
+      <w:r>
+        <w:rPr>
+          <w:rFonts w:ascii="Times New Roman" w:eastAsia="Times New Roman" w:hAnsi="Times New Roman" w:cs="Times New Roman"/>
+        </w:rPr>
+        <w:t xml:space="preserve"> Indianapolis, IN</w:t>
+      </w:r>
+      <w:r>
+        <w:rPr>
+          <w:rFonts w:ascii="Times New Roman" w:eastAsia="Times New Roman" w:hAnsi="Times New Roman" w:cs="Times New Roman"/>
+        </w:rPr>
+        <w:t xml:space="preserve">              </w:t>
+      </w:r>
+      <w:r>
+        <w:rPr>
+          <w:rFonts w:ascii="Times New Roman" w:eastAsia="Times New Roman" w:hAnsi="Times New Roman" w:cs="Times New Roman"/>
+        </w:rPr>
+        <w:t xml:space="preserve">      </w:t>
+      </w:r>
+      <w:r>
+        <w:rPr>
+          <w:rFonts w:ascii="Times New Roman" w:eastAsia="Times New Roman" w:hAnsi="Times New Roman" w:cs="Times New Roman"/>
+        </w:rPr>
+        <w:t xml:space="preserve">   </w:t>
+      </w:r>
+      <w:r>
+        <w:rPr>
+          <w:rFonts w:ascii="Times New Roman" w:eastAsia="Times New Roman" w:hAnsi="Times New Roman" w:cs="Times New Roman"/>
+          <w:b/>
+        </w:rPr>
+        <w:t>Jan 2017</w:t>
+      </w:r>
+      <w:r>
+        <w:rPr>
+          <w:rFonts w:ascii="Times New Roman" w:eastAsia="Times New Roman" w:hAnsi="Times New Roman" w:cs="Times New Roman"/>
+          <w:b/>
+        </w:rPr>
+        <w:t>-</w:t>
+      </w:r>
+      <w:r>
+        <w:rPr>
+          <w:rFonts w:ascii="Times New Roman" w:eastAsia="Times New Roman" w:hAnsi="Times New Roman" w:cs="Times New Roman"/>
+          <w:b/>
+        </w:rPr>
+        <w:t>May 2019</w:t>
+      </w:r>
+    </w:p>
+    <w:p>
+      <w:pPr>
+        <w:pStyle w:val="ListParagraph"/>
+        <w:numPr>
+          <w:ilvl w:val="0"/>
+          <w:numId w:val="13"/>
+        </w:numPr>
+        <w:spacing w:after="0" w:line="240" w:lineRule="auto"/>
+        <w:rPr>
+          <w:rFonts w:ascii="Times New Roman" w:eastAsia="Times New Roman" w:hAnsi="Times New Roman" w:cs="Times New Roman"/>
+        </w:rPr>
+      </w:pPr>
+      <w:r>
+        <w:rPr>
+          <w:rFonts w:ascii="Times New Roman" w:eastAsia="Times New Roman" w:hAnsi="Times New Roman" w:cs="Times New Roman"/>
+        </w:rPr>
+        <w:t>Worked as a</w:t>
+      </w:r>
+      <w:r>
+        <w:rPr>
+          <w:rFonts w:ascii="Times New Roman" w:eastAsia="Times New Roman" w:hAnsi="Times New Roman" w:cs="Times New Roman"/>
+        </w:rPr>
+        <w:t xml:space="preserve"> front-end develop</w:t>
+      </w:r>
+      <w:r>
+        <w:rPr>
+          <w:rFonts w:ascii="Times New Roman" w:eastAsia="Times New Roman" w:hAnsi="Times New Roman" w:cs="Times New Roman"/>
+        </w:rPr>
+        <w:t xml:space="preserve">er and </w:t>
+      </w:r>
+      <w:r>
+        <w:rPr>
+          <w:rFonts w:ascii="Times New Roman" w:eastAsia="Times New Roman" w:hAnsi="Times New Roman" w:cs="Times New Roman"/>
+        </w:rPr>
+        <w:t xml:space="preserve">a </w:t>
+      </w:r>
+      <w:r>
+        <w:rPr>
+          <w:rFonts w:ascii="Times New Roman" w:eastAsia="Times New Roman" w:hAnsi="Times New Roman" w:cs="Times New Roman"/>
+        </w:rPr>
+        <w:t xml:space="preserve">UX designer </w:t>
+      </w:r>
+      <w:r>
+        <w:rPr>
+          <w:rFonts w:ascii="Times New Roman" w:eastAsia="Times New Roman" w:hAnsi="Times New Roman" w:cs="Times New Roman"/>
+        </w:rPr>
+        <w:t>in a data visualization research lab</w:t>
+      </w:r>
+    </w:p>
+    <w:p>
+      <w:pPr>
+        <w:pStyle w:val="ListParagraph"/>
+        <w:numPr>
+          <w:ilvl w:val="0"/>
+          <w:numId w:val="13"/>
+        </w:numPr>
+        <w:spacing w:after="0" w:line="240" w:lineRule="auto"/>
+        <w:rPr>
+          <w:rFonts w:ascii="Times New Roman" w:eastAsia="Times New Roman" w:hAnsi="Times New Roman" w:cs="Times New Roman"/>
+        </w:rPr>
+      </w:pPr>
+      <w:r>
+        <w:rPr>
+          <w:rFonts w:ascii="Times New Roman" w:eastAsia="Times New Roman" w:hAnsi="Times New Roman" w:cs="Times New Roman"/>
+        </w:rPr>
+        <w:t>D</w:t>
+      </w:r>
+      <w:r>
+        <w:rPr>
+          <w:rFonts w:ascii="Times New Roman" w:eastAsia="Times New Roman" w:hAnsi="Times New Roman" w:cs="Times New Roman"/>
+        </w:rPr>
+        <w:t>esign</w:t>
+      </w:r>
+      <w:r>
+        <w:rPr>
+          <w:rFonts w:ascii="Times New Roman" w:eastAsia="Times New Roman" w:hAnsi="Times New Roman" w:cs="Times New Roman"/>
+        </w:rPr>
+        <w:t>ed and d</w:t>
+      </w:r>
+      <w:r>
+        <w:rPr>
+          <w:rFonts w:ascii="Times New Roman" w:eastAsia="Times New Roman" w:hAnsi="Times New Roman" w:cs="Times New Roman"/>
+        </w:rPr>
+        <w:t>evelop</w:t>
+      </w:r>
+      <w:r>
+        <w:rPr>
+          <w:rFonts w:ascii="Times New Roman" w:eastAsia="Times New Roman" w:hAnsi="Times New Roman" w:cs="Times New Roman"/>
+        </w:rPr>
+        <w:t>ed</w:t>
+      </w:r>
+      <w:r>
+        <w:rPr>
+          <w:rFonts w:ascii="Times New Roman" w:eastAsia="Times New Roman" w:hAnsi="Times New Roman" w:cs="Times New Roman"/>
+        </w:rPr>
+        <w:t xml:space="preserve"> a web application with multiple </w:t>
+      </w:r>
+      <w:r>
+        <w:rPr>
+          <w:rFonts w:ascii="Times New Roman" w:eastAsia="Times New Roman" w:hAnsi="Times New Roman" w:cs="Times New Roman"/>
+        </w:rPr>
+        <w:t>interactive</w:t>
+      </w:r>
+      <w:r>
+        <w:rPr>
+          <w:rFonts w:ascii="Times New Roman" w:eastAsia="Times New Roman" w:hAnsi="Times New Roman" w:cs="Times New Roman"/>
+        </w:rPr>
+        <w:t xml:space="preserve"> </w:t>
+      </w:r>
+      <w:r>
+        <w:rPr>
+          <w:rFonts w:ascii="Times New Roman" w:eastAsia="Times New Roman" w:hAnsi="Times New Roman" w:cs="Times New Roman"/>
+        </w:rPr>
+        <w:t>visualization</w:t>
+      </w:r>
+      <w:r>
+        <w:rPr>
+          <w:rFonts w:ascii="Times New Roman" w:eastAsia="Times New Roman" w:hAnsi="Times New Roman" w:cs="Times New Roman"/>
+        </w:rPr>
+        <w:t xml:space="preserve">s </w:t>
+      </w:r>
+      <w:r>
+        <w:rPr>
+          <w:rFonts w:ascii="Times New Roman" w:eastAsia="Times New Roman" w:hAnsi="Times New Roman" w:cs="Times New Roman"/>
+        </w:rPr>
+        <w:t>based on high-level sketches</w:t>
+      </w:r>
+      <w:r>
+        <w:rPr>
+          <w:rFonts w:ascii="Times New Roman" w:eastAsia="Times New Roman" w:hAnsi="Times New Roman" w:cs="Times New Roman"/>
+        </w:rPr>
+        <w:t xml:space="preserve"> or verbal specifications</w:t>
+      </w:r>
+      <w:r>
+        <w:rPr>
+          <w:rFonts w:ascii="Times New Roman" w:eastAsia="Times New Roman" w:hAnsi="Times New Roman" w:cs="Times New Roman"/>
+        </w:rPr>
+        <w:t>,</w:t>
+      </w:r>
+      <w:r>
+        <w:rPr>
+          <w:rFonts w:ascii="Times New Roman" w:eastAsia="Times New Roman" w:hAnsi="Times New Roman" w:cs="Times New Roman"/>
+        </w:rPr>
+        <w:t xml:space="preserve"> using </w:t>
+      </w:r>
+      <w:r>
+        <w:rPr>
+          <w:rFonts w:ascii="Times New Roman" w:eastAsia="Times New Roman" w:hAnsi="Times New Roman" w:cs="Times New Roman"/>
+        </w:rPr>
+        <w:t xml:space="preserve">HTML/CSS and </w:t>
+      </w:r>
+      <w:r>
+        <w:rPr>
+          <w:rFonts w:ascii="Times New Roman" w:eastAsia="Times New Roman" w:hAnsi="Times New Roman" w:cs="Times New Roman"/>
+        </w:rPr>
+        <w:t>JavaScript</w:t>
+      </w:r>
+      <w:r>
+        <w:rPr>
+          <w:rFonts w:ascii="Times New Roman" w:eastAsia="Times New Roman" w:hAnsi="Times New Roman" w:cs="Times New Roman"/>
+        </w:rPr>
+        <w:t>,</w:t>
+      </w:r>
+      <w:r>
+        <w:rPr>
+          <w:rFonts w:ascii="Times New Roman" w:eastAsia="Times New Roman" w:hAnsi="Times New Roman" w:cs="Times New Roman"/>
+        </w:rPr>
+        <w:t xml:space="preserve"> </w:t>
+      </w:r>
+      <w:r>
+        <w:rPr>
+          <w:rFonts w:ascii="Times New Roman" w:eastAsia="Times New Roman" w:hAnsi="Times New Roman" w:cs="Times New Roman"/>
+        </w:rPr>
+        <w:t xml:space="preserve">jQuery, </w:t>
+      </w:r>
+      <w:r>
+        <w:rPr>
+          <w:rFonts w:ascii="Times New Roman" w:eastAsia="Times New Roman" w:hAnsi="Times New Roman" w:cs="Times New Roman"/>
+        </w:rPr>
+        <w:t>D3</w:t>
+      </w:r>
+      <w:r>
+        <w:rPr>
+          <w:rFonts w:ascii="Times New Roman" w:eastAsia="Times New Roman" w:hAnsi="Times New Roman" w:cs="Times New Roman"/>
+        </w:rPr>
+        <w:t>.js, Vega.js</w:t>
+      </w:r>
+    </w:p>
+    <w:p>
+      <w:pPr>
+        <w:pStyle w:val="ListParagraph"/>
+        <w:numPr>
+          <w:ilvl w:val="0"/>
+          <w:numId w:val="13"/>
+        </w:numPr>
+        <w:spacing w:after="0" w:line="240" w:lineRule="auto"/>
+        <w:rPr>
+          <w:rFonts w:ascii="Times New Roman" w:eastAsia="Times New Roman" w:hAnsi="Times New Roman" w:cs="Times New Roman"/>
+        </w:rPr>
+      </w:pPr>
+      <w:r>
+        <w:rPr>
+          <w:rFonts w:ascii="Times New Roman" w:eastAsia="Times New Roman" w:hAnsi="Times New Roman" w:cs="Times New Roman"/>
+        </w:rPr>
+        <w:t>C</w:t>
+      </w:r>
+      <w:r>
+        <w:rPr>
+          <w:rFonts w:ascii="Times New Roman" w:eastAsia="Times New Roman" w:hAnsi="Times New Roman" w:cs="Times New Roman"/>
+        </w:rPr>
+        <w:t xml:space="preserve">onducted user </w:t>
+      </w:r>
+      <w:r>
+        <w:rPr>
+          <w:rFonts w:ascii="Times New Roman" w:eastAsia="Times New Roman" w:hAnsi="Times New Roman" w:cs="Times New Roman"/>
+        </w:rPr>
+        <w:t>testing</w:t>
+      </w:r>
+      <w:r>
+        <w:rPr>
+          <w:rFonts w:ascii="Times New Roman" w:eastAsia="Times New Roman" w:hAnsi="Times New Roman" w:cs="Times New Roman"/>
+        </w:rPr>
+        <w:t xml:space="preserve"> to assess the usability </w:t>
+      </w:r>
+      <w:r>
+        <w:rPr>
+          <w:rFonts w:ascii="Times New Roman" w:eastAsia="Times New Roman" w:hAnsi="Times New Roman" w:cs="Times New Roman"/>
+        </w:rPr>
+        <w:t>and user experience</w:t>
+      </w:r>
+      <w:r>
+        <w:rPr>
+          <w:rFonts w:ascii="Times New Roman" w:eastAsia="Times New Roman" w:hAnsi="Times New Roman" w:cs="Times New Roman"/>
+        </w:rPr>
+        <w:t xml:space="preserve"> of the application</w:t>
+      </w:r>
+      <w:r>
+        <w:rPr>
+          <w:rFonts w:ascii="Times New Roman" w:eastAsia="Times New Roman" w:hAnsi="Times New Roman" w:cs="Times New Roman"/>
+        </w:rPr>
+        <w:t xml:space="preserve"> and updated the application design based on feedback</w:t>
+      </w:r>
+    </w:p>
+    <w:p>
+      <w:pPr>
+        <w:spacing w:after="0" w:line="240" w:lineRule="auto"/>
+        <w:rPr>
+          <w:rFonts w:ascii="Times New Roman" w:eastAsia="Times New Roman" w:hAnsi="Times New Roman" w:cs="Times New Roman"/>
+          <w:sz w:val="14"/>
+          <w:szCs w:val="14"/>
+        </w:rPr>
+      </w:pPr>
+    </w:p>
+    <w:p>
+      <w:pPr>
+        <w:spacing w:after="0" w:line="240" w:lineRule="auto"/>
+        <w:rPr>
+          <w:rFonts w:ascii="Times New Roman" w:eastAsia="Times New Roman" w:hAnsi="Times New Roman" w:cs="Times New Roman"/>
+          <w:b/>
+        </w:rPr>
+      </w:pPr>
+      <w:r>
+        <w:rPr>
+          <w:rFonts w:ascii="Times New Roman" w:eastAsia="Times New Roman" w:hAnsi="Times New Roman" w:cs="Times New Roman"/>
+          <w:b/>
         </w:rPr>
         <w:t xml:space="preserve">SKILLS </w:t>
       </w:r>
@@ -1733,158 +1499,154 @@
       <w:r>
         <w:rPr>
           <w:rFonts w:ascii="Times New Roman" w:eastAsia="Times New Roman" w:hAnsi="Times New Roman" w:cs="Times New Roman"/>
-        </w:rPr>
-        <w:t xml:space="preserve">   </w:t>
-      </w:r>
-      <w:r>
-        <w:rPr>
-          <w:rFonts w:ascii="Times New Roman" w:eastAsia="Times New Roman" w:hAnsi="Times New Roman" w:cs="Times New Roman"/>
-          <w:b/>
-        </w:rPr>
-        <w:t>Development</w:t>
-      </w:r>
-      <w:r>
-        <w:rPr>
-          <w:rFonts w:ascii="Times New Roman" w:eastAsia="Times New Roman" w:hAnsi="Times New Roman" w:cs="Times New Roman"/>
-          <w:b/>
-        </w:rPr>
-        <w:t xml:space="preserve">: </w:t>
-      </w:r>
-      <w:r>
-        <w:rPr>
-          <w:rFonts w:ascii="Times New Roman" w:eastAsia="Times New Roman" w:hAnsi="Times New Roman" w:cs="Times New Roman"/>
+          <w:b/>
+        </w:rPr>
+        <w:t xml:space="preserve">   Development: </w:t>
+      </w:r>
+      <w:r>
+        <w:rPr>
+          <w:rFonts w:ascii="Times New Roman" w:eastAsia="Times New Roman" w:hAnsi="Times New Roman" w:cs="Times New Roman"/>
+          <w:bCs/>
         </w:rPr>
         <w:t>JavaScript</w:t>
       </w:r>
       <w:r>
         <w:rPr>
           <w:rFonts w:ascii="Times New Roman" w:eastAsia="Times New Roman" w:hAnsi="Times New Roman" w:cs="Times New Roman"/>
-        </w:rPr>
-        <w:t>, HTML</w:t>
-      </w:r>
-      <w:r>
-        <w:rPr>
-          <w:rFonts w:ascii="Times New Roman" w:eastAsia="Times New Roman" w:hAnsi="Times New Roman" w:cs="Times New Roman"/>
-        </w:rPr>
-        <w:t>/</w:t>
-      </w:r>
-      <w:r>
-        <w:rPr>
-          <w:rFonts w:ascii="Times New Roman" w:eastAsia="Times New Roman" w:hAnsi="Times New Roman" w:cs="Times New Roman"/>
-        </w:rPr>
-        <w:t>CSS</w:t>
-      </w:r>
-      <w:r>
-        <w:rPr>
-          <w:rFonts w:ascii="Times New Roman" w:eastAsia="Times New Roman" w:hAnsi="Times New Roman" w:cs="Times New Roman"/>
-        </w:rPr>
-        <w:t>, Pytho</w:t>
-      </w:r>
-      <w:r>
-        <w:rPr>
-          <w:rFonts w:ascii="Times New Roman" w:eastAsia="Times New Roman" w:hAnsi="Times New Roman" w:cs="Times New Roman"/>
-        </w:rPr>
-        <w:t>n</w:t>
-      </w:r>
-    </w:p>
-    <w:p>
-      <w:pPr>
-        <w:spacing w:after="0" w:line="240" w:lineRule="auto"/>
-        <w:rPr>
-          <w:rFonts w:ascii="Times New Roman" w:eastAsia="Times New Roman" w:hAnsi="Times New Roman" w:cs="Times New Roman"/>
-          <w:b/>
-        </w:rPr>
-      </w:pPr>
-      <w:r>
-        <w:rPr>
-          <w:rFonts w:ascii="Times New Roman" w:eastAsia="Times New Roman" w:hAnsi="Times New Roman" w:cs="Times New Roman"/>
-        </w:rPr>
-        <w:t xml:space="preserve">   </w:t>
-      </w:r>
-      <w:r>
-        <w:rPr>
-          <w:rFonts w:ascii="Times New Roman" w:eastAsia="Times New Roman" w:hAnsi="Times New Roman" w:cs="Times New Roman"/>
-          <w:b/>
-        </w:rPr>
-        <w:t xml:space="preserve">Software: </w:t>
-      </w:r>
-      <w:r>
-        <w:rPr>
-          <w:rFonts w:ascii="Times New Roman" w:eastAsia="Times New Roman" w:hAnsi="Times New Roman" w:cs="Times New Roman"/>
-        </w:rPr>
-        <w:t xml:space="preserve">Microsoft Word, Microsoft Excel, Microsoft </w:t>
-      </w:r>
-      <w:r>
-        <w:rPr>
-          <w:rFonts w:ascii="Times New Roman" w:eastAsia="Times New Roman" w:hAnsi="Times New Roman" w:cs="Times New Roman"/>
-        </w:rPr>
-        <w:t>PowerPoint</w:t>
-      </w:r>
-      <w:r>
-        <w:rPr>
-          <w:rFonts w:ascii="Times New Roman" w:eastAsia="Times New Roman" w:hAnsi="Times New Roman" w:cs="Times New Roman"/>
-        </w:rPr>
-        <w:t>, Adobe Photoshop</w:t>
-      </w:r>
-      <w:r>
-        <w:rPr>
-          <w:rFonts w:ascii="Times New Roman" w:eastAsia="Times New Roman" w:hAnsi="Times New Roman" w:cs="Times New Roman"/>
+          <w:bCs/>
+        </w:rPr>
+        <w:t>/TypeScript</w:t>
+      </w:r>
+      <w:r>
+        <w:rPr>
+          <w:rFonts w:ascii="Times New Roman" w:eastAsia="Times New Roman" w:hAnsi="Times New Roman" w:cs="Times New Roman"/>
+          <w:bCs/>
+        </w:rPr>
+        <w:t>,</w:t>
+      </w:r>
+      <w:r>
+        <w:rPr>
+          <w:rFonts w:ascii="Times New Roman" w:eastAsia="Times New Roman" w:hAnsi="Times New Roman" w:cs="Times New Roman"/>
+          <w:bCs/>
         </w:rPr>
         <w:t xml:space="preserve"> </w:t>
       </w:r>
-    </w:p>
-    <w:p>
-      <w:pPr>
-        <w:spacing w:after="0" w:line="240" w:lineRule="auto"/>
-        <w:rPr>
-          <w:rFonts w:ascii="Times New Roman" w:eastAsia="Times New Roman" w:hAnsi="Times New Roman" w:cs="Times New Roman"/>
-        </w:rPr>
-      </w:pPr>
-      <w:r>
-        <w:rPr>
-          <w:rFonts w:ascii="Times New Roman" w:eastAsia="Times New Roman" w:hAnsi="Times New Roman" w:cs="Times New Roman"/>
-          <w:b/>
-        </w:rPr>
-        <w:t xml:space="preserve">  </w:t>
-      </w:r>
-      <w:r>
-        <w:rPr>
-          <w:rFonts w:ascii="Times New Roman" w:eastAsia="Times New Roman" w:hAnsi="Times New Roman" w:cs="Times New Roman"/>
-          <w:b/>
+      <w:r>
+        <w:rPr>
+          <w:rFonts w:ascii="Times New Roman" w:eastAsia="Times New Roman" w:hAnsi="Times New Roman" w:cs="Times New Roman"/>
+          <w:bCs/>
+        </w:rPr>
+        <w:t>HTML/CSS</w:t>
+      </w:r>
+      <w:r>
+        <w:rPr>
+          <w:rFonts w:ascii="Times New Roman" w:eastAsia="Times New Roman" w:hAnsi="Times New Roman" w:cs="Times New Roman"/>
+          <w:bCs/>
+        </w:rPr>
+        <w:t>,</w:t>
+      </w:r>
+      <w:r>
+        <w:rPr>
+          <w:rFonts w:ascii="Times New Roman" w:eastAsia="Times New Roman" w:hAnsi="Times New Roman" w:cs="Times New Roman"/>
+          <w:bCs/>
         </w:rPr>
         <w:t xml:space="preserve"> </w:t>
       </w:r>
       <w:r>
         <w:rPr>
           <w:rFonts w:ascii="Times New Roman" w:eastAsia="Times New Roman" w:hAnsi="Times New Roman" w:cs="Times New Roman"/>
-          <w:b/>
-        </w:rPr>
-        <w:t>Foreign Languages</w:t>
-      </w:r>
-      <w:r>
-        <w:rPr>
-          <w:rFonts w:ascii="Times New Roman" w:eastAsia="Times New Roman" w:hAnsi="Times New Roman" w:cs="Times New Roman"/>
-        </w:rPr>
-        <w:t xml:space="preserve">: Proficient in </w:t>
-      </w:r>
-      <w:r>
-        <w:rPr>
-          <w:rFonts w:ascii="Times New Roman" w:eastAsia="Times New Roman" w:hAnsi="Times New Roman" w:cs="Times New Roman"/>
-        </w:rPr>
-        <w:t>Korean, Japanese (JLPT N1)</w:t>
-      </w:r>
-      <w:r>
-        <w:rPr>
-          <w:rFonts w:ascii="Times New Roman" w:eastAsia="Times New Roman" w:hAnsi="Times New Roman" w:cs="Times New Roman"/>
-        </w:rPr>
-        <w:t xml:space="preserve">  </w:t>
+          <w:bCs/>
+        </w:rPr>
+        <w:t>SQL</w:t>
+      </w:r>
+      <w:r>
+        <w:rPr>
+          <w:rFonts w:ascii="Times New Roman" w:eastAsia="Times New Roman" w:hAnsi="Times New Roman" w:cs="Times New Roman"/>
+          <w:bCs/>
+        </w:rPr>
+        <w:t xml:space="preserve">, </w:t>
+      </w:r>
+      <w:r>
+        <w:rPr>
+          <w:rFonts w:ascii="Times New Roman" w:eastAsia="Times New Roman" w:hAnsi="Times New Roman" w:cs="Times New Roman"/>
+          <w:bCs/>
+        </w:rPr>
+        <w:t>C++</w:t>
+      </w:r>
+    </w:p>
+    <w:p>
+      <w:pPr>
+        <w:spacing w:after="0" w:line="240" w:lineRule="auto"/>
+        <w:rPr>
+          <w:rFonts w:ascii="Times New Roman" w:eastAsia="Times New Roman" w:hAnsi="Times New Roman" w:cs="Times New Roman"/>
+          <w:b/>
+        </w:rPr>
+      </w:pPr>
+      <w:r>
+        <w:rPr>
+          <w:rFonts w:ascii="Times New Roman" w:eastAsia="Times New Roman" w:hAnsi="Times New Roman" w:cs="Times New Roman"/>
+          <w:b/>
+        </w:rPr>
+        <w:t xml:space="preserve">   Software: </w:t>
+      </w:r>
+      <w:r>
+        <w:rPr>
+          <w:rFonts w:ascii="Times New Roman" w:eastAsia="Times New Roman" w:hAnsi="Times New Roman" w:cs="Times New Roman"/>
+          <w:bCs/>
+        </w:rPr>
+        <w:t>Git,</w:t>
+      </w:r>
+      <w:r>
+        <w:rPr>
+          <w:rFonts w:ascii="Times New Roman" w:eastAsia="Times New Roman" w:hAnsi="Times New Roman" w:cs="Times New Roman"/>
+          <w:bCs/>
+        </w:rPr>
+        <w:t xml:space="preserve"> </w:t>
+      </w:r>
+      <w:r>
+        <w:rPr>
+          <w:rFonts w:ascii="Times New Roman" w:eastAsia="Times New Roman" w:hAnsi="Times New Roman" w:cs="Times New Roman"/>
+          <w:bCs/>
+        </w:rPr>
+        <w:t xml:space="preserve">Docker, </w:t>
+      </w:r>
+      <w:r>
+        <w:rPr>
+          <w:rFonts w:ascii="Times New Roman" w:eastAsia="Times New Roman" w:hAnsi="Times New Roman" w:cs="Times New Roman"/>
+          <w:bCs/>
+        </w:rPr>
+        <w:t>Tableau</w:t>
+      </w:r>
+    </w:p>
+    <w:p>
+      <w:pPr>
+        <w:spacing w:after="0" w:line="240" w:lineRule="auto"/>
+        <w:rPr>
+          <w:rFonts w:ascii="Times New Roman" w:eastAsia="Times New Roman" w:hAnsi="Times New Roman" w:cs="Times New Roman"/>
+          <w:b/>
+          <w:sz w:val="14"/>
+          <w:szCs w:val="14"/>
+        </w:rPr>
+      </w:pPr>
+      <w:r>
+        <w:rPr>
+          <w:rFonts w:ascii="Times New Roman" w:eastAsia="Times New Roman" w:hAnsi="Times New Roman" w:cs="Times New Roman"/>
+          <w:b/>
+        </w:rPr>
+        <w:t xml:space="preserve">   Foreign Languages: </w:t>
+      </w:r>
+      <w:r>
+        <w:rPr>
+          <w:rFonts w:ascii="Times New Roman" w:eastAsia="Times New Roman" w:hAnsi="Times New Roman" w:cs="Times New Roman"/>
+          <w:bCs/>
+        </w:rPr>
+        <w:t>Proficient in Korean, Japanese</w:t>
       </w:r>
     </w:p>
     <w:sectPr>
-      <w:headerReference w:type="even" r:id="rId9"/>
-      <w:headerReference w:type="default" r:id="rId10"/>
-      <w:footerReference w:type="even" r:id="rId11"/>
-      <w:footerReference w:type="default" r:id="rId12"/>
+      <w:headerReference w:type="default" r:id="rId9"/>
+      <w:footerReference w:type="even" r:id="rId10"/>
+      <w:footerReference w:type="default" r:id="rId11"/>
       <w:pgSz w:w="12240" w:h="15840"/>
       <w:pgMar w:top="1440" w:right="1440" w:bottom="1440" w:left="1440" w:header="708" w:footer="708" w:gutter="0"/>
       <w:cols w:space="708"/>
@@ -1895,7 +1657,7 @@
 </file>
 
 <file path=word/endnotes.xml><?xml version="1.0" encoding="utf-8"?>
-<w:endnotes xmlns:wpc="http://schemas.microsoft.com/office/word/2010/wordprocessingCanvas" xmlns:cx="http://schemas.microsoft.com/office/drawing/2014/chartex" xmlns:cx1="http://schemas.microsoft.com/office/drawing/2015/9/8/chartex" xmlns:cx2="http://schemas.microsoft.com/office/drawing/2015/10/21/chartex" xmlns:cx3="http://schemas.microsoft.com/office/drawing/2016/5/9/chartex" xmlns:cx4="http://schemas.microsoft.com/office/drawing/2016/5/10/chartex" xmlns:cx5="http://schemas.microsoft.com/office/drawing/2016/5/11/chartex" xmlns:cx6="http://schemas.microsoft.com/office/drawing/2016/5/12/chartex" xmlns:cx7="http://schemas.microsoft.com/office/drawing/2016/5/13/chartex" xmlns:cx8="http://schemas.microsoft.com/office/drawing/2016/5/14/chartex" xmlns:mc="http://schemas.openxmlformats.org/markup-compatibility/2006" xmlns:aink="http://schemas.microsoft.com/office/drawing/2016/ink" xmlns:am3d="http://schemas.microsoft.com/office/drawing/2017/model3d" xmlns:o="urn:schemas-microsoft-com:office:office" xmlns:r="http://schemas.openxmlformats.org/officeDocument/2006/relationships" xmlns:m="http://schemas.openxmlformats.org/officeDocument/2006/math" xmlns:v="urn:schemas-microsoft-com:vml" xmlns:wp14="http://schemas.microsoft.com/office/word/2010/wordprocessingDrawing" xmlns:wp="http://schemas.openxmlformats.org/drawingml/2006/wordprocessingDrawing" xmlns:w10="urn:schemas-microsoft-com:office:word" xmlns:w="http://schemas.openxmlformats.org/wordprocessingml/2006/main" xmlns:w14="http://schemas.microsoft.com/office/word/2010/wordml" xmlns:w15="http://schemas.microsoft.com/office/word/2012/wordml" xmlns:w16cid="http://schemas.microsoft.com/office/word/2016/wordml/cid" xmlns:w16se="http://schemas.microsoft.com/office/word/2015/wordml/symex" xmlns:wpg="http://schemas.microsoft.com/office/word/2010/wordprocessingGroup" xmlns:wpi="http://schemas.microsoft.com/office/word/2010/wordprocessingInk" xmlns:wne="http://schemas.microsoft.com/office/word/2006/wordml" xmlns:wps="http://schemas.microsoft.com/office/word/2010/wordprocessingShape" mc:Ignorable="w14 w15 w16se w16cid wp14">
+<w:endnotes xmlns:wpc="http://schemas.microsoft.com/office/word/2010/wordprocessingCanvas" xmlns:cx="http://schemas.microsoft.com/office/drawing/2014/chartex" xmlns:cx1="http://schemas.microsoft.com/office/drawing/2015/9/8/chartex" xmlns:cx2="http://schemas.microsoft.com/office/drawing/2015/10/21/chartex" xmlns:cx3="http://schemas.microsoft.com/office/drawing/2016/5/9/chartex" xmlns:cx4="http://schemas.microsoft.com/office/drawing/2016/5/10/chartex" xmlns:cx5="http://schemas.microsoft.com/office/drawing/2016/5/11/chartex" xmlns:cx6="http://schemas.microsoft.com/office/drawing/2016/5/12/chartex" xmlns:cx7="http://schemas.microsoft.com/office/drawing/2016/5/13/chartex" xmlns:cx8="http://schemas.microsoft.com/office/drawing/2016/5/14/chartex" xmlns:mc="http://schemas.openxmlformats.org/markup-compatibility/2006" xmlns:aink="http://schemas.microsoft.com/office/drawing/2016/ink" xmlns:am3d="http://schemas.microsoft.com/office/drawing/2017/model3d" xmlns:o="urn:schemas-microsoft-com:office:office" xmlns:r="http://schemas.openxmlformats.org/officeDocument/2006/relationships" xmlns:m="http://schemas.openxmlformats.org/officeDocument/2006/math" xmlns:v="urn:schemas-microsoft-com:vml" xmlns:wp14="http://schemas.microsoft.com/office/word/2010/wordprocessingDrawing" xmlns:wp="http://schemas.openxmlformats.org/drawingml/2006/wordprocessingDrawing" xmlns:w10="urn:schemas-microsoft-com:office:word" xmlns:w="http://schemas.openxmlformats.org/wordprocessingml/2006/main" xmlns:w14="http://schemas.microsoft.com/office/word/2010/wordml" xmlns:w15="http://schemas.microsoft.com/office/word/2012/wordml" xmlns:w16cex="http://schemas.microsoft.com/office/word/2018/wordml/cex" xmlns:w16cid="http://schemas.microsoft.com/office/word/2016/wordml/cid" xmlns:w16="http://schemas.microsoft.com/office/word/2018/wordml" xmlns:w16sdtdh="http://schemas.microsoft.com/office/word/2020/wordml/sdtdatahash" xmlns:w16se="http://schemas.microsoft.com/office/word/2015/wordml/symex" xmlns:wpg="http://schemas.microsoft.com/office/word/2010/wordprocessingGroup" xmlns:wpi="http://schemas.microsoft.com/office/word/2010/wordprocessingInk" xmlns:wne="http://schemas.microsoft.com/office/word/2006/wordml" xmlns:wps="http://schemas.microsoft.com/office/word/2010/wordprocessingShape" mc:Ignorable="w14 w15 w16se w16cid w16 w16cex w16sdtdh wp14">
   <w:endnote w:type="separator" w:id="-1">
     <w:p>
       <w:pPr>
@@ -1920,7 +1682,7 @@
 </file>
 
 <file path=word/footer1.xml><?xml version="1.0" encoding="utf-8"?>
-<w:ftr xmlns:wpc="http://schemas.microsoft.com/office/word/2010/wordprocessingCanvas" xmlns:cx="http://schemas.microsoft.com/office/drawing/2014/chartex" xmlns:cx1="http://schemas.microsoft.com/office/drawing/2015/9/8/chartex" xmlns:cx2="http://schemas.microsoft.com/office/drawing/2015/10/21/chartex" xmlns:cx3="http://schemas.microsoft.com/office/drawing/2016/5/9/chartex" xmlns:cx4="http://schemas.microsoft.com/office/drawing/2016/5/10/chartex" xmlns:cx5="http://schemas.microsoft.com/office/drawing/2016/5/11/chartex" xmlns:cx6="http://schemas.microsoft.com/office/drawing/2016/5/12/chartex" xmlns:cx7="http://schemas.microsoft.com/office/drawing/2016/5/13/chartex" xmlns:cx8="http://schemas.microsoft.com/office/drawing/2016/5/14/chartex" xmlns:mc="http://schemas.openxmlformats.org/markup-compatibility/2006" xmlns:aink="http://schemas.microsoft.com/office/drawing/2016/ink" xmlns:am3d="http://schemas.microsoft.com/office/drawing/2017/model3d" xmlns:o="urn:schemas-microsoft-com:office:office" xmlns:r="http://schemas.openxmlformats.org/officeDocument/2006/relationships" xmlns:m="http://schemas.openxmlformats.org/officeDocument/2006/math" xmlns:v="urn:schemas-microsoft-com:vml" xmlns:wp14="http://schemas.microsoft.com/office/word/2010/wordprocessingDrawing" xmlns:wp="http://schemas.openxmlformats.org/drawingml/2006/wordprocessingDrawing" xmlns:w10="urn:schemas-microsoft-com:office:word" xmlns:w="http://schemas.openxmlformats.org/wordprocessingml/2006/main" xmlns:w14="http://schemas.microsoft.com/office/word/2010/wordml" xmlns:w15="http://schemas.microsoft.com/office/word/2012/wordml" xmlns:w16cid="http://schemas.microsoft.com/office/word/2016/wordml/cid" xmlns:w16se="http://schemas.microsoft.com/office/word/2015/wordml/symex" xmlns:wpg="http://schemas.microsoft.com/office/word/2010/wordprocessingGroup" xmlns:wpi="http://schemas.microsoft.com/office/word/2010/wordprocessingInk" xmlns:wne="http://schemas.microsoft.com/office/word/2006/wordml" xmlns:wps="http://schemas.microsoft.com/office/word/2010/wordprocessingShape" mc:Ignorable="w14 w15 w16se w16cid wp14">
+<w:ftr xmlns:wpc="http://schemas.microsoft.com/office/word/2010/wordprocessingCanvas" xmlns:cx="http://schemas.microsoft.com/office/drawing/2014/chartex" xmlns:cx1="http://schemas.microsoft.com/office/drawing/2015/9/8/chartex" xmlns:cx2="http://schemas.microsoft.com/office/drawing/2015/10/21/chartex" xmlns:cx3="http://schemas.microsoft.com/office/drawing/2016/5/9/chartex" xmlns:cx4="http://schemas.microsoft.com/office/drawing/2016/5/10/chartex" xmlns:cx5="http://schemas.microsoft.com/office/drawing/2016/5/11/chartex" xmlns:cx6="http://schemas.microsoft.com/office/drawing/2016/5/12/chartex" xmlns:cx7="http://schemas.microsoft.com/office/drawing/2016/5/13/chartex" xmlns:cx8="http://schemas.microsoft.com/office/drawing/2016/5/14/chartex" xmlns:mc="http://schemas.openxmlformats.org/markup-compatibility/2006" xmlns:aink="http://schemas.microsoft.com/office/drawing/2016/ink" xmlns:am3d="http://schemas.microsoft.com/office/drawing/2017/model3d" xmlns:o="urn:schemas-microsoft-com:office:office" xmlns:r="http://schemas.openxmlformats.org/officeDocument/2006/relationships" xmlns:m="http://schemas.openxmlformats.org/officeDocument/2006/math" xmlns:v="urn:schemas-microsoft-com:vml" xmlns:wp14="http://schemas.microsoft.com/office/word/2010/wordprocessingDrawing" xmlns:wp="http://schemas.openxmlformats.org/drawingml/2006/wordprocessingDrawing" xmlns:w10="urn:schemas-microsoft-com:office:word" xmlns:w="http://schemas.openxmlformats.org/wordprocessingml/2006/main" xmlns:w14="http://schemas.microsoft.com/office/word/2010/wordml" xmlns:w15="http://schemas.microsoft.com/office/word/2012/wordml" xmlns:w16cex="http://schemas.microsoft.com/office/word/2018/wordml/cex" xmlns:w16cid="http://schemas.microsoft.com/office/word/2016/wordml/cid" xmlns:w16="http://schemas.microsoft.com/office/word/2018/wordml" xmlns:w16sdtdh="http://schemas.microsoft.com/office/word/2020/wordml/sdtdatahash" xmlns:w16se="http://schemas.microsoft.com/office/word/2015/wordml/symex" xmlns:wpg="http://schemas.microsoft.com/office/word/2010/wordprocessingGroup" xmlns:wpi="http://schemas.microsoft.com/office/word/2010/wordprocessingInk" xmlns:wne="http://schemas.microsoft.com/office/word/2006/wordml" xmlns:wps="http://schemas.microsoft.com/office/word/2010/wordprocessingShape" mc:Ignorable="w14 w15 w16se w16cid w16 w16cex w16sdtdh wp14">
   <w:p>
     <w:pPr>
       <w:pStyle w:val="Footer"/>
@@ -1934,7 +1696,7 @@
 </file>
 
 <file path=word/footer2.xml><?xml version="1.0" encoding="utf-8"?>
-<w:ftr xmlns:wpc="http://schemas.microsoft.com/office/word/2010/wordprocessingCanvas" xmlns:cx="http://schemas.microsoft.com/office/drawing/2014/chartex" xmlns:cx1="http://schemas.microsoft.com/office/drawing/2015/9/8/chartex" xmlns:cx2="http://schemas.microsoft.com/office/drawing/2015/10/21/chartex" xmlns:cx3="http://schemas.microsoft.com/office/drawing/2016/5/9/chartex" xmlns:cx4="http://schemas.microsoft.com/office/drawing/2016/5/10/chartex" xmlns:cx5="http://schemas.microsoft.com/office/drawing/2016/5/11/chartex" xmlns:cx6="http://schemas.microsoft.com/office/drawing/2016/5/12/chartex" xmlns:cx7="http://schemas.microsoft.com/office/drawing/2016/5/13/chartex" xmlns:cx8="http://schemas.microsoft.com/office/drawing/2016/5/14/chartex" xmlns:mc="http://schemas.openxmlformats.org/markup-compatibility/2006" xmlns:aink="http://schemas.microsoft.com/office/drawing/2016/ink" xmlns:am3d="http://schemas.microsoft.com/office/drawing/2017/model3d" xmlns:o="urn:schemas-microsoft-com:office:office" xmlns:r="http://schemas.openxmlformats.org/officeDocument/2006/relationships" xmlns:m="http://schemas.openxmlformats.org/officeDocument/2006/math" xmlns:v="urn:schemas-microsoft-com:vml" xmlns:wp14="http://schemas.microsoft.com/office/word/2010/wordprocessingDrawing" xmlns:wp="http://schemas.openxmlformats.org/drawingml/2006/wordprocessingDrawing" xmlns:w10="urn:schemas-microsoft-com:office:word" xmlns:w="http://schemas.openxmlformats.org/wordprocessingml/2006/main" xmlns:w14="http://schemas.microsoft.com/office/word/2010/wordml" xmlns:w15="http://schemas.microsoft.com/office/word/2012/wordml" xmlns:w16cid="http://schemas.microsoft.com/office/word/2016/wordml/cid" xmlns:w16se="http://schemas.microsoft.com/office/word/2015/wordml/symex" xmlns:wpg="http://schemas.microsoft.com/office/word/2010/wordprocessingGroup" xmlns:wpi="http://schemas.microsoft.com/office/word/2010/wordprocessingInk" xmlns:wne="http://schemas.microsoft.com/office/word/2006/wordml" xmlns:wps="http://schemas.microsoft.com/office/word/2010/wordprocessingShape" mc:Ignorable="w14 w15 w16se w16cid wp14">
+<w:ftr xmlns:wpc="http://schemas.microsoft.com/office/word/2010/wordprocessingCanvas" xmlns:cx="http://schemas.microsoft.com/office/drawing/2014/chartex" xmlns:cx1="http://schemas.microsoft.com/office/drawing/2015/9/8/chartex" xmlns:cx2="http://schemas.microsoft.com/office/drawing/2015/10/21/chartex" xmlns:cx3="http://schemas.microsoft.com/office/drawing/2016/5/9/chartex" xmlns:cx4="http://schemas.microsoft.com/office/drawing/2016/5/10/chartex" xmlns:cx5="http://schemas.microsoft.com/office/drawing/2016/5/11/chartex" xmlns:cx6="http://schemas.microsoft.com/office/drawing/2016/5/12/chartex" xmlns:cx7="http://schemas.microsoft.com/office/drawing/2016/5/13/chartex" xmlns:cx8="http://schemas.microsoft.com/office/drawing/2016/5/14/chartex" xmlns:mc="http://schemas.openxmlformats.org/markup-compatibility/2006" xmlns:aink="http://schemas.microsoft.com/office/drawing/2016/ink" xmlns:am3d="http://schemas.microsoft.com/office/drawing/2017/model3d" xmlns:o="urn:schemas-microsoft-com:office:office" xmlns:r="http://schemas.openxmlformats.org/officeDocument/2006/relationships" xmlns:m="http://schemas.openxmlformats.org/officeDocument/2006/math" xmlns:v="urn:schemas-microsoft-com:vml" xmlns:wp14="http://schemas.microsoft.com/office/word/2010/wordprocessingDrawing" xmlns:wp="http://schemas.openxmlformats.org/drawingml/2006/wordprocessingDrawing" xmlns:w10="urn:schemas-microsoft-com:office:word" xmlns:w="http://schemas.openxmlformats.org/wordprocessingml/2006/main" xmlns:w14="http://schemas.microsoft.com/office/word/2010/wordml" xmlns:w15="http://schemas.microsoft.com/office/word/2012/wordml" xmlns:w16cex="http://schemas.microsoft.com/office/word/2018/wordml/cex" xmlns:w16cid="http://schemas.microsoft.com/office/word/2016/wordml/cid" xmlns:w16="http://schemas.microsoft.com/office/word/2018/wordml" xmlns:w16sdtdh="http://schemas.microsoft.com/office/word/2020/wordml/sdtdatahash" xmlns:w16se="http://schemas.microsoft.com/office/word/2015/wordml/symex" xmlns:wpg="http://schemas.microsoft.com/office/word/2010/wordprocessingGroup" xmlns:wpi="http://schemas.microsoft.com/office/word/2010/wordprocessingInk" xmlns:wne="http://schemas.microsoft.com/office/word/2006/wordml" xmlns:wps="http://schemas.microsoft.com/office/word/2010/wordprocessingShape" mc:Ignorable="w14 w15 w16se w16cid w16 w16cex w16sdtdh wp14">
   <w:p>
     <w:pPr>
       <w:pStyle w:val="Footer"/>
@@ -1948,7 +1710,7 @@
 </file>
 
 <file path=word/footnotes.xml><?xml version="1.0" encoding="utf-8"?>
-<w:footnotes xmlns:wpc="http://schemas.microsoft.com/office/word/2010/wordprocessingCanvas" xmlns:cx="http://schemas.microsoft.com/office/drawing/2014/chartex" xmlns:cx1="http://schemas.microsoft.com/office/drawing/2015/9/8/chartex" xmlns:cx2="http://schemas.microsoft.com/office/drawing/2015/10/21/chartex" xmlns:cx3="http://schemas.microsoft.com/office/drawing/2016/5/9/chartex" xmlns:cx4="http://schemas.microsoft.com/office/drawing/2016/5/10/chartex" xmlns:cx5="http://schemas.microsoft.com/office/drawing/2016/5/11/chartex" xmlns:cx6="http://schemas.microsoft.com/office/drawing/2016/5/12/chartex" xmlns:cx7="http://schemas.microsoft.com/office/drawing/2016/5/13/chartex" xmlns:cx8="http://schemas.microsoft.com/office/drawing/2016/5/14/chartex" xmlns:mc="http://schemas.openxmlformats.org/markup-compatibility/2006" xmlns:aink="http://schemas.microsoft.com/office/drawing/2016/ink" xmlns:am3d="http://schemas.microsoft.com/office/drawing/2017/model3d" xmlns:o="urn:schemas-microsoft-com:office:office" xmlns:r="http://schemas.openxmlformats.org/officeDocument/2006/relationships" xmlns:m="http://schemas.openxmlformats.org/officeDocument/2006/math" xmlns:v="urn:schemas-microsoft-com:vml" xmlns:wp14="http://schemas.microsoft.com/office/word/2010/wordprocessingDrawing" xmlns:wp="http://schemas.openxmlformats.org/drawingml/2006/wordprocessingDrawing" xmlns:w10="urn:schemas-microsoft-com:office:word" xmlns:w="http://schemas.openxmlformats.org/wordprocessingml/2006/main" xmlns:w14="http://schemas.microsoft.com/office/word/2010/wordml" xmlns:w15="http://schemas.microsoft.com/office/word/2012/wordml" xmlns:w16cid="http://schemas.microsoft.com/office/word/2016/wordml/cid" xmlns:w16se="http://schemas.microsoft.com/office/word/2015/wordml/symex" xmlns:wpg="http://schemas.microsoft.com/office/word/2010/wordprocessingGroup" xmlns:wpi="http://schemas.microsoft.com/office/word/2010/wordprocessingInk" xmlns:wne="http://schemas.microsoft.com/office/word/2006/wordml" xmlns:wps="http://schemas.microsoft.com/office/word/2010/wordprocessingShape" mc:Ignorable="w14 w15 w16se w16cid wp14">
+<w:footnotes xmlns:wpc="http://schemas.microsoft.com/office/word/2010/wordprocessingCanvas" xmlns:cx="http://schemas.microsoft.com/office/drawing/2014/chartex" xmlns:cx1="http://schemas.microsoft.com/office/drawing/2015/9/8/chartex" xmlns:cx2="http://schemas.microsoft.com/office/drawing/2015/10/21/chartex" xmlns:cx3="http://schemas.microsoft.com/office/drawing/2016/5/9/chartex" xmlns:cx4="http://schemas.microsoft.com/office/drawing/2016/5/10/chartex" xmlns:cx5="http://schemas.microsoft.com/office/drawing/2016/5/11/chartex" xmlns:cx6="http://schemas.microsoft.com/office/drawing/2016/5/12/chartex" xmlns:cx7="http://schemas.microsoft.com/office/drawing/2016/5/13/chartex" xmlns:cx8="http://schemas.microsoft.com/office/drawing/2016/5/14/chartex" xmlns:mc="http://schemas.openxmlformats.org/markup-compatibility/2006" xmlns:aink="http://schemas.microsoft.com/office/drawing/2016/ink" xmlns:am3d="http://schemas.microsoft.com/office/drawing/2017/model3d" xmlns:o="urn:schemas-microsoft-com:office:office" xmlns:r="http://schemas.openxmlformats.org/officeDocument/2006/relationships" xmlns:m="http://schemas.openxmlformats.org/officeDocument/2006/math" xmlns:v="urn:schemas-microsoft-com:vml" xmlns:wp14="http://schemas.microsoft.com/office/word/2010/wordprocessingDrawing" xmlns:wp="http://schemas.openxmlformats.org/drawingml/2006/wordprocessingDrawing" xmlns:w10="urn:schemas-microsoft-com:office:word" xmlns:w="http://schemas.openxmlformats.org/wordprocessingml/2006/main" xmlns:w14="http://schemas.microsoft.com/office/word/2010/wordml" xmlns:w15="http://schemas.microsoft.com/office/word/2012/wordml" xmlns:w16cex="http://schemas.microsoft.com/office/word/2018/wordml/cex" xmlns:w16cid="http://schemas.microsoft.com/office/word/2016/wordml/cid" xmlns:w16="http://schemas.microsoft.com/office/word/2018/wordml" xmlns:w16sdtdh="http://schemas.microsoft.com/office/word/2020/wordml/sdtdatahash" xmlns:w16se="http://schemas.microsoft.com/office/word/2015/wordml/symex" xmlns:wpg="http://schemas.microsoft.com/office/word/2010/wordprocessingGroup" xmlns:wpi="http://schemas.microsoft.com/office/word/2010/wordprocessingInk" xmlns:wne="http://schemas.microsoft.com/office/word/2006/wordml" xmlns:wps="http://schemas.microsoft.com/office/word/2010/wordprocessingShape" mc:Ignorable="w14 w15 w16se w16cid w16 w16cex w16sdtdh wp14">
   <w:footnote w:type="separator" w:id="-1">
     <w:p>
       <w:pPr>
@@ -1973,139 +1735,7 @@
 </file>
 
 <file path=word/header1.xml><?xml version="1.0" encoding="utf-8"?>
-<w:hdr xmlns:wpc="http://schemas.microsoft.com/office/word/2010/wordprocessingCanvas" xmlns:cx="http://schemas.microsoft.com/office/drawing/2014/chartex" xmlns:cx1="http://schemas.microsoft.com/office/drawing/2015/9/8/chartex" xmlns:cx2="http://schemas.microsoft.com/office/drawing/2015/10/21/chartex" xmlns:cx3="http://schemas.microsoft.com/office/drawing/2016/5/9/chartex" xmlns:cx4="http://schemas.microsoft.com/office/drawing/2016/5/10/chartex" xmlns:cx5="http://schemas.microsoft.com/office/drawing/2016/5/11/chartex" xmlns:cx6="http://schemas.microsoft.com/office/drawing/2016/5/12/chartex" xmlns:cx7="http://schemas.microsoft.com/office/drawing/2016/5/13/chartex" xmlns:cx8="http://schemas.microsoft.com/office/drawing/2016/5/14/chartex" xmlns:mc="http://schemas.openxmlformats.org/markup-compatibility/2006" xmlns:aink="http://schemas.microsoft.com/office/drawing/2016/ink" xmlns:am3d="http://schemas.microsoft.com/office/drawing/2017/model3d" xmlns:o="urn:schemas-microsoft-com:office:office" xmlns:r="http://schemas.openxmlformats.org/officeDocument/2006/relationships" xmlns:m="http://schemas.openxmlformats.org/officeDocument/2006/math" xmlns:v="urn:schemas-microsoft-com:vml" xmlns:wp14="http://schemas.microsoft.com/office/word/2010/wordprocessingDrawing" xmlns:wp="http://schemas.openxmlformats.org/drawingml/2006/wordprocessingDrawing" xmlns:w10="urn:schemas-microsoft-com:office:word" xmlns:w="http://schemas.openxmlformats.org/wordprocessingml/2006/main" xmlns:w14="http://schemas.microsoft.com/office/word/2010/wordml" xmlns:w15="http://schemas.microsoft.com/office/word/2012/wordml" xmlns:w16cid="http://schemas.microsoft.com/office/word/2016/wordml/cid" xmlns:w16se="http://schemas.microsoft.com/office/word/2015/wordml/symex" xmlns:wpg="http://schemas.microsoft.com/office/word/2010/wordprocessingGroup" xmlns:wpi="http://schemas.microsoft.com/office/word/2010/wordprocessingInk" xmlns:wne="http://schemas.microsoft.com/office/word/2006/wordml" xmlns:wps="http://schemas.microsoft.com/office/word/2010/wordprocessingShape" mc:Ignorable="w14 w15 w16se w16cid wp14">
-  <w:p>
-    <w:pPr>
-      <w:spacing w:after="0" w:line="240" w:lineRule="auto"/>
-      <w:rPr>
-        <w:rFonts w:ascii="Times New Roman" w:eastAsia="Times New Roman" w:hAnsi="Times New Roman" w:cs="Times New Roman"/>
-        <w:b/>
-      </w:rPr>
-    </w:pPr>
-    <w:r>
-      <w:rPr>
-        <w:rFonts w:ascii="Times New Roman" w:eastAsia="Times New Roman" w:hAnsi="Times New Roman" w:cs="Times New Roman"/>
-        <w:b/>
-      </w:rPr>
-      <w:t xml:space="preserve">IN KWON </w:t>
-    </w:r>
-    <w:r>
-      <w:rPr>
-        <w:rFonts w:ascii="Times New Roman" w:eastAsia="Times New Roman" w:hAnsi="Times New Roman" w:cs="Times New Roman"/>
-        <w:b/>
-      </w:rPr>
-      <w:t>CHOI</w:t>
-    </w:r>
-    <w:r>
-      <w:rPr>
-        <w:rFonts w:ascii="Times New Roman" w:eastAsia="Times New Roman" w:hAnsi="Times New Roman" w:cs="Times New Roman"/>
-        <w:b/>
-      </w:rPr>
-      <w:t xml:space="preserve">                                   </w:t>
-    </w:r>
-  </w:p>
-  <w:p>
-    <w:pPr>
-      <w:spacing w:after="0" w:line="240" w:lineRule="auto"/>
-      <w:rPr>
-        <w:rFonts w:ascii="Times New Roman" w:eastAsia="Times New Roman" w:hAnsi="Times New Roman" w:cs="Times New Roman"/>
-      </w:rPr>
-    </w:pPr>
-    <w:r>
-      <w:rPr>
-        <w:rFonts w:ascii="Times New Roman" w:eastAsia="Times New Roman" w:hAnsi="Times New Roman" w:cs="Times New Roman"/>
-      </w:rPr>
-      <w:t>(737)</w:t>
-    </w:r>
-    <w:r>
-      <w:rPr>
-        <w:rFonts w:ascii="Times New Roman" w:eastAsia="Times New Roman" w:hAnsi="Times New Roman" w:cs="Times New Roman"/>
-      </w:rPr>
-      <w:t xml:space="preserve"> </w:t>
-    </w:r>
-    <w:r>
-      <w:rPr>
-        <w:rFonts w:ascii="Times New Roman" w:eastAsia="Times New Roman" w:hAnsi="Times New Roman" w:cs="Times New Roman"/>
-      </w:rPr>
-      <w:t>247-6761</w:t>
-    </w:r>
-    <w:r>
-      <w:rPr>
-        <w:rFonts w:ascii="Times New Roman" w:eastAsia="Times New Roman" w:hAnsi="Times New Roman" w:cs="Times New Roman"/>
-      </w:rPr>
-      <w:t xml:space="preserve">  </w:t>
-    </w:r>
-    <w:hyperlink r:id="rId1" w:history="1">
-      <w:r>
-        <w:rPr>
-          <w:rStyle w:val="Hyperlink"/>
-          <w:rFonts w:ascii="Times New Roman" w:eastAsia="Times New Roman" w:hAnsi="Times New Roman" w:cs="Times New Roman"/>
-        </w:rPr>
-        <w:t>inkwon.choi@gmail.com</w:t>
-      </w:r>
-    </w:hyperlink>
-    <w:r>
-      <w:rPr>
-        <w:rFonts w:ascii="Times New Roman" w:eastAsia="Times New Roman" w:hAnsi="Times New Roman" w:cs="Times New Roman"/>
-      </w:rPr>
-      <w:t xml:space="preserve">  </w:t>
-    </w:r>
-    <w:r>
-      <w:rPr>
-        <w:rFonts w:ascii="Times New Roman" w:eastAsia="Times New Roman" w:hAnsi="Times New Roman" w:cs="Times New Roman"/>
-      </w:rPr>
-      <w:t xml:space="preserve"> </w:t>
-    </w:r>
-    <w:r>
-      <w:rPr>
-        <w:rFonts w:ascii="Times New Roman" w:eastAsia="Times New Roman" w:hAnsi="Times New Roman" w:cs="Times New Roman"/>
-      </w:rPr>
-      <w:t>Portfolio HP Address</w:t>
-    </w:r>
-  </w:p>
-  <w:p>
-    <w:pPr>
-      <w:spacing w:after="0" w:line="240" w:lineRule="auto"/>
-      <w:rPr>
-        <w:rFonts w:ascii="Times New Roman" w:eastAsia="Times New Roman" w:hAnsi="Times New Roman" w:cs="Times New Roman"/>
-        <w:b/>
-      </w:rPr>
-    </w:pPr>
-    <w:r>
-      <w:rPr>
-        <w:rFonts w:ascii="Times New Roman" w:eastAsia="Times New Roman" w:hAnsi="Times New Roman" w:cs="Times New Roman"/>
-      </w:rPr>
-      <w:t>340 Limestone S</w:t>
-    </w:r>
-    <w:r>
-      <w:rPr>
-        <w:rFonts w:ascii="Times New Roman" w:eastAsia="Times New Roman" w:hAnsi="Times New Roman" w:cs="Times New Roman"/>
-      </w:rPr>
-      <w:t>t. E International 305D</w:t>
-    </w:r>
-    <w:r>
-      <w:rPr>
-        <w:rFonts w:ascii="Times New Roman" w:eastAsia="Times New Roman" w:hAnsi="Times New Roman" w:cs="Times New Roman"/>
-      </w:rPr>
-      <w:t xml:space="preserve">, </w:t>
-    </w:r>
-    <w:r>
-      <w:rPr>
-        <w:rFonts w:ascii="Times New Roman" w:eastAsia="Times New Roman" w:hAnsi="Times New Roman" w:cs="Times New Roman"/>
-      </w:rPr>
-      <w:t>Indianapolis, IN 46202</w:t>
-    </w:r>
-  </w:p>
-  <w:p>
-    <w:pPr>
-      <w:pStyle w:val="Header"/>
-    </w:pPr>
-  </w:p>
-</w:hdr>
-</file>
-
-<file path=word/header2.xml><?xml version="1.0" encoding="utf-8"?>
-<w:hdr xmlns:wpc="http://schemas.microsoft.com/office/word/2010/wordprocessingCanvas" xmlns:cx="http://schemas.microsoft.com/office/drawing/2014/chartex" xmlns:cx1="http://schemas.microsoft.com/office/drawing/2015/9/8/chartex" xmlns:cx2="http://schemas.microsoft.com/office/drawing/2015/10/21/chartex" xmlns:cx3="http://schemas.microsoft.com/office/drawing/2016/5/9/chartex" xmlns:cx4="http://schemas.microsoft.com/office/drawing/2016/5/10/chartex" xmlns:cx5="http://schemas.microsoft.com/office/drawing/2016/5/11/chartex" xmlns:cx6="http://schemas.microsoft.com/office/drawing/2016/5/12/chartex" xmlns:cx7="http://schemas.microsoft.com/office/drawing/2016/5/13/chartex" xmlns:cx8="http://schemas.microsoft.com/office/drawing/2016/5/14/chartex" xmlns:mc="http://schemas.openxmlformats.org/markup-compatibility/2006" xmlns:aink="http://schemas.microsoft.com/office/drawing/2016/ink" xmlns:am3d="http://schemas.microsoft.com/office/drawing/2017/model3d" xmlns:o="urn:schemas-microsoft-com:office:office" xmlns:r="http://schemas.openxmlformats.org/officeDocument/2006/relationships" xmlns:m="http://schemas.openxmlformats.org/officeDocument/2006/math" xmlns:v="urn:schemas-microsoft-com:vml" xmlns:wp14="http://schemas.microsoft.com/office/word/2010/wordprocessingDrawing" xmlns:wp="http://schemas.openxmlformats.org/drawingml/2006/wordprocessingDrawing" xmlns:w10="urn:schemas-microsoft-com:office:word" xmlns:w="http://schemas.openxmlformats.org/wordprocessingml/2006/main" xmlns:w14="http://schemas.microsoft.com/office/word/2010/wordml" xmlns:w15="http://schemas.microsoft.com/office/word/2012/wordml" xmlns:w16cid="http://schemas.microsoft.com/office/word/2016/wordml/cid" xmlns:w16se="http://schemas.microsoft.com/office/word/2015/wordml/symex" xmlns:wpg="http://schemas.microsoft.com/office/word/2010/wordprocessingGroup" xmlns:wpi="http://schemas.microsoft.com/office/word/2010/wordprocessingInk" xmlns:wne="http://schemas.microsoft.com/office/word/2006/wordml" xmlns:wps="http://schemas.microsoft.com/office/word/2010/wordprocessingShape" mc:Ignorable="w14 w15 w16se w16cid wp14">
+<w:hdr xmlns:wpc="http://schemas.microsoft.com/office/word/2010/wordprocessingCanvas" xmlns:cx="http://schemas.microsoft.com/office/drawing/2014/chartex" xmlns:cx1="http://schemas.microsoft.com/office/drawing/2015/9/8/chartex" xmlns:cx2="http://schemas.microsoft.com/office/drawing/2015/10/21/chartex" xmlns:cx3="http://schemas.microsoft.com/office/drawing/2016/5/9/chartex" xmlns:cx4="http://schemas.microsoft.com/office/drawing/2016/5/10/chartex" xmlns:cx5="http://schemas.microsoft.com/office/drawing/2016/5/11/chartex" xmlns:cx6="http://schemas.microsoft.com/office/drawing/2016/5/12/chartex" xmlns:cx7="http://schemas.microsoft.com/office/drawing/2016/5/13/chartex" xmlns:cx8="http://schemas.microsoft.com/office/drawing/2016/5/14/chartex" xmlns:mc="http://schemas.openxmlformats.org/markup-compatibility/2006" xmlns:aink="http://schemas.microsoft.com/office/drawing/2016/ink" xmlns:am3d="http://schemas.microsoft.com/office/drawing/2017/model3d" xmlns:o="urn:schemas-microsoft-com:office:office" xmlns:r="http://schemas.openxmlformats.org/officeDocument/2006/relationships" xmlns:m="http://schemas.openxmlformats.org/officeDocument/2006/math" xmlns:v="urn:schemas-microsoft-com:vml" xmlns:wp14="http://schemas.microsoft.com/office/word/2010/wordprocessingDrawing" xmlns:wp="http://schemas.openxmlformats.org/drawingml/2006/wordprocessingDrawing" xmlns:w10="urn:schemas-microsoft-com:office:word" xmlns:w="http://schemas.openxmlformats.org/wordprocessingml/2006/main" xmlns:w14="http://schemas.microsoft.com/office/word/2010/wordml" xmlns:w15="http://schemas.microsoft.com/office/word/2012/wordml" xmlns:w16cex="http://schemas.microsoft.com/office/word/2018/wordml/cex" xmlns:w16cid="http://schemas.microsoft.com/office/word/2016/wordml/cid" xmlns:w16="http://schemas.microsoft.com/office/word/2018/wordml" xmlns:w16sdtdh="http://schemas.microsoft.com/office/word/2020/wordml/sdtdatahash" xmlns:w16se="http://schemas.microsoft.com/office/word/2015/wordml/symex" xmlns:wpg="http://schemas.microsoft.com/office/word/2010/wordprocessingGroup" xmlns:wpi="http://schemas.microsoft.com/office/word/2010/wordprocessingInk" xmlns:wne="http://schemas.microsoft.com/office/word/2006/wordml" xmlns:wps="http://schemas.microsoft.com/office/word/2010/wordprocessingShape" mc:Ignorable="w14 w15 w16se w16cid w16 w16cex w16sdtdh wp14">
   <w:p>
     <w:pPr>
       <w:spacing w:after="0" w:line="240" w:lineRule="auto"/>
@@ -2119,7 +1749,7 @@
 </file>
 
 <file path=word/numbering.xml><?xml version="1.0" encoding="utf-8"?>
-<w:numbering xmlns:wpc="http://schemas.microsoft.com/office/word/2010/wordprocessingCanvas" xmlns:cx="http://schemas.microsoft.com/office/drawing/2014/chartex" xmlns:cx1="http://schemas.microsoft.com/office/drawing/2015/9/8/chartex" xmlns:cx2="http://schemas.microsoft.com/office/drawing/2015/10/21/chartex" xmlns:cx3="http://schemas.microsoft.com/office/drawing/2016/5/9/chartex" xmlns:cx4="http://schemas.microsoft.com/office/drawing/2016/5/10/chartex" xmlns:cx5="http://schemas.microsoft.com/office/drawing/2016/5/11/chartex" xmlns:cx6="http://schemas.microsoft.com/office/drawing/2016/5/12/chartex" xmlns:cx7="http://schemas.microsoft.com/office/drawing/2016/5/13/chartex" xmlns:cx8="http://schemas.microsoft.com/office/drawing/2016/5/14/chartex" xmlns:mc="http://schemas.openxmlformats.org/markup-compatibility/2006" xmlns:aink="http://schemas.microsoft.com/office/drawing/2016/ink" xmlns:am3d="http://schemas.microsoft.com/office/drawing/2017/model3d" xmlns:o="urn:schemas-microsoft-com:office:office" xmlns:r="http://schemas.openxmlformats.org/officeDocument/2006/relationships" xmlns:m="http://schemas.openxmlformats.org/officeDocument/2006/math" xmlns:v="urn:schemas-microsoft-com:vml" xmlns:wp14="http://schemas.microsoft.com/office/word/2010/wordprocessingDrawing" xmlns:wp="http://schemas.openxmlformats.org/drawingml/2006/wordprocessingDrawing" xmlns:w10="urn:schemas-microsoft-com:office:word" xmlns:w="http://schemas.openxmlformats.org/wordprocessingml/2006/main" xmlns:w14="http://schemas.microsoft.com/office/word/2010/wordml" xmlns:w15="http://schemas.microsoft.com/office/word/2012/wordml" xmlns:w16cid="http://schemas.microsoft.com/office/word/2016/wordml/cid" xmlns:w16se="http://schemas.microsoft.com/office/word/2015/wordml/symex" xmlns:wpg="http://schemas.microsoft.com/office/word/2010/wordprocessingGroup" xmlns:wpi="http://schemas.microsoft.com/office/word/2010/wordprocessingInk" xmlns:wne="http://schemas.microsoft.com/office/word/2006/wordml" xmlns:wps="http://schemas.microsoft.com/office/word/2010/wordprocessingShape" mc:Ignorable="w14 w15 w16se w16cid wp14">
+<w:numbering xmlns:wpc="http://schemas.microsoft.com/office/word/2010/wordprocessingCanvas" xmlns:cx="http://schemas.microsoft.com/office/drawing/2014/chartex" xmlns:cx1="http://schemas.microsoft.com/office/drawing/2015/9/8/chartex" xmlns:cx2="http://schemas.microsoft.com/office/drawing/2015/10/21/chartex" xmlns:cx3="http://schemas.microsoft.com/office/drawing/2016/5/9/chartex" xmlns:cx4="http://schemas.microsoft.com/office/drawing/2016/5/10/chartex" xmlns:cx5="http://schemas.microsoft.com/office/drawing/2016/5/11/chartex" xmlns:cx6="http://schemas.microsoft.com/office/drawing/2016/5/12/chartex" xmlns:cx7="http://schemas.microsoft.com/office/drawing/2016/5/13/chartex" xmlns:cx8="http://schemas.microsoft.com/office/drawing/2016/5/14/chartex" xmlns:mc="http://schemas.openxmlformats.org/markup-compatibility/2006" xmlns:aink="http://schemas.microsoft.com/office/drawing/2016/ink" xmlns:am3d="http://schemas.microsoft.com/office/drawing/2017/model3d" xmlns:o="urn:schemas-microsoft-com:office:office" xmlns:r="http://schemas.openxmlformats.org/officeDocument/2006/relationships" xmlns:m="http://schemas.openxmlformats.org/officeDocument/2006/math" xmlns:v="urn:schemas-microsoft-com:vml" xmlns:wp14="http://schemas.microsoft.com/office/word/2010/wordprocessingDrawing" xmlns:wp="http://schemas.openxmlformats.org/drawingml/2006/wordprocessingDrawing" xmlns:w10="urn:schemas-microsoft-com:office:word" xmlns:w="http://schemas.openxmlformats.org/wordprocessingml/2006/main" xmlns:w14="http://schemas.microsoft.com/office/word/2010/wordml" xmlns:w15="http://schemas.microsoft.com/office/word/2012/wordml" xmlns:w16cex="http://schemas.microsoft.com/office/word/2018/wordml/cex" xmlns:w16cid="http://schemas.microsoft.com/office/word/2016/wordml/cid" xmlns:w16="http://schemas.microsoft.com/office/word/2018/wordml" xmlns:w16sdtdh="http://schemas.microsoft.com/office/word/2020/wordml/sdtdatahash" xmlns:w16se="http://schemas.microsoft.com/office/word/2015/wordml/symex" xmlns:wpg="http://schemas.microsoft.com/office/word/2010/wordprocessingGroup" xmlns:wpi="http://schemas.microsoft.com/office/word/2010/wordprocessingInk" xmlns:wne="http://schemas.microsoft.com/office/word/2006/wordml" xmlns:wps="http://schemas.microsoft.com/office/word/2010/wordprocessingShape" mc:Ignorable="w14 w15 w16se w16cid w16 w16cex w16sdtdh wp14">
   <w:abstractNum w:abstractNumId="0" w15:restartNumberingAfterBreak="0">
     <w:nsid w:val="06BF0511"/>
     <w:multiLevelType w:val="hybridMultilevel"/>
@@ -2234,6 +1864,95 @@
     </w:lvl>
   </w:abstractNum>
   <w:abstractNum w:abstractNumId="1" w15:restartNumberingAfterBreak="0">
+    <w:nsid w:val="0B271492"/>
+    <w:multiLevelType w:val="hybridMultilevel"/>
+    <w:tmpl w:val="DBE0A242"/>
+    <w:lvl w:ilvl="0" w:tplc="0409000F">
+      <w:start w:val="1"/>
+      <w:numFmt w:val="decimal"/>
+      <w:lvlText w:val="%1."/>
+      <w:lvlJc w:val="left"/>
+      <w:pPr>
+        <w:ind w:left="720" w:hanging="360"/>
+      </w:pPr>
+      <w:rPr>
+        <w:rFonts w:hint="default"/>
+      </w:rPr>
+    </w:lvl>
+    <w:lvl w:ilvl="1" w:tplc="04090019" w:tentative="1">
+      <w:start w:val="1"/>
+      <w:numFmt w:val="lowerLetter"/>
+      <w:lvlText w:val="%2."/>
+      <w:lvlJc w:val="left"/>
+      <w:pPr>
+        <w:ind w:left="1440" w:hanging="360"/>
+      </w:pPr>
+    </w:lvl>
+    <w:lvl w:ilvl="2" w:tplc="0409001B" w:tentative="1">
+      <w:start w:val="1"/>
+      <w:numFmt w:val="lowerRoman"/>
+      <w:lvlText w:val="%3."/>
+      <w:lvlJc w:val="right"/>
+      <w:pPr>
+        <w:ind w:left="2160" w:hanging="180"/>
+      </w:pPr>
+    </w:lvl>
+    <w:lvl w:ilvl="3" w:tplc="0409000F" w:tentative="1">
+      <w:start w:val="1"/>
+      <w:numFmt w:val="decimal"/>
+      <w:lvlText w:val="%4."/>
+      <w:lvlJc w:val="left"/>
+      <w:pPr>
+        <w:ind w:left="2880" w:hanging="360"/>
+      </w:pPr>
+    </w:lvl>
+    <w:lvl w:ilvl="4" w:tplc="04090019" w:tentative="1">
+      <w:start w:val="1"/>
+      <w:numFmt w:val="lowerLetter"/>
+      <w:lvlText w:val="%5."/>
+      <w:lvlJc w:val="left"/>
+      <w:pPr>
+        <w:ind w:left="3600" w:hanging="360"/>
+      </w:pPr>
+    </w:lvl>
+    <w:lvl w:ilvl="5" w:tplc="0409001B" w:tentative="1">
+      <w:start w:val="1"/>
+      <w:numFmt w:val="lowerRoman"/>
+      <w:lvlText w:val="%6."/>
+      <w:lvlJc w:val="right"/>
+      <w:pPr>
+        <w:ind w:left="4320" w:hanging="180"/>
+      </w:pPr>
+    </w:lvl>
+    <w:lvl w:ilvl="6" w:tplc="0409000F" w:tentative="1">
+      <w:start w:val="1"/>
+      <w:numFmt w:val="decimal"/>
+      <w:lvlText w:val="%7."/>
+      <w:lvlJc w:val="left"/>
+      <w:pPr>
+        <w:ind w:left="5040" w:hanging="360"/>
+      </w:pPr>
+    </w:lvl>
+    <w:lvl w:ilvl="7" w:tplc="04090019" w:tentative="1">
+      <w:start w:val="1"/>
+      <w:numFmt w:val="lowerLetter"/>
+      <w:lvlText w:val="%8."/>
+      <w:lvlJc w:val="left"/>
+      <w:pPr>
+        <w:ind w:left="5760" w:hanging="360"/>
+      </w:pPr>
+    </w:lvl>
+    <w:lvl w:ilvl="8" w:tplc="0409001B" w:tentative="1">
+      <w:start w:val="1"/>
+      <w:numFmt w:val="lowerRoman"/>
+      <w:lvlText w:val="%9."/>
+      <w:lvlJc w:val="right"/>
+      <w:pPr>
+        <w:ind w:left="6480" w:hanging="180"/>
+      </w:pPr>
+    </w:lvl>
+  </w:abstractNum>
+  <w:abstractNum w:abstractNumId="2" w15:restartNumberingAfterBreak="0">
     <w:nsid w:val="10A95E96"/>
     <w:multiLevelType w:val="hybridMultilevel"/>
     <w:tmpl w:val="0A1C57D6"/>
@@ -2345,7 +2064,7 @@
       </w:rPr>
     </w:lvl>
   </w:abstractNum>
-  <w:abstractNum w:abstractNumId="2" w15:restartNumberingAfterBreak="0">
+  <w:abstractNum w:abstractNumId="3" w15:restartNumberingAfterBreak="0">
     <w:nsid w:val="1C7F7855"/>
     <w:multiLevelType w:val="hybridMultilevel"/>
     <w:tmpl w:val="41B40644"/>
@@ -2458,7 +2177,120 @@
       </w:rPr>
     </w:lvl>
   </w:abstractNum>
-  <w:abstractNum w:abstractNumId="3" w15:restartNumberingAfterBreak="0">
+  <w:abstractNum w:abstractNumId="4" w15:restartNumberingAfterBreak="0">
+    <w:nsid w:val="244F2239"/>
+    <w:multiLevelType w:val="hybridMultilevel"/>
+    <w:tmpl w:val="551A1914"/>
+    <w:lvl w:ilvl="0" w:tplc="04090001">
+      <w:start w:val="1"/>
+      <w:numFmt w:val="bullet"/>
+      <w:lvlText w:val=""/>
+      <w:lvlJc w:val="left"/>
+      <w:pPr>
+        <w:ind w:left="1052" w:hanging="360"/>
+      </w:pPr>
+      <w:rPr>
+        <w:rFonts w:ascii="Symbol" w:hAnsi="Symbol" w:hint="default"/>
+      </w:rPr>
+    </w:lvl>
+    <w:lvl w:ilvl="1" w:tplc="04090003" w:tentative="1">
+      <w:start w:val="1"/>
+      <w:numFmt w:val="bullet"/>
+      <w:lvlText w:val="o"/>
+      <w:lvlJc w:val="left"/>
+      <w:pPr>
+        <w:ind w:left="1772" w:hanging="360"/>
+      </w:pPr>
+      <w:rPr>
+        <w:rFonts w:ascii="Courier New" w:hAnsi="Courier New" w:cs="Courier New" w:hint="default"/>
+      </w:rPr>
+    </w:lvl>
+    <w:lvl w:ilvl="2" w:tplc="04090005" w:tentative="1">
+      <w:start w:val="1"/>
+      <w:numFmt w:val="bullet"/>
+      <w:lvlText w:val=""/>
+      <w:lvlJc w:val="left"/>
+      <w:pPr>
+        <w:ind w:left="2492" w:hanging="360"/>
+      </w:pPr>
+      <w:rPr>
+        <w:rFonts w:ascii="Wingdings" w:hAnsi="Wingdings" w:hint="default"/>
+      </w:rPr>
+    </w:lvl>
+    <w:lvl w:ilvl="3" w:tplc="04090001" w:tentative="1">
+      <w:start w:val="1"/>
+      <w:numFmt w:val="bullet"/>
+      <w:lvlText w:val=""/>
+      <w:lvlJc w:val="left"/>
+      <w:pPr>
+        <w:ind w:left="3212" w:hanging="360"/>
+      </w:pPr>
+      <w:rPr>
+        <w:rFonts w:ascii="Symbol" w:hAnsi="Symbol" w:hint="default"/>
+      </w:rPr>
+    </w:lvl>
+    <w:lvl w:ilvl="4" w:tplc="04090003" w:tentative="1">
+      <w:start w:val="1"/>
+      <w:numFmt w:val="bullet"/>
+      <w:lvlText w:val="o"/>
+      <w:lvlJc w:val="left"/>
+      <w:pPr>
+        <w:ind w:left="3932" w:hanging="360"/>
+      </w:pPr>
+      <w:rPr>
+        <w:rFonts w:ascii="Courier New" w:hAnsi="Courier New" w:cs="Courier New" w:hint="default"/>
+      </w:rPr>
+    </w:lvl>
+    <w:lvl w:ilvl="5" w:tplc="04090005" w:tentative="1">
+      <w:start w:val="1"/>
+      <w:numFmt w:val="bullet"/>
+      <w:lvlText w:val=""/>
+      <w:lvlJc w:val="left"/>
+      <w:pPr>
+        <w:ind w:left="4652" w:hanging="360"/>
+      </w:pPr>
+      <w:rPr>
+        <w:rFonts w:ascii="Wingdings" w:hAnsi="Wingdings" w:hint="default"/>
+      </w:rPr>
+    </w:lvl>
+    <w:lvl w:ilvl="6" w:tplc="04090001" w:tentative="1">
+      <w:start w:val="1"/>
+      <w:numFmt w:val="bullet"/>
+      <w:lvlText w:val=""/>
+      <w:lvlJc w:val="left"/>
+      <w:pPr>
+        <w:ind w:left="5372" w:hanging="360"/>
+      </w:pPr>
+      <w:rPr>
+        <w:rFonts w:ascii="Symbol" w:hAnsi="Symbol" w:hint="default"/>
+      </w:rPr>
+    </w:lvl>
+    <w:lvl w:ilvl="7" w:tplc="04090003" w:tentative="1">
+      <w:start w:val="1"/>
+      <w:numFmt w:val="bullet"/>
+      <w:lvlText w:val="o"/>
+      <w:lvlJc w:val="left"/>
+      <w:pPr>
+        <w:ind w:left="6092" w:hanging="360"/>
+      </w:pPr>
+      <w:rPr>
+        <w:rFonts w:ascii="Courier New" w:hAnsi="Courier New" w:cs="Courier New" w:hint="default"/>
+      </w:rPr>
+    </w:lvl>
+    <w:lvl w:ilvl="8" w:tplc="04090005" w:tentative="1">
+      <w:start w:val="1"/>
+      <w:numFmt w:val="bullet"/>
+      <w:lvlText w:val=""/>
+      <w:lvlJc w:val="left"/>
+      <w:pPr>
+        <w:ind w:left="6812" w:hanging="360"/>
+      </w:pPr>
+      <w:rPr>
+        <w:rFonts w:ascii="Wingdings" w:hAnsi="Wingdings" w:hint="default"/>
+      </w:rPr>
+    </w:lvl>
+  </w:abstractNum>
+  <w:abstractNum w:abstractNumId="5" w15:restartNumberingAfterBreak="0">
     <w:nsid w:val="318E47D2"/>
     <w:multiLevelType w:val="hybridMultilevel"/>
     <w:tmpl w:val="E0FA5CBA"/>
@@ -2570,7 +2402,97 @@
       </w:rPr>
     </w:lvl>
   </w:abstractNum>
-  <w:abstractNum w:abstractNumId="4" w15:restartNumberingAfterBreak="0">
+  <w:abstractNum w:abstractNumId="6" w15:restartNumberingAfterBreak="0">
+    <w:nsid w:val="3252359F"/>
+    <w:multiLevelType w:val="hybridMultilevel"/>
+    <w:tmpl w:val="1BE69EBE"/>
+    <w:lvl w:ilvl="0" w:tplc="61BE177A">
+      <w:start w:val="1"/>
+      <w:numFmt w:val="decimal"/>
+      <w:lvlText w:val="%1."/>
+      <w:lvlJc w:val="left"/>
+      <w:pPr>
+        <w:ind w:left="684" w:hanging="360"/>
+      </w:pPr>
+      <w:rPr>
+        <w:rFonts w:hint="default"/>
+        <w:b/>
+      </w:rPr>
+    </w:lvl>
+    <w:lvl w:ilvl="1" w:tplc="04090019" w:tentative="1">
+      <w:start w:val="1"/>
+      <w:numFmt w:val="lowerLetter"/>
+      <w:lvlText w:val="%2."/>
+      <w:lvlJc w:val="left"/>
+      <w:pPr>
+        <w:ind w:left="1404" w:hanging="360"/>
+      </w:pPr>
+    </w:lvl>
+    <w:lvl w:ilvl="2" w:tplc="0409001B" w:tentative="1">
+      <w:start w:val="1"/>
+      <w:numFmt w:val="lowerRoman"/>
+      <w:lvlText w:val="%3."/>
+      <w:lvlJc w:val="right"/>
+      <w:pPr>
+        <w:ind w:left="2124" w:hanging="180"/>
+      </w:pPr>
+    </w:lvl>
+    <w:lvl w:ilvl="3" w:tplc="0409000F" w:tentative="1">
+      <w:start w:val="1"/>
+      <w:numFmt w:val="decimal"/>
+      <w:lvlText w:val="%4."/>
+      <w:lvlJc w:val="left"/>
+      <w:pPr>
+        <w:ind w:left="2844" w:hanging="360"/>
+      </w:pPr>
+    </w:lvl>
+    <w:lvl w:ilvl="4" w:tplc="04090019" w:tentative="1">
+      <w:start w:val="1"/>
+      <w:numFmt w:val="lowerLetter"/>
+      <w:lvlText w:val="%5."/>
+      <w:lvlJc w:val="left"/>
+      <w:pPr>
+        <w:ind w:left="3564" w:hanging="360"/>
+      </w:pPr>
+    </w:lvl>
+    <w:lvl w:ilvl="5" w:tplc="0409001B" w:tentative="1">
+      <w:start w:val="1"/>
+      <w:numFmt w:val="lowerRoman"/>
+      <w:lvlText w:val="%6."/>
+      <w:lvlJc w:val="right"/>
+      <w:pPr>
+        <w:ind w:left="4284" w:hanging="180"/>
+      </w:pPr>
+    </w:lvl>
+    <w:lvl w:ilvl="6" w:tplc="0409000F" w:tentative="1">
+      <w:start w:val="1"/>
+      <w:numFmt w:val="decimal"/>
+      <w:lvlText w:val="%7."/>
+      <w:lvlJc w:val="left"/>
+      <w:pPr>
+        <w:ind w:left="5004" w:hanging="360"/>
+      </w:pPr>
+    </w:lvl>
+    <w:lvl w:ilvl="7" w:tplc="04090019" w:tentative="1">
+      <w:start w:val="1"/>
+      <w:numFmt w:val="lowerLetter"/>
+      <w:lvlText w:val="%8."/>
+      <w:lvlJc w:val="left"/>
+      <w:pPr>
+        <w:ind w:left="5724" w:hanging="360"/>
+      </w:pPr>
+    </w:lvl>
+    <w:lvl w:ilvl="8" w:tplc="0409001B" w:tentative="1">
+      <w:start w:val="1"/>
+      <w:numFmt w:val="lowerRoman"/>
+      <w:lvlText w:val="%9."/>
+      <w:lvlJc w:val="right"/>
+      <w:pPr>
+        <w:ind w:left="6444" w:hanging="180"/>
+      </w:pPr>
+    </w:lvl>
+  </w:abstractNum>
+  <w:abstractNum w:abstractNumId="7" w15:restartNumberingAfterBreak="0">
     <w:nsid w:val="3D16250E"/>
     <w:multiLevelType w:val="hybridMultilevel"/>
     <w:tmpl w:val="304EB128"/>
@@ -2682,7 +2604,7 @@
       </w:rPr>
     </w:lvl>
   </w:abstractNum>
-  <w:abstractNum w:abstractNumId="5" w15:restartNumberingAfterBreak="0">
+  <w:abstractNum w:abstractNumId="8" w15:restartNumberingAfterBreak="0">
     <w:nsid w:val="3E655DB3"/>
     <w:multiLevelType w:val="hybridMultilevel"/>
     <w:tmpl w:val="EEA23E6C"/>
@@ -2794,7 +2716,7 @@
       </w:rPr>
     </w:lvl>
   </w:abstractNum>
-  <w:abstractNum w:abstractNumId="6" w15:restartNumberingAfterBreak="0">
+  <w:abstractNum w:abstractNumId="9" w15:restartNumberingAfterBreak="0">
     <w:nsid w:val="631B4CC7"/>
     <w:multiLevelType w:val="hybridMultilevel"/>
     <w:tmpl w:val="559A5F0C"/>
@@ -2907,7 +2829,7 @@
       </w:rPr>
     </w:lvl>
   </w:abstractNum>
-  <w:abstractNum w:abstractNumId="7" w15:restartNumberingAfterBreak="0">
+  <w:abstractNum w:abstractNumId="10" w15:restartNumberingAfterBreak="0">
     <w:nsid w:val="65F111A7"/>
     <w:multiLevelType w:val="hybridMultilevel"/>
     <w:tmpl w:val="EC9E243E"/>
@@ -3020,7 +2942,7 @@
       </w:rPr>
     </w:lvl>
   </w:abstractNum>
-  <w:abstractNum w:abstractNumId="8" w15:restartNumberingAfterBreak="0">
+  <w:abstractNum w:abstractNumId="11" w15:restartNumberingAfterBreak="0">
     <w:nsid w:val="6B3B16F2"/>
     <w:multiLevelType w:val="hybridMultilevel"/>
     <w:tmpl w:val="E348E7F8"/>
@@ -3133,38 +3055,163 @@
       </w:rPr>
     </w:lvl>
   </w:abstractNum>
+  <w:abstractNum w:abstractNumId="12" w15:restartNumberingAfterBreak="0">
+    <w:nsid w:val="7E474430"/>
+    <w:multiLevelType w:val="hybridMultilevel"/>
+    <w:tmpl w:val="7618E578"/>
+    <w:lvl w:ilvl="0" w:tplc="04090001">
+      <w:start w:val="1"/>
+      <w:numFmt w:val="bullet"/>
+      <w:lvlText w:val=""/>
+      <w:lvlJc w:val="left"/>
+      <w:pPr>
+        <w:ind w:left="1052" w:hanging="360"/>
+      </w:pPr>
+      <w:rPr>
+        <w:rFonts w:ascii="Symbol" w:hAnsi="Symbol" w:hint="default"/>
+      </w:rPr>
+    </w:lvl>
+    <w:lvl w:ilvl="1" w:tplc="04090003" w:tentative="1">
+      <w:start w:val="1"/>
+      <w:numFmt w:val="bullet"/>
+      <w:lvlText w:val="o"/>
+      <w:lvlJc w:val="left"/>
+      <w:pPr>
+        <w:ind w:left="1772" w:hanging="360"/>
+      </w:pPr>
+      <w:rPr>
+        <w:rFonts w:ascii="Courier New" w:hAnsi="Courier New" w:cs="Courier New" w:hint="default"/>
+      </w:rPr>
+    </w:lvl>
+    <w:lvl w:ilvl="2" w:tplc="04090005" w:tentative="1">
+      <w:start w:val="1"/>
+      <w:numFmt w:val="bullet"/>
+      <w:lvlText w:val=""/>
+      <w:lvlJc w:val="left"/>
+      <w:pPr>
+        <w:ind w:left="2492" w:hanging="360"/>
+      </w:pPr>
+      <w:rPr>
+        <w:rFonts w:ascii="Wingdings" w:hAnsi="Wingdings" w:hint="default"/>
+      </w:rPr>
+    </w:lvl>
+    <w:lvl w:ilvl="3" w:tplc="04090001" w:tentative="1">
+      <w:start w:val="1"/>
+      <w:numFmt w:val="bullet"/>
+      <w:lvlText w:val=""/>
+      <w:lvlJc w:val="left"/>
+      <w:pPr>
+        <w:ind w:left="3212" w:hanging="360"/>
+      </w:pPr>
+      <w:rPr>
+        <w:rFonts w:ascii="Symbol" w:hAnsi="Symbol" w:hint="default"/>
+      </w:rPr>
+    </w:lvl>
+    <w:lvl w:ilvl="4" w:tplc="04090003" w:tentative="1">
+      <w:start w:val="1"/>
+      <w:numFmt w:val="bullet"/>
+      <w:lvlText w:val="o"/>
+      <w:lvlJc w:val="left"/>
+      <w:pPr>
+        <w:ind w:left="3932" w:hanging="360"/>
+      </w:pPr>
+      <w:rPr>
+        <w:rFonts w:ascii="Courier New" w:hAnsi="Courier New" w:cs="Courier New" w:hint="default"/>
+      </w:rPr>
+    </w:lvl>
+    <w:lvl w:ilvl="5" w:tplc="04090005" w:tentative="1">
+      <w:start w:val="1"/>
+      <w:numFmt w:val="bullet"/>
+      <w:lvlText w:val=""/>
+      <w:lvlJc w:val="left"/>
+      <w:pPr>
+        <w:ind w:left="4652" w:hanging="360"/>
+      </w:pPr>
+      <w:rPr>
+        <w:rFonts w:ascii="Wingdings" w:hAnsi="Wingdings" w:hint="default"/>
+      </w:rPr>
+    </w:lvl>
+    <w:lvl w:ilvl="6" w:tplc="04090001" w:tentative="1">
+      <w:start w:val="1"/>
+      <w:numFmt w:val="bullet"/>
+      <w:lvlText w:val=""/>
+      <w:lvlJc w:val="left"/>
+      <w:pPr>
+        <w:ind w:left="5372" w:hanging="360"/>
+      </w:pPr>
+      <w:rPr>
+        <w:rFonts w:ascii="Symbol" w:hAnsi="Symbol" w:hint="default"/>
+      </w:rPr>
+    </w:lvl>
+    <w:lvl w:ilvl="7" w:tplc="04090003" w:tentative="1">
+      <w:start w:val="1"/>
+      <w:numFmt w:val="bullet"/>
+      <w:lvlText w:val="o"/>
+      <w:lvlJc w:val="left"/>
+      <w:pPr>
+        <w:ind w:left="6092" w:hanging="360"/>
+      </w:pPr>
+      <w:rPr>
+        <w:rFonts w:ascii="Courier New" w:hAnsi="Courier New" w:cs="Courier New" w:hint="default"/>
+      </w:rPr>
+    </w:lvl>
+    <w:lvl w:ilvl="8" w:tplc="04090005" w:tentative="1">
+      <w:start w:val="1"/>
+      <w:numFmt w:val="bullet"/>
+      <w:lvlText w:val=""/>
+      <w:lvlJc w:val="left"/>
+      <w:pPr>
+        <w:ind w:left="6812" w:hanging="360"/>
+      </w:pPr>
+      <w:rPr>
+        <w:rFonts w:ascii="Wingdings" w:hAnsi="Wingdings" w:hint="default"/>
+      </w:rPr>
+    </w:lvl>
+  </w:abstractNum>
   <w:num w:numId="1">
-    <w:abstractNumId w:val="2"/>
+    <w:abstractNumId w:val="3"/>
   </w:num>
   <w:num w:numId="2">
-    <w:abstractNumId w:val="6"/>
+    <w:abstractNumId w:val="9"/>
   </w:num>
   <w:num w:numId="3">
     <w:abstractNumId w:val="0"/>
   </w:num>
   <w:num w:numId="4">
+    <w:abstractNumId w:val="11"/>
+  </w:num>
+  <w:num w:numId="5">
+    <w:abstractNumId w:val="5"/>
+  </w:num>
+  <w:num w:numId="6">
+    <w:abstractNumId w:val="7"/>
+  </w:num>
+  <w:num w:numId="7">
     <w:abstractNumId w:val="8"/>
   </w:num>
-  <w:num w:numId="5">
-    <w:abstractNumId w:val="3"/>
+  <w:num w:numId="8">
+    <w:abstractNumId w:val="2"/>
   </w:num>
-  <w:num w:numId="6">
+  <w:num w:numId="9">
+    <w:abstractNumId w:val="10"/>
+  </w:num>
+  <w:num w:numId="10">
+    <w:abstractNumId w:val="6"/>
+  </w:num>
+  <w:num w:numId="11">
+    <w:abstractNumId w:val="1"/>
+  </w:num>
+  <w:num w:numId="12">
     <w:abstractNumId w:val="4"/>
   </w:num>
-  <w:num w:numId="7">
-    <w:abstractNumId w:val="5"/>
-  </w:num>
-  <w:num w:numId="8">
-    <w:abstractNumId w:val="1"/>
-  </w:num>
-  <w:num w:numId="9">
-    <w:abstractNumId w:val="7"/>
+  <w:num w:numId="13">
+    <w:abstractNumId w:val="12"/>
   </w:num>
 </w:numbering>
 </file>
 
 <file path=word/styles.xml><?xml version="1.0" encoding="utf-8"?>
-<w:styles xmlns:mc="http://schemas.openxmlformats.org/markup-compatibility/2006" xmlns:r="http://schemas.openxmlformats.org/officeDocument/2006/relationships" xmlns:w="http://schemas.openxmlformats.org/wordprocessingml/2006/main" xmlns:w14="http://schemas.microsoft.com/office/word/2010/wordml" xmlns:w15="http://schemas.microsoft.com/office/word/2012/wordml" xmlns:w16cid="http://schemas.microsoft.com/office/word/2016/wordml/cid" xmlns:w16se="http://schemas.microsoft.com/office/word/2015/wordml/symex" mc:Ignorable="w14 w15 w16se w16cid">
+<w:styles xmlns:mc="http://schemas.openxmlformats.org/markup-compatibility/2006" xmlns:r="http://schemas.openxmlformats.org/officeDocument/2006/relationships" xmlns:w="http://schemas.openxmlformats.org/wordprocessingml/2006/main" xmlns:w14="http://schemas.microsoft.com/office/word/2010/wordml" xmlns:w15="http://schemas.microsoft.com/office/word/2012/wordml" xmlns:w16cex="http://schemas.microsoft.com/office/word/2018/wordml/cex" xmlns:w16cid="http://schemas.microsoft.com/office/word/2016/wordml/cid" xmlns:w16="http://schemas.microsoft.com/office/word/2018/wordml" xmlns:w16sdtdh="http://schemas.microsoft.com/office/word/2020/wordml/sdtdatahash" xmlns:w16se="http://schemas.microsoft.com/office/word/2015/wordml/symex" mc:Ignorable="w14 w15 w16se w16cid w16 w16cex w16sdtdh">
   <w:docDefaults>
     <w:rPrDefault>
       <w:rPr>
@@ -3655,6 +3702,25 @@
     <w:uiPriority w:val="99"/>
     <w:rsid w:val="00720387"/>
   </w:style>
+  <w:style w:type="table" w:styleId="TableGrid">
+    <w:name w:val="Table Grid"/>
+    <w:basedOn w:val="TableNormal"/>
+    <w:uiPriority w:val="39"/>
+    <w:rsid w:val="00CB31D7"/>
+    <w:pPr>
+      <w:spacing w:after="0" w:line="240" w:lineRule="auto"/>
+    </w:pPr>
+    <w:tblPr>
+      <w:tblBorders>
+        <w:top w:val="single" w:sz="4" w:space="0" w:color="auto"/>
+        <w:left w:val="single" w:sz="4" w:space="0" w:color="auto"/>
+        <w:bottom w:val="single" w:sz="4" w:space="0" w:color="auto"/>
+        <w:right w:val="single" w:sz="4" w:space="0" w:color="auto"/>
+        <w:insideH w:val="single" w:sz="4" w:space="0" w:color="auto"/>
+        <w:insideV w:val="single" w:sz="4" w:space="0" w:color="auto"/>
+      </w:tblBorders>
+    </w:tblPr>
+  </w:style>
 </w:styles>
 </file>
 
@@ -3917,4 +3983,16 @@
     </a:ext>
   </a:extLst>
 </a:theme>
+</file>
+
+<file path=customXml/item1.xml><?xml version="1.0" encoding="utf-8"?>
+<b:Sources xmlns:b="http://schemas.openxmlformats.org/officeDocument/2006/bibliography" xmlns="http://schemas.openxmlformats.org/officeDocument/2006/bibliography" SelectedStyle="\APASixthEditionOfficeOnline.xsl" StyleName="APA" Version="6"/>
+</file>
+
+<file path=customXml/itemProps1.xml><?xml version="1.0" encoding="utf-8"?>
+<ds:datastoreItem xmlns:ds="http://schemas.openxmlformats.org/officeDocument/2006/customXml" ds:itemID="{4F88A109-76BF-41B5-ADBD-5A58E3CEC1B4}">
+  <ds:schemaRefs>
+    <ds:schemaRef ds:uri="http://schemas.openxmlformats.org/officeDocument/2006/bibliography"/>
+  </ds:schemaRefs>
+</ds:datastoreItem>
 </file>
</xml_diff>